<commit_message>
Docs: Update database, Add more dev tools
</commit_message>
<xml_diff>
--- a/docs/Étlap Weboldal.docx
+++ b/docs/Étlap Weboldal.docx
@@ -5,7 +5,6 @@
     <w:p>
       <w:pPr>
         <w:pStyle w:val="Title"/>
-        <w:spacing w:after="0" w:lineRule="auto"/>
         <w:jc w:val="center"/>
         <w:rPr>
           <w:sz w:val="52"/>
@@ -24,7 +23,6 @@
     <w:p>
       <w:pPr>
         <w:pStyle w:val="Title"/>
-        <w:spacing w:after="0" w:before="0" w:lineRule="auto"/>
         <w:jc w:val="center"/>
         <w:rPr>
           <w:sz w:val="96"/>
@@ -40,7 +38,7 @@
     <w:p>
       <w:pPr>
         <w:pStyle w:val="Title"/>
-        <w:spacing w:after="280" w:before="0" w:lineRule="auto"/>
+        <w:spacing w:after="280" w:lineRule="auto"/>
         <w:jc w:val="center"/>
         <w:rPr>
           <w:sz w:val="96"/>
@@ -239,18 +237,6 @@
         <w:rPr>
           <w:rtl w:val="0"/>
         </w:rPr>
-        <w:t xml:space="preserve">Konzulens:</w:t>
-      </w:r>
-    </w:p>
-    <w:p>
-      <w:pPr>
-        <w:rPr/>
-      </w:pPr>
-      <w:r>
-        <w:rPr>
-          <w:rtl w:val="0"/>
-        </w:rPr>
-        <w:t xml:space="preserve">Tóth József</w:t>
       </w:r>
     </w:p>
     <w:p>
@@ -317,8 +303,6 @@
       <w:pPr>
         <w:keepNext w:val="1"/>
         <w:keepLines w:val="1"/>
-        <w:pageBreakBefore w:val="0"/>
-        <w:widowControl w:val="1"/>
         <w:pBdr>
           <w:top w:space="0" w:sz="0" w:val="nil"/>
           <w:left w:space="0" w:sz="0" w:val="nil"/>
@@ -326,37 +310,18 @@
           <w:right w:space="0" w:sz="0" w:val="nil"/>
           <w:between w:space="0" w:sz="0" w:val="nil"/>
         </w:pBdr>
-        <w:shd w:fill="auto" w:val="clear"/>
-        <w:spacing w:after="0" w:before="240" w:line="259" w:lineRule="auto"/>
-        <w:ind w:left="0" w:right="0" w:firstLine="0"/>
-        <w:jc w:val="left"/>
-        <w:rPr>
-          <w:rFonts w:ascii="Calibri" w:cs="Calibri" w:eastAsia="Calibri" w:hAnsi="Calibri"/>
-          <w:b w:val="0"/>
-          <w:i w:val="0"/>
-          <w:smallCaps w:val="0"/>
-          <w:strike w:val="0"/>
+        <w:spacing w:after="0" w:before="240" w:lineRule="auto"/>
+        <w:rPr>
           <w:color w:val="2f5496"/>
           <w:sz w:val="32"/>
           <w:szCs w:val="32"/>
-          <w:u w:val="none"/>
-          <w:shd w:fill="auto" w:val="clear"/>
-          <w:vertAlign w:val="baseline"/>
-        </w:rPr>
-      </w:pPr>
-      <w:r>
-        <w:rPr>
-          <w:rFonts w:ascii="Calibri" w:cs="Calibri" w:eastAsia="Calibri" w:hAnsi="Calibri"/>
-          <w:b w:val="0"/>
-          <w:i w:val="0"/>
-          <w:smallCaps w:val="0"/>
-          <w:strike w:val="0"/>
+        </w:rPr>
+      </w:pPr>
+      <w:r>
+        <w:rPr>
           <w:color w:val="2f5496"/>
           <w:sz w:val="32"/>
           <w:szCs w:val="32"/>
-          <w:u w:val="none"/>
-          <w:shd w:fill="auto" w:val="clear"/>
-          <w:vertAlign w:val="baseline"/>
           <w:rtl w:val="0"/>
         </w:rPr>
         <w:t xml:space="preserve">Tartalom</w:t>
@@ -374,21 +339,13 @@
           <w:pPr>
             <w:widowControl w:val="0"/>
             <w:tabs>
-              <w:tab w:val="right" w:leader="dot" w:pos="12000"/>
+              <w:tab w:val="right" w:leader="none" w:pos="12000"/>
             </w:tabs>
             <w:spacing w:after="0" w:before="60" w:line="240" w:lineRule="auto"/>
             <w:rPr>
               <w:rFonts w:ascii="Arial" w:cs="Arial" w:eastAsia="Arial" w:hAnsi="Arial"/>
               <w:b w:val="1"/>
-              <w:i w:val="0"/>
-              <w:smallCaps w:val="0"/>
-              <w:strike w:val="0"/>
               <w:color w:val="000000"/>
-              <w:sz w:val="22"/>
-              <w:szCs w:val="22"/>
-              <w:u w:val="none"/>
-              <w:shd w:fill="auto" w:val="clear"/>
-              <w:vertAlign w:val="baseline"/>
             </w:rPr>
           </w:pPr>
           <w:r>
@@ -399,17 +356,7 @@
           <w:hyperlink w:anchor="_heading=h.30j0zll">
             <w:r>
               <w:rPr>
-                <w:rFonts w:ascii="Calibri" w:cs="Calibri" w:eastAsia="Calibri" w:hAnsi="Calibri"/>
-                <w:b w:val="0"/>
-                <w:i w:val="0"/>
-                <w:smallCaps w:val="0"/>
-                <w:strike w:val="0"/>
                 <w:color w:val="000000"/>
-                <w:sz w:val="22"/>
-                <w:szCs w:val="22"/>
-                <w:u w:val="none"/>
-                <w:shd w:fill="auto" w:val="clear"/>
-                <w:vertAlign w:val="baseline"/>
                 <w:rtl w:val="0"/>
               </w:rPr>
               <w:t xml:space="preserve">Bevezetés:</w:t>
@@ -427,38 +374,19 @@
           <w:pPr>
             <w:widowControl w:val="0"/>
             <w:tabs>
-              <w:tab w:val="right" w:leader="dot" w:pos="12000"/>
+              <w:tab w:val="right" w:leader="none" w:pos="12000"/>
             </w:tabs>
             <w:spacing w:after="0" w:before="60" w:line="240" w:lineRule="auto"/>
             <w:ind w:left="360" w:firstLine="0"/>
             <w:rPr>
               <w:rFonts w:ascii="Arial" w:cs="Arial" w:eastAsia="Arial" w:hAnsi="Arial"/>
-              <w:b w:val="0"/>
-              <w:i w:val="0"/>
-              <w:smallCaps w:val="0"/>
-              <w:strike w:val="0"/>
               <w:color w:val="000000"/>
-              <w:sz w:val="22"/>
-              <w:szCs w:val="22"/>
-              <w:u w:val="none"/>
-              <w:shd w:fill="auto" w:val="clear"/>
-              <w:vertAlign w:val="baseline"/>
             </w:rPr>
           </w:pPr>
           <w:hyperlink w:anchor="_heading=h.1fob9te">
             <w:r>
               <w:rPr>
-                <w:rFonts w:ascii="Calibri" w:cs="Calibri" w:eastAsia="Calibri" w:hAnsi="Calibri"/>
-                <w:b w:val="0"/>
-                <w:i w:val="0"/>
-                <w:smallCaps w:val="0"/>
-                <w:strike w:val="0"/>
                 <w:color w:val="000000"/>
-                <w:sz w:val="22"/>
-                <w:szCs w:val="22"/>
-                <w:u w:val="none"/>
-                <w:shd w:fill="auto" w:val="clear"/>
-                <w:vertAlign w:val="baseline"/>
                 <w:rtl w:val="0"/>
               </w:rPr>
               <w:t xml:space="preserve">Kiválasztott téma indoklása</w:t>
@@ -476,38 +404,19 @@
           <w:pPr>
             <w:widowControl w:val="0"/>
             <w:tabs>
-              <w:tab w:val="right" w:leader="dot" w:pos="12000"/>
+              <w:tab w:val="right" w:leader="none" w:pos="12000"/>
             </w:tabs>
             <w:spacing w:after="0" w:before="60" w:line="240" w:lineRule="auto"/>
             <w:ind w:left="360" w:firstLine="0"/>
             <w:rPr>
               <w:rFonts w:ascii="Arial" w:cs="Arial" w:eastAsia="Arial" w:hAnsi="Arial"/>
-              <w:b w:val="0"/>
-              <w:i w:val="0"/>
-              <w:smallCaps w:val="0"/>
-              <w:strike w:val="0"/>
               <w:color w:val="000000"/>
-              <w:sz w:val="22"/>
-              <w:szCs w:val="22"/>
-              <w:u w:val="none"/>
-              <w:shd w:fill="auto" w:val="clear"/>
-              <w:vertAlign w:val="baseline"/>
             </w:rPr>
           </w:pPr>
           <w:hyperlink w:anchor="_heading=h.3znysh7">
             <w:r>
               <w:rPr>
-                <w:rFonts w:ascii="Calibri" w:cs="Calibri" w:eastAsia="Calibri" w:hAnsi="Calibri"/>
-                <w:b w:val="0"/>
-                <w:i w:val="0"/>
-                <w:smallCaps w:val="0"/>
-                <w:strike w:val="0"/>
                 <w:color w:val="000000"/>
-                <w:sz w:val="22"/>
-                <w:szCs w:val="22"/>
-                <w:u w:val="none"/>
-                <w:shd w:fill="auto" w:val="clear"/>
-                <w:vertAlign w:val="baseline"/>
                 <w:rtl w:val="0"/>
               </w:rPr>
               <w:t xml:space="preserve">Projekt célja</w:t>
@@ -525,38 +434,19 @@
           <w:pPr>
             <w:widowControl w:val="0"/>
             <w:tabs>
-              <w:tab w:val="right" w:leader="dot" w:pos="12000"/>
+              <w:tab w:val="right" w:leader="none" w:pos="12000"/>
             </w:tabs>
             <w:spacing w:after="0" w:before="60" w:line="240" w:lineRule="auto"/>
             <w:ind w:left="360" w:firstLine="0"/>
             <w:rPr>
               <w:rFonts w:ascii="Arial" w:cs="Arial" w:eastAsia="Arial" w:hAnsi="Arial"/>
-              <w:b w:val="0"/>
-              <w:i w:val="0"/>
-              <w:smallCaps w:val="0"/>
-              <w:strike w:val="0"/>
               <w:color w:val="000000"/>
-              <w:sz w:val="22"/>
-              <w:szCs w:val="22"/>
-              <w:u w:val="none"/>
-              <w:shd w:fill="auto" w:val="clear"/>
-              <w:vertAlign w:val="baseline"/>
             </w:rPr>
           </w:pPr>
           <w:hyperlink w:anchor="_heading=h.2et92p0">
             <w:r>
               <w:rPr>
-                <w:rFonts w:ascii="Calibri" w:cs="Calibri" w:eastAsia="Calibri" w:hAnsi="Calibri"/>
-                <w:b w:val="0"/>
-                <w:i w:val="0"/>
-                <w:smallCaps w:val="0"/>
-                <w:strike w:val="0"/>
                 <w:color w:val="000000"/>
-                <w:sz w:val="22"/>
-                <w:szCs w:val="22"/>
-                <w:u w:val="none"/>
-                <w:shd w:fill="auto" w:val="clear"/>
-                <w:vertAlign w:val="baseline"/>
                 <w:rtl w:val="0"/>
               </w:rPr>
               <w:t xml:space="preserve">A weboldal célközönsége</w:t>
@@ -574,38 +464,19 @@
           <w:pPr>
             <w:widowControl w:val="0"/>
             <w:tabs>
-              <w:tab w:val="right" w:leader="dot" w:pos="12000"/>
+              <w:tab w:val="right" w:leader="none" w:pos="12000"/>
             </w:tabs>
             <w:spacing w:after="0" w:before="60" w:line="240" w:lineRule="auto"/>
             <w:ind w:left="360" w:firstLine="0"/>
             <w:rPr>
               <w:rFonts w:ascii="Arial" w:cs="Arial" w:eastAsia="Arial" w:hAnsi="Arial"/>
-              <w:b w:val="0"/>
-              <w:i w:val="0"/>
-              <w:smallCaps w:val="0"/>
-              <w:strike w:val="0"/>
               <w:color w:val="000000"/>
-              <w:sz w:val="22"/>
-              <w:szCs w:val="22"/>
-              <w:u w:val="none"/>
-              <w:shd w:fill="auto" w:val="clear"/>
-              <w:vertAlign w:val="baseline"/>
             </w:rPr>
           </w:pPr>
           <w:hyperlink w:anchor="_heading=h.tyjcwt">
             <w:r>
               <w:rPr>
-                <w:rFonts w:ascii="Calibri" w:cs="Calibri" w:eastAsia="Calibri" w:hAnsi="Calibri"/>
-                <w:b w:val="0"/>
-                <w:i w:val="0"/>
-                <w:smallCaps w:val="0"/>
-                <w:strike w:val="0"/>
                 <w:color w:val="000000"/>
-                <w:sz w:val="22"/>
-                <w:szCs w:val="22"/>
-                <w:u w:val="none"/>
-                <w:shd w:fill="auto" w:val="clear"/>
-                <w:vertAlign w:val="baseline"/>
                 <w:rtl w:val="0"/>
               </w:rPr>
               <w:t xml:space="preserve">GitHub repository</w:t>
@@ -623,37 +494,19 @@
           <w:pPr>
             <w:widowControl w:val="0"/>
             <w:tabs>
-              <w:tab w:val="right" w:leader="dot" w:pos="12000"/>
+              <w:tab w:val="right" w:leader="none" w:pos="12000"/>
             </w:tabs>
             <w:spacing w:after="0" w:before="60" w:line="240" w:lineRule="auto"/>
             <w:rPr>
               <w:rFonts w:ascii="Arial" w:cs="Arial" w:eastAsia="Arial" w:hAnsi="Arial"/>
               <w:b w:val="1"/>
-              <w:i w:val="0"/>
-              <w:smallCaps w:val="0"/>
-              <w:strike w:val="0"/>
               <w:color w:val="000000"/>
-              <w:sz w:val="22"/>
-              <w:szCs w:val="22"/>
-              <w:u w:val="none"/>
-              <w:shd w:fill="auto" w:val="clear"/>
-              <w:vertAlign w:val="baseline"/>
             </w:rPr>
           </w:pPr>
           <w:hyperlink w:anchor="_heading=h.3dy6vkm">
             <w:r>
               <w:rPr>
-                <w:rFonts w:ascii="Calibri" w:cs="Calibri" w:eastAsia="Calibri" w:hAnsi="Calibri"/>
-                <w:b w:val="0"/>
-                <w:i w:val="0"/>
-                <w:smallCaps w:val="0"/>
-                <w:strike w:val="0"/>
                 <w:color w:val="000000"/>
-                <w:sz w:val="22"/>
-                <w:szCs w:val="22"/>
-                <w:u w:val="none"/>
-                <w:shd w:fill="auto" w:val="clear"/>
-                <w:vertAlign w:val="baseline"/>
                 <w:rtl w:val="0"/>
               </w:rPr>
               <w:t xml:space="preserve">Fejlesztői Eszközök</w:t>
@@ -671,38 +524,19 @@
           <w:pPr>
             <w:widowControl w:val="0"/>
             <w:tabs>
-              <w:tab w:val="right" w:leader="dot" w:pos="12000"/>
+              <w:tab w:val="right" w:leader="none" w:pos="12000"/>
             </w:tabs>
             <w:spacing w:after="0" w:before="60" w:line="240" w:lineRule="auto"/>
             <w:ind w:left="360" w:firstLine="0"/>
             <w:rPr>
               <w:rFonts w:ascii="Arial" w:cs="Arial" w:eastAsia="Arial" w:hAnsi="Arial"/>
-              <w:b w:val="0"/>
-              <w:i w:val="0"/>
-              <w:smallCaps w:val="0"/>
-              <w:strike w:val="0"/>
               <w:color w:val="000000"/>
-              <w:sz w:val="22"/>
-              <w:szCs w:val="22"/>
-              <w:u w:val="none"/>
-              <w:shd w:fill="auto" w:val="clear"/>
-              <w:vertAlign w:val="baseline"/>
             </w:rPr>
           </w:pPr>
           <w:hyperlink w:anchor="_heading=h.1t3h5sf">
             <w:r>
               <w:rPr>
-                <w:rFonts w:ascii="Calibri" w:cs="Calibri" w:eastAsia="Calibri" w:hAnsi="Calibri"/>
-                <w:b w:val="0"/>
-                <w:i w:val="0"/>
-                <w:smallCaps w:val="0"/>
-                <w:strike w:val="0"/>
                 <w:color w:val="000000"/>
-                <w:sz w:val="22"/>
-                <w:szCs w:val="22"/>
-                <w:u w:val="none"/>
-                <w:shd w:fill="auto" w:val="clear"/>
-                <w:vertAlign w:val="baseline"/>
                 <w:rtl w:val="0"/>
               </w:rPr>
               <w:t xml:space="preserve">Frontend:</w:t>
@@ -720,38 +554,19 @@
           <w:pPr>
             <w:widowControl w:val="0"/>
             <w:tabs>
-              <w:tab w:val="right" w:leader="dot" w:pos="12000"/>
+              <w:tab w:val="right" w:leader="none" w:pos="12000"/>
             </w:tabs>
             <w:spacing w:after="0" w:before="60" w:line="240" w:lineRule="auto"/>
             <w:ind w:left="360" w:firstLine="0"/>
             <w:rPr>
               <w:rFonts w:ascii="Arial" w:cs="Arial" w:eastAsia="Arial" w:hAnsi="Arial"/>
-              <w:b w:val="0"/>
-              <w:i w:val="0"/>
-              <w:smallCaps w:val="0"/>
-              <w:strike w:val="0"/>
               <w:color w:val="000000"/>
-              <w:sz w:val="22"/>
-              <w:szCs w:val="22"/>
-              <w:u w:val="none"/>
-              <w:shd w:fill="auto" w:val="clear"/>
-              <w:vertAlign w:val="baseline"/>
             </w:rPr>
           </w:pPr>
           <w:hyperlink w:anchor="_heading=h.4d34og8">
             <w:r>
               <w:rPr>
-                <w:rFonts w:ascii="Calibri" w:cs="Calibri" w:eastAsia="Calibri" w:hAnsi="Calibri"/>
-                <w:b w:val="0"/>
-                <w:i w:val="0"/>
-                <w:smallCaps w:val="0"/>
-                <w:strike w:val="0"/>
                 <w:color w:val="000000"/>
-                <w:sz w:val="22"/>
-                <w:szCs w:val="22"/>
-                <w:u w:val="none"/>
-                <w:shd w:fill="auto" w:val="clear"/>
-                <w:vertAlign w:val="baseline"/>
                 <w:rtl w:val="0"/>
               </w:rPr>
               <w:t xml:space="preserve">Backend:</w:t>
@@ -769,38 +584,19 @@
           <w:pPr>
             <w:widowControl w:val="0"/>
             <w:tabs>
-              <w:tab w:val="right" w:leader="dot" w:pos="12000"/>
+              <w:tab w:val="right" w:leader="none" w:pos="12000"/>
             </w:tabs>
             <w:spacing w:after="0" w:before="60" w:line="240" w:lineRule="auto"/>
             <w:ind w:left="360" w:firstLine="0"/>
             <w:rPr>
               <w:rFonts w:ascii="Arial" w:cs="Arial" w:eastAsia="Arial" w:hAnsi="Arial"/>
-              <w:b w:val="0"/>
-              <w:i w:val="0"/>
-              <w:smallCaps w:val="0"/>
-              <w:strike w:val="0"/>
               <w:color w:val="000000"/>
-              <w:sz w:val="22"/>
-              <w:szCs w:val="22"/>
-              <w:u w:val="none"/>
-              <w:shd w:fill="auto" w:val="clear"/>
-              <w:vertAlign w:val="baseline"/>
             </w:rPr>
           </w:pPr>
           <w:hyperlink w:anchor="_heading=h.2s8eyo1">
             <w:r>
               <w:rPr>
-                <w:rFonts w:ascii="Calibri" w:cs="Calibri" w:eastAsia="Calibri" w:hAnsi="Calibri"/>
-                <w:b w:val="0"/>
-                <w:i w:val="0"/>
-                <w:smallCaps w:val="0"/>
-                <w:strike w:val="0"/>
                 <w:color w:val="000000"/>
-                <w:sz w:val="22"/>
-                <w:szCs w:val="22"/>
-                <w:u w:val="none"/>
-                <w:shd w:fill="auto" w:val="clear"/>
-                <w:vertAlign w:val="baseline"/>
                 <w:rtl w:val="0"/>
               </w:rPr>
               <w:t xml:space="preserve">Adatbázis:</w:t>
@@ -818,38 +614,19 @@
           <w:pPr>
             <w:widowControl w:val="0"/>
             <w:tabs>
-              <w:tab w:val="right" w:leader="dot" w:pos="12000"/>
+              <w:tab w:val="right" w:leader="none" w:pos="12000"/>
             </w:tabs>
             <w:spacing w:after="0" w:before="60" w:line="240" w:lineRule="auto"/>
             <w:ind w:left="360" w:firstLine="0"/>
             <w:rPr>
               <w:rFonts w:ascii="Arial" w:cs="Arial" w:eastAsia="Arial" w:hAnsi="Arial"/>
-              <w:b w:val="0"/>
-              <w:i w:val="0"/>
-              <w:smallCaps w:val="0"/>
-              <w:strike w:val="0"/>
               <w:color w:val="000000"/>
-              <w:sz w:val="22"/>
-              <w:szCs w:val="22"/>
-              <w:u w:val="none"/>
-              <w:shd w:fill="auto" w:val="clear"/>
-              <w:vertAlign w:val="baseline"/>
             </w:rPr>
           </w:pPr>
           <w:hyperlink w:anchor="_heading=h.17dp8vu">
             <w:r>
               <w:rPr>
-                <w:rFonts w:ascii="Calibri" w:cs="Calibri" w:eastAsia="Calibri" w:hAnsi="Calibri"/>
-                <w:b w:val="0"/>
-                <w:i w:val="0"/>
-                <w:smallCaps w:val="0"/>
-                <w:strike w:val="0"/>
                 <w:color w:val="000000"/>
-                <w:sz w:val="22"/>
-                <w:szCs w:val="22"/>
-                <w:u w:val="none"/>
-                <w:shd w:fill="auto" w:val="clear"/>
-                <w:vertAlign w:val="baseline"/>
                 <w:rtl w:val="0"/>
               </w:rPr>
               <w:t xml:space="preserve">Verziókezelés:</w:t>
@@ -867,37 +644,19 @@
           <w:pPr>
             <w:widowControl w:val="0"/>
             <w:tabs>
-              <w:tab w:val="right" w:leader="dot" w:pos="12000"/>
+              <w:tab w:val="right" w:leader="none" w:pos="12000"/>
             </w:tabs>
             <w:spacing w:after="0" w:before="60" w:line="240" w:lineRule="auto"/>
             <w:rPr>
               <w:rFonts w:ascii="Arial" w:cs="Arial" w:eastAsia="Arial" w:hAnsi="Arial"/>
               <w:b w:val="1"/>
-              <w:i w:val="0"/>
-              <w:smallCaps w:val="0"/>
-              <w:strike w:val="0"/>
               <w:color w:val="000000"/>
-              <w:sz w:val="22"/>
-              <w:szCs w:val="22"/>
-              <w:u w:val="none"/>
-              <w:shd w:fill="auto" w:val="clear"/>
-              <w:vertAlign w:val="baseline"/>
             </w:rPr>
           </w:pPr>
           <w:hyperlink w:anchor="_heading=h.3rdcrjn">
             <w:r>
               <w:rPr>
-                <w:rFonts w:ascii="Calibri" w:cs="Calibri" w:eastAsia="Calibri" w:hAnsi="Calibri"/>
-                <w:b w:val="0"/>
-                <w:i w:val="0"/>
-                <w:smallCaps w:val="0"/>
-                <w:strike w:val="0"/>
                 <w:color w:val="000000"/>
-                <w:sz w:val="22"/>
-                <w:szCs w:val="22"/>
-                <w:u w:val="none"/>
-                <w:shd w:fill="auto" w:val="clear"/>
-                <w:vertAlign w:val="baseline"/>
                 <w:rtl w:val="0"/>
               </w:rPr>
               <w:t xml:space="preserve">Az adatbázis elkészítése</w:t>
@@ -915,38 +674,19 @@
           <w:pPr>
             <w:widowControl w:val="0"/>
             <w:tabs>
-              <w:tab w:val="right" w:leader="dot" w:pos="12000"/>
+              <w:tab w:val="right" w:leader="none" w:pos="12000"/>
             </w:tabs>
             <w:spacing w:after="0" w:before="60" w:line="240" w:lineRule="auto"/>
             <w:ind w:left="360" w:firstLine="0"/>
             <w:rPr>
               <w:rFonts w:ascii="Arial" w:cs="Arial" w:eastAsia="Arial" w:hAnsi="Arial"/>
-              <w:b w:val="0"/>
-              <w:i w:val="0"/>
-              <w:smallCaps w:val="0"/>
-              <w:strike w:val="0"/>
               <w:color w:val="000000"/>
-              <w:sz w:val="22"/>
-              <w:szCs w:val="22"/>
-              <w:u w:val="none"/>
-              <w:shd w:fill="auto" w:val="clear"/>
-              <w:vertAlign w:val="baseline"/>
             </w:rPr>
           </w:pPr>
           <w:hyperlink w:anchor="_heading=h.26in1rg">
             <w:r>
               <w:rPr>
-                <w:rFonts w:ascii="Calibri" w:cs="Calibri" w:eastAsia="Calibri" w:hAnsi="Calibri"/>
-                <w:b w:val="0"/>
-                <w:i w:val="0"/>
-                <w:smallCaps w:val="0"/>
-                <w:strike w:val="0"/>
                 <w:color w:val="000000"/>
-                <w:sz w:val="22"/>
-                <w:szCs w:val="22"/>
-                <w:u w:val="none"/>
-                <w:shd w:fill="auto" w:val="clear"/>
-                <w:vertAlign w:val="baseline"/>
                 <w:rtl w:val="0"/>
               </w:rPr>
               <w:t xml:space="preserve">Az adatokat három táblára bontottuk:</w:t>
@@ -964,38 +704,19 @@
           <w:pPr>
             <w:widowControl w:val="0"/>
             <w:tabs>
-              <w:tab w:val="right" w:leader="dot" w:pos="12000"/>
+              <w:tab w:val="right" w:leader="none" w:pos="12000"/>
             </w:tabs>
             <w:spacing w:after="0" w:before="60" w:line="240" w:lineRule="auto"/>
             <w:ind w:left="720" w:firstLine="0"/>
             <w:rPr>
               <w:rFonts w:ascii="Arial" w:cs="Arial" w:eastAsia="Arial" w:hAnsi="Arial"/>
-              <w:b w:val="0"/>
-              <w:i w:val="0"/>
-              <w:smallCaps w:val="0"/>
-              <w:strike w:val="0"/>
               <w:color w:val="000000"/>
-              <w:sz w:val="22"/>
-              <w:szCs w:val="22"/>
-              <w:u w:val="none"/>
-              <w:shd w:fill="auto" w:val="clear"/>
-              <w:vertAlign w:val="baseline"/>
             </w:rPr>
           </w:pPr>
           <w:hyperlink w:anchor="_heading=h.lnxbz9">
             <w:r>
               <w:rPr>
-                <w:rFonts w:ascii="Calibri" w:cs="Calibri" w:eastAsia="Calibri" w:hAnsi="Calibri"/>
-                <w:b w:val="0"/>
-                <w:i w:val="0"/>
-                <w:smallCaps w:val="0"/>
-                <w:strike w:val="0"/>
                 <w:color w:val="000000"/>
-                <w:sz w:val="22"/>
-                <w:szCs w:val="22"/>
-                <w:u w:val="none"/>
-                <w:shd w:fill="auto" w:val="clear"/>
-                <w:vertAlign w:val="baseline"/>
                 <w:rtl w:val="0"/>
               </w:rPr>
               <w:t xml:space="preserve">Vásárlók adatai</w:t>
@@ -1013,38 +734,19 @@
           <w:pPr>
             <w:widowControl w:val="0"/>
             <w:tabs>
-              <w:tab w:val="right" w:leader="dot" w:pos="12000"/>
+              <w:tab w:val="right" w:leader="none" w:pos="12000"/>
             </w:tabs>
             <w:spacing w:after="0" w:before="60" w:line="240" w:lineRule="auto"/>
             <w:ind w:left="720" w:firstLine="0"/>
             <w:rPr>
               <w:rFonts w:ascii="Arial" w:cs="Arial" w:eastAsia="Arial" w:hAnsi="Arial"/>
-              <w:b w:val="0"/>
-              <w:i w:val="0"/>
-              <w:smallCaps w:val="0"/>
-              <w:strike w:val="0"/>
               <w:color w:val="000000"/>
-              <w:sz w:val="22"/>
-              <w:szCs w:val="22"/>
-              <w:u w:val="none"/>
-              <w:shd w:fill="auto" w:val="clear"/>
-              <w:vertAlign w:val="baseline"/>
             </w:rPr>
           </w:pPr>
           <w:hyperlink w:anchor="_heading=h.35nkun2">
             <w:r>
               <w:rPr>
-                <w:rFonts w:ascii="Calibri" w:cs="Calibri" w:eastAsia="Calibri" w:hAnsi="Calibri"/>
-                <w:b w:val="0"/>
-                <w:i w:val="0"/>
-                <w:smallCaps w:val="0"/>
-                <w:strike w:val="0"/>
                 <w:color w:val="000000"/>
-                <w:sz w:val="22"/>
-                <w:szCs w:val="22"/>
-                <w:u w:val="none"/>
-                <w:shd w:fill="auto" w:val="clear"/>
-                <w:vertAlign w:val="baseline"/>
                 <w:rtl w:val="0"/>
               </w:rPr>
               <w:t xml:space="preserve">Rendelések (Kapcsoló tábla)</w:t>
@@ -1062,38 +764,19 @@
           <w:pPr>
             <w:widowControl w:val="0"/>
             <w:tabs>
-              <w:tab w:val="right" w:leader="dot" w:pos="12000"/>
+              <w:tab w:val="right" w:leader="none" w:pos="12000"/>
             </w:tabs>
             <w:spacing w:after="0" w:before="60" w:line="240" w:lineRule="auto"/>
             <w:ind w:left="720" w:firstLine="0"/>
             <w:rPr>
               <w:rFonts w:ascii="Arial" w:cs="Arial" w:eastAsia="Arial" w:hAnsi="Arial"/>
-              <w:b w:val="0"/>
-              <w:i w:val="0"/>
-              <w:smallCaps w:val="0"/>
-              <w:strike w:val="0"/>
               <w:color w:val="000000"/>
-              <w:sz w:val="22"/>
-              <w:szCs w:val="22"/>
-              <w:u w:val="none"/>
-              <w:shd w:fill="auto" w:val="clear"/>
-              <w:vertAlign w:val="baseline"/>
             </w:rPr>
           </w:pPr>
           <w:hyperlink w:anchor="_heading=h.1ksv4uv">
             <w:r>
               <w:rPr>
-                <w:rFonts w:ascii="Calibri" w:cs="Calibri" w:eastAsia="Calibri" w:hAnsi="Calibri"/>
-                <w:b w:val="0"/>
-                <w:i w:val="0"/>
-                <w:smallCaps w:val="0"/>
-                <w:strike w:val="0"/>
                 <w:color w:val="000000"/>
-                <w:sz w:val="22"/>
-                <w:szCs w:val="22"/>
-                <w:u w:val="none"/>
-                <w:shd w:fill="auto" w:val="clear"/>
-                <w:vertAlign w:val="baseline"/>
                 <w:rtl w:val="0"/>
               </w:rPr>
               <w:t xml:space="preserve">Ételek adatai</w:t>
@@ -1207,6 +890,28 @@
         <w:pStyle w:val="Heading1"/>
         <w:rPr/>
       </w:pPr>
+      <w:r>
+        <w:rPr>
+          <w:rtl w:val="0"/>
+        </w:rPr>
+      </w:r>
+    </w:p>
+    <w:p>
+      <w:pPr>
+        <w:pStyle w:val="Heading1"/>
+        <w:rPr/>
+      </w:pPr>
+      <w:r>
+        <w:rPr>
+          <w:rtl w:val="0"/>
+        </w:rPr>
+      </w:r>
+    </w:p>
+    <w:p>
+      <w:pPr>
+        <w:pStyle w:val="Heading1"/>
+        <w:rPr/>
+      </w:pPr>
       <w:bookmarkStart w:colFirst="0" w:colLast="0" w:name="_heading=h.30j0zll" w:id="1"/>
       <w:bookmarkEnd w:id="1"/>
       <w:r>
@@ -1269,10 +974,6 @@
     </w:p>
     <w:p>
       <w:pPr>
-        <w:keepNext w:val="0"/>
-        <w:keepLines w:val="0"/>
-        <w:pageBreakBefore w:val="0"/>
-        <w:widowControl w:val="1"/>
         <w:pBdr>
           <w:top w:space="0" w:sz="0" w:val="nil"/>
           <w:left w:space="0" w:sz="0" w:val="nil"/>
@@ -1280,37 +981,20 @@
           <w:right w:space="0" w:sz="0" w:val="nil"/>
           <w:between w:space="0" w:sz="0" w:val="nil"/>
         </w:pBdr>
-        <w:shd w:fill="auto" w:val="clear"/>
-        <w:spacing w:after="160" w:before="0" w:line="240" w:lineRule="auto"/>
-        <w:ind w:left="0" w:right="0" w:firstLine="0"/>
-        <w:jc w:val="left"/>
+        <w:spacing w:line="240" w:lineRule="auto"/>
         <w:rPr>
           <w:rFonts w:ascii="Times New Roman" w:cs="Times New Roman" w:eastAsia="Times New Roman" w:hAnsi="Times New Roman"/>
-          <w:b w:val="0"/>
-          <w:i w:val="0"/>
-          <w:smallCaps w:val="0"/>
-          <w:strike w:val="0"/>
           <w:color w:val="000000"/>
           <w:sz w:val="24"/>
           <w:szCs w:val="24"/>
-          <w:u w:val="none"/>
-          <w:shd w:fill="auto" w:val="clear"/>
-          <w:vertAlign w:val="baseline"/>
         </w:rPr>
       </w:pPr>
       <w:r>
         <w:rPr>
           <w:rFonts w:ascii="Times New Roman" w:cs="Times New Roman" w:eastAsia="Times New Roman" w:hAnsi="Times New Roman"/>
-          <w:b w:val="0"/>
-          <w:i w:val="0"/>
-          <w:smallCaps w:val="0"/>
-          <w:strike w:val="0"/>
           <w:color w:val="000000"/>
           <w:sz w:val="24"/>
           <w:szCs w:val="24"/>
-          <w:u w:val="none"/>
-          <w:shd w:fill="auto" w:val="clear"/>
-          <w:vertAlign w:val="baseline"/>
           <w:rtl w:val="0"/>
         </w:rPr>
         <w:t xml:space="preserve">Egy könnyen kezelhető weboldal fejlesztése ahol rendeléseket lehet leadni és a helyszínen átvenni.</w:t>
@@ -1318,10 +1002,6 @@
     </w:p>
     <w:p>
       <w:pPr>
-        <w:keepNext w:val="0"/>
-        <w:keepLines w:val="0"/>
-        <w:pageBreakBefore w:val="0"/>
-        <w:widowControl w:val="1"/>
         <w:pBdr>
           <w:top w:space="0" w:sz="0" w:val="nil"/>
           <w:left w:space="0" w:sz="0" w:val="nil"/>
@@ -1329,37 +1009,20 @@
           <w:right w:space="0" w:sz="0" w:val="nil"/>
           <w:between w:space="0" w:sz="0" w:val="nil"/>
         </w:pBdr>
-        <w:shd w:fill="auto" w:val="clear"/>
-        <w:spacing w:after="160" w:before="0" w:line="240" w:lineRule="auto"/>
-        <w:ind w:left="0" w:right="0" w:firstLine="0"/>
-        <w:jc w:val="left"/>
+        <w:spacing w:line="240" w:lineRule="auto"/>
         <w:rPr>
           <w:rFonts w:ascii="Times New Roman" w:cs="Times New Roman" w:eastAsia="Times New Roman" w:hAnsi="Times New Roman"/>
-          <w:b w:val="0"/>
-          <w:i w:val="0"/>
-          <w:smallCaps w:val="0"/>
-          <w:strike w:val="0"/>
           <w:color w:val="000000"/>
           <w:sz w:val="24"/>
           <w:szCs w:val="24"/>
-          <w:u w:val="none"/>
-          <w:shd w:fill="auto" w:val="clear"/>
-          <w:vertAlign w:val="baseline"/>
         </w:rPr>
       </w:pPr>
       <w:r>
         <w:rPr>
           <w:rFonts w:ascii="Times New Roman" w:cs="Times New Roman" w:eastAsia="Times New Roman" w:hAnsi="Times New Roman"/>
-          <w:b w:val="0"/>
-          <w:i w:val="0"/>
-          <w:smallCaps w:val="0"/>
-          <w:strike w:val="0"/>
           <w:color w:val="000000"/>
           <w:sz w:val="24"/>
           <w:szCs w:val="24"/>
-          <w:u w:val="none"/>
-          <w:shd w:fill="auto" w:val="clear"/>
-          <w:vertAlign w:val="baseline"/>
           <w:rtl w:val="0"/>
         </w:rPr>
         <w:t xml:space="preserve">A felhasználók </w:t>
@@ -1376,16 +1039,9 @@
       <w:r>
         <w:rPr>
           <w:rFonts w:ascii="Times New Roman" w:cs="Times New Roman" w:eastAsia="Times New Roman" w:hAnsi="Times New Roman"/>
-          <w:b w:val="0"/>
-          <w:i w:val="0"/>
-          <w:smallCaps w:val="0"/>
-          <w:strike w:val="0"/>
           <w:color w:val="000000"/>
           <w:sz w:val="24"/>
           <w:szCs w:val="24"/>
-          <w:u w:val="none"/>
-          <w:shd w:fill="auto" w:val="clear"/>
-          <w:vertAlign w:val="baseline"/>
           <w:rtl w:val="0"/>
         </w:rPr>
         <w:t xml:space="preserve"> választani, milyen ételeket akarnak vásárolni és hozzá tudják adni egy listához, amiket meg tudnak rendelni a szükséges adatok megadása után. A rendelést a helyszínen át tudják venni.</w:t>
@@ -1407,10 +1063,6 @@
     </w:p>
     <w:p>
       <w:pPr>
-        <w:keepNext w:val="0"/>
-        <w:keepLines w:val="0"/>
-        <w:pageBreakBefore w:val="0"/>
-        <w:widowControl w:val="1"/>
         <w:pBdr>
           <w:top w:space="0" w:sz="0" w:val="nil"/>
           <w:left w:space="0" w:sz="0" w:val="nil"/>
@@ -1418,37 +1070,20 @@
           <w:right w:space="0" w:sz="0" w:val="nil"/>
           <w:between w:space="0" w:sz="0" w:val="nil"/>
         </w:pBdr>
-        <w:shd w:fill="auto" w:val="clear"/>
-        <w:spacing w:after="160" w:before="0" w:line="240" w:lineRule="auto"/>
-        <w:ind w:left="0" w:right="0" w:firstLine="0"/>
-        <w:jc w:val="left"/>
+        <w:spacing w:line="240" w:lineRule="auto"/>
         <w:rPr>
           <w:rFonts w:ascii="Times New Roman" w:cs="Times New Roman" w:eastAsia="Times New Roman" w:hAnsi="Times New Roman"/>
-          <w:b w:val="0"/>
-          <w:i w:val="0"/>
-          <w:smallCaps w:val="0"/>
-          <w:strike w:val="0"/>
           <w:color w:val="000000"/>
           <w:sz w:val="24"/>
           <w:szCs w:val="24"/>
-          <w:u w:val="none"/>
-          <w:shd w:fill="auto" w:val="clear"/>
-          <w:vertAlign w:val="baseline"/>
         </w:rPr>
       </w:pPr>
       <w:r>
         <w:rPr>
           <w:rFonts w:ascii="Times New Roman" w:cs="Times New Roman" w:eastAsia="Times New Roman" w:hAnsi="Times New Roman"/>
-          <w:b w:val="0"/>
-          <w:i w:val="0"/>
-          <w:smallCaps w:val="0"/>
-          <w:strike w:val="0"/>
           <w:color w:val="000000"/>
           <w:sz w:val="24"/>
           <w:szCs w:val="24"/>
-          <w:u w:val="none"/>
-          <w:shd w:fill="auto" w:val="clear"/>
-          <w:vertAlign w:val="baseline"/>
           <w:rtl w:val="0"/>
         </w:rPr>
         <w:t xml:space="preserve">A weboldalt azoknak szánjuk akik hatékonyan egyszerűen akarnak rendelni vagy éttermeknek akiknek nincs</w:t>
@@ -1465,16 +1100,9 @@
       <w:r>
         <w:rPr>
           <w:rFonts w:ascii="Times New Roman" w:cs="Times New Roman" w:eastAsia="Times New Roman" w:hAnsi="Times New Roman"/>
-          <w:b w:val="0"/>
-          <w:i w:val="0"/>
-          <w:smallCaps w:val="0"/>
-          <w:strike w:val="0"/>
           <w:color w:val="000000"/>
           <w:sz w:val="24"/>
           <w:szCs w:val="24"/>
-          <w:u w:val="none"/>
-          <w:shd w:fill="auto" w:val="clear"/>
-          <w:vertAlign w:val="baseline"/>
           <w:rtl w:val="0"/>
         </w:rPr>
         <w:t xml:space="preserve">.</w:t>
@@ -1576,7 +1204,7 @@
           <w:ilvl w:val="0"/>
           <w:numId w:val="4"/>
         </w:numPr>
-        <w:spacing w:after="0" w:before="0" w:line="240" w:lineRule="auto"/>
+        <w:spacing w:after="0" w:line="240" w:lineRule="auto"/>
         <w:ind w:left="720" w:hanging="360"/>
         <w:rPr/>
       </w:pPr>
@@ -1593,7 +1221,7 @@
           <w:ilvl w:val="0"/>
           <w:numId w:val="4"/>
         </w:numPr>
-        <w:spacing w:after="280" w:before="0" w:line="240" w:lineRule="auto"/>
+        <w:spacing w:after="280" w:line="240" w:lineRule="auto"/>
         <w:ind w:left="720" w:hanging="360"/>
         <w:rPr/>
       </w:pPr>
@@ -1641,7 +1269,7 @@
           <w:ilvl w:val="0"/>
           <w:numId w:val="5"/>
         </w:numPr>
-        <w:spacing w:after="0" w:before="0" w:line="240" w:lineRule="auto"/>
+        <w:spacing w:after="0" w:line="240" w:lineRule="auto"/>
         <w:ind w:left="720" w:hanging="360"/>
         <w:rPr/>
       </w:pPr>
@@ -1658,7 +1286,7 @@
           <w:ilvl w:val="0"/>
           <w:numId w:val="5"/>
         </w:numPr>
-        <w:spacing w:after="0" w:before="0" w:line="240" w:lineRule="auto"/>
+        <w:spacing w:after="0" w:line="240" w:lineRule="auto"/>
         <w:ind w:left="720" w:hanging="360"/>
         <w:rPr/>
       </w:pPr>
@@ -1675,7 +1303,7 @@
           <w:ilvl w:val="0"/>
           <w:numId w:val="5"/>
         </w:numPr>
-        <w:spacing w:after="280" w:before="0" w:line="240" w:lineRule="auto"/>
+        <w:spacing w:after="280" w:line="240" w:lineRule="auto"/>
         <w:ind w:left="720" w:hanging="360"/>
         <w:rPr/>
       </w:pPr>
@@ -1754,7 +1382,7 @@
           <w:ilvl w:val="0"/>
           <w:numId w:val="7"/>
         </w:numPr>
-        <w:spacing w:after="280" w:before="0" w:line="240" w:lineRule="auto"/>
+        <w:spacing w:after="280" w:line="240" w:lineRule="auto"/>
         <w:ind w:left="720" w:hanging="360"/>
         <w:rPr/>
       </w:pPr>
@@ -1767,11 +1395,201 @@
     </w:p>
     <w:p>
       <w:pPr>
+        <w:pStyle w:val="Heading2"/>
+        <w:rPr/>
+      </w:pPr>
+      <w:r>
+        <w:rPr>
+          <w:rtl w:val="0"/>
+        </w:rPr>
+        <w:t xml:space="preserve">Szövegszerkesztő:</w:t>
+      </w:r>
+    </w:p>
+    <w:p>
+      <w:pPr>
+        <w:keepNext w:val="0"/>
+        <w:keepLines w:val="0"/>
+        <w:pageBreakBefore w:val="0"/>
+        <w:widowControl w:val="1"/>
+        <w:numPr>
+          <w:ilvl w:val="0"/>
+          <w:numId w:val="8"/>
+        </w:numPr>
+        <w:pBdr>
+          <w:top w:space="0" w:sz="0" w:val="nil"/>
+          <w:left w:space="0" w:sz="0" w:val="nil"/>
+          <w:bottom w:space="0" w:sz="0" w:val="nil"/>
+          <w:right w:space="0" w:sz="0" w:val="nil"/>
+          <w:between w:space="0" w:sz="0" w:val="nil"/>
+        </w:pBdr>
+        <w:shd w:fill="auto" w:val="clear"/>
+        <w:spacing w:after="0" w:before="0" w:line="259" w:lineRule="auto"/>
+        <w:ind w:left="720" w:right="0" w:hanging="360"/>
+        <w:jc w:val="left"/>
+        <w:rPr/>
+      </w:pPr>
+      <w:r>
+        <w:rPr>
+          <w:rFonts w:ascii="Calibri" w:cs="Calibri" w:eastAsia="Calibri" w:hAnsi="Calibri"/>
+          <w:b w:val="0"/>
+          <w:i w:val="0"/>
+          <w:smallCaps w:val="0"/>
+          <w:strike w:val="0"/>
+          <w:color w:val="000000"/>
+          <w:sz w:val="22"/>
+          <w:szCs w:val="22"/>
+          <w:u w:val="none"/>
+          <w:shd w:fill="auto" w:val="clear"/>
+          <w:vertAlign w:val="baseline"/>
+          <w:rtl w:val="0"/>
+        </w:rPr>
+        <w:t xml:space="preserve">Visual Studio Code</w:t>
+      </w:r>
+    </w:p>
+    <w:p>
+      <w:pPr>
+        <w:keepNext w:val="0"/>
+        <w:keepLines w:val="0"/>
+        <w:pageBreakBefore w:val="0"/>
+        <w:widowControl w:val="1"/>
+        <w:numPr>
+          <w:ilvl w:val="0"/>
+          <w:numId w:val="8"/>
+        </w:numPr>
+        <w:pBdr>
+          <w:top w:space="0" w:sz="0" w:val="nil"/>
+          <w:left w:space="0" w:sz="0" w:val="nil"/>
+          <w:bottom w:space="0" w:sz="0" w:val="nil"/>
+          <w:right w:space="0" w:sz="0" w:val="nil"/>
+          <w:between w:space="0" w:sz="0" w:val="nil"/>
+        </w:pBdr>
+        <w:shd w:fill="auto" w:val="clear"/>
+        <w:spacing w:after="160" w:before="0" w:line="259" w:lineRule="auto"/>
+        <w:ind w:left="720" w:right="0" w:hanging="360"/>
+        <w:jc w:val="left"/>
+        <w:rPr/>
+      </w:pPr>
+      <w:r>
+        <w:rPr>
+          <w:rFonts w:ascii="Calibri" w:cs="Calibri" w:eastAsia="Calibri" w:hAnsi="Calibri"/>
+          <w:b w:val="0"/>
+          <w:i w:val="0"/>
+          <w:smallCaps w:val="0"/>
+          <w:strike w:val="0"/>
+          <w:color w:val="000000"/>
+          <w:sz w:val="22"/>
+          <w:szCs w:val="22"/>
+          <w:u w:val="none"/>
+          <w:shd w:fill="auto" w:val="clear"/>
+          <w:vertAlign w:val="baseline"/>
+          <w:rtl w:val="0"/>
+        </w:rPr>
+        <w:t xml:space="preserve">Gnu Emacs</w:t>
+      </w:r>
+    </w:p>
+    <w:p>
+      <w:pPr>
+        <w:pStyle w:val="Heading2"/>
+        <w:rPr/>
+      </w:pPr>
+      <w:r>
+        <w:rPr>
+          <w:rtl w:val="0"/>
+        </w:rPr>
+        <w:t xml:space="preserve">Operációs rendszer:</w:t>
+      </w:r>
+    </w:p>
+    <w:p>
+      <w:pPr>
+        <w:keepNext w:val="0"/>
+        <w:keepLines w:val="0"/>
+        <w:pageBreakBefore w:val="0"/>
+        <w:widowControl w:val="1"/>
+        <w:numPr>
+          <w:ilvl w:val="0"/>
+          <w:numId w:val="8"/>
+        </w:numPr>
+        <w:pBdr>
+          <w:top w:space="0" w:sz="0" w:val="nil"/>
+          <w:left w:space="0" w:sz="0" w:val="nil"/>
+          <w:bottom w:space="0" w:sz="0" w:val="nil"/>
+          <w:right w:space="0" w:sz="0" w:val="nil"/>
+          <w:between w:space="0" w:sz="0" w:val="nil"/>
+        </w:pBdr>
+        <w:shd w:fill="auto" w:val="clear"/>
+        <w:spacing w:after="0" w:before="0" w:line="259" w:lineRule="auto"/>
+        <w:ind w:left="720" w:right="0" w:hanging="360"/>
+        <w:jc w:val="left"/>
+        <w:rPr/>
+      </w:pPr>
+      <w:r>
+        <w:rPr>
+          <w:rFonts w:ascii="Calibri" w:cs="Calibri" w:eastAsia="Calibri" w:hAnsi="Calibri"/>
+          <w:b w:val="0"/>
+          <w:i w:val="0"/>
+          <w:smallCaps w:val="0"/>
+          <w:strike w:val="0"/>
+          <w:color w:val="000000"/>
+          <w:sz w:val="22"/>
+          <w:szCs w:val="22"/>
+          <w:u w:val="none"/>
+          <w:shd w:fill="auto" w:val="clear"/>
+          <w:vertAlign w:val="baseline"/>
+          <w:rtl w:val="0"/>
+        </w:rPr>
+        <w:t xml:space="preserve">Microsoft Windows 10</w:t>
+      </w:r>
+    </w:p>
+    <w:p>
+      <w:pPr>
+        <w:keepNext w:val="0"/>
+        <w:keepLines w:val="0"/>
+        <w:pageBreakBefore w:val="0"/>
+        <w:widowControl w:val="1"/>
+        <w:numPr>
+          <w:ilvl w:val="0"/>
+          <w:numId w:val="8"/>
+        </w:numPr>
+        <w:pBdr>
+          <w:top w:space="0" w:sz="0" w:val="nil"/>
+          <w:left w:space="0" w:sz="0" w:val="nil"/>
+          <w:bottom w:space="0" w:sz="0" w:val="nil"/>
+          <w:right w:space="0" w:sz="0" w:val="nil"/>
+          <w:between w:space="0" w:sz="0" w:val="nil"/>
+        </w:pBdr>
+        <w:shd w:fill="auto" w:val="clear"/>
+        <w:spacing w:after="160" w:before="0" w:line="259" w:lineRule="auto"/>
+        <w:ind w:left="720" w:right="0" w:hanging="360"/>
+        <w:jc w:val="left"/>
+        <w:rPr/>
+      </w:pPr>
+      <w:bookmarkStart w:colFirst="0" w:colLast="0" w:name="_heading=h.44sinio" w:id="11"/>
+      <w:bookmarkEnd w:id="11"/>
+      <w:r>
+        <w:rPr>
+          <w:rFonts w:ascii="Calibri" w:cs="Calibri" w:eastAsia="Calibri" w:hAnsi="Calibri"/>
+          <w:b w:val="0"/>
+          <w:i w:val="0"/>
+          <w:smallCaps w:val="0"/>
+          <w:strike w:val="0"/>
+          <w:color w:val="000000"/>
+          <w:sz w:val="22"/>
+          <w:szCs w:val="22"/>
+          <w:u w:val="none"/>
+          <w:shd w:fill="auto" w:val="clear"/>
+          <w:vertAlign w:val="baseline"/>
+          <w:rtl w:val="0"/>
+        </w:rPr>
+        <w:t xml:space="preserve">Gentoo Gnu/Linux</w:t>
+      </w:r>
+    </w:p>
+    <w:p>
+      <w:pPr>
         <w:pStyle w:val="Heading1"/>
         <w:rPr/>
       </w:pPr>
-      <w:bookmarkStart w:colFirst="0" w:colLast="0" w:name="_heading=h.3rdcrjn" w:id="11"/>
-      <w:bookmarkEnd w:id="11"/>
+      <w:bookmarkStart w:colFirst="0" w:colLast="0" w:name="_heading=h.3rdcrjn" w:id="12"/>
+      <w:bookmarkEnd w:id="12"/>
       <w:r>
         <w:rPr>
           <w:rtl w:val="0"/>
@@ -1792,31 +1610,6 @@
     </w:p>
     <w:p>
       <w:pPr>
-        <w:rPr/>
-      </w:pPr>
-      <w:r>
-        <w:rPr>
-          <w:rtl w:val="0"/>
-        </w:rPr>
-        <w:t xml:space="preserve">Az adatbázist a következő SQL script futtatásával lehet létrehozni: Init.sql</w:t>
-      </w:r>
-    </w:p>
-    <w:p>
-      <w:pPr>
-        <w:pStyle w:val="Heading2"/>
-        <w:rPr/>
-      </w:pPr>
-      <w:bookmarkStart w:colFirst="0" w:colLast="0" w:name="_heading=h.dtuce6tqefxr" w:id="12"/>
-      <w:bookmarkEnd w:id="12"/>
-      <w:r>
-        <w:rPr>
-          <w:rtl w:val="0"/>
-        </w:rPr>
-      </w:r>
-    </w:p>
-    <w:p>
-      <w:pPr>
-        <w:pStyle w:val="Heading2"/>
         <w:rPr/>
       </w:pPr>
       <w:bookmarkStart w:colFirst="0" w:colLast="0" w:name="_heading=h.q77hmau2jcnx" w:id="13"/>
@@ -1825,6 +1618,7 @@
         <w:rPr>
           <w:rtl w:val="0"/>
         </w:rPr>
+        <w:t xml:space="preserve">Az adatbázist a következő SQL script futtatásával lehet létrehozni: Init.sql</w:t>
       </w:r>
     </w:p>
     <w:p>
@@ -1840,23 +1634,18 @@
         </w:rPr>
         <w:t xml:space="preserve">Az adatokat három táblára bontottuk:</w:t>
       </w:r>
-    </w:p>
-    <w:p>
-      <w:pPr>
-        <w:rPr/>
-      </w:pPr>
       <w:r>
         <w:rPr/>
         <w:drawing>
-          <wp:inline distB="114300" distT="114300" distL="114300" distR="114300">
-            <wp:extent cx="5760410" cy="1752600"/>
+          <wp:inline distB="0" distT="0" distL="0" distR="0">
+            <wp:extent cx="5760720" cy="1763395"/>
             <wp:effectExtent b="0" l="0" r="0" t="0"/>
-            <wp:docPr id="9" name="image4.png"/>
+            <wp:docPr id="15" name="image5.png"/>
             <a:graphic>
               <a:graphicData uri="http://schemas.openxmlformats.org/drawingml/2006/picture">
                 <pic:pic>
                   <pic:nvPicPr>
-                    <pic:cNvPr id="0" name="image4.png"/>
+                    <pic:cNvPr id="0" name="image5.png"/>
                     <pic:cNvPicPr preferRelativeResize="0"/>
                   </pic:nvPicPr>
                   <pic:blipFill>
@@ -1869,7 +1658,7 @@
                   <pic:spPr>
                     <a:xfrm>
                       <a:off x="0" y="0"/>
-                      <a:ext cx="5760410" cy="1752600"/>
+                      <a:ext cx="5760720" cy="1763395"/>
                     </a:xfrm>
                     <a:prstGeom prst="rect"/>
                     <a:ln/>
@@ -1934,7 +1723,7 @@
           <w:ilvl w:val="0"/>
           <w:numId w:val="1"/>
         </w:numPr>
-        <w:spacing w:after="0" w:before="0" w:line="240" w:lineRule="auto"/>
+        <w:spacing w:after="0" w:line="240" w:lineRule="auto"/>
         <w:ind w:left="720" w:hanging="360"/>
         <w:rPr/>
       </w:pPr>
@@ -1951,7 +1740,7 @@
           <w:ilvl w:val="0"/>
           <w:numId w:val="1"/>
         </w:numPr>
-        <w:spacing w:after="0" w:before="0" w:line="240" w:lineRule="auto"/>
+        <w:spacing w:after="0" w:line="240" w:lineRule="auto"/>
         <w:ind w:left="720" w:hanging="360"/>
         <w:rPr/>
       </w:pPr>
@@ -1968,7 +1757,45 @@
           <w:ilvl w:val="0"/>
           <w:numId w:val="1"/>
         </w:numPr>
-        <w:spacing w:after="280" w:before="0" w:line="240" w:lineRule="auto"/>
+        <w:spacing w:after="0" w:line="240" w:lineRule="auto"/>
+        <w:ind w:left="720" w:hanging="360"/>
+        <w:rPr>
+          <w:u w:val="none"/>
+        </w:rPr>
+      </w:pPr>
+      <w:r>
+        <w:rPr>
+          <w:rtl w:val="0"/>
+        </w:rPr>
+        <w:t xml:space="preserve">Leadási idő</w:t>
+      </w:r>
+    </w:p>
+    <w:p>
+      <w:pPr>
+        <w:numPr>
+          <w:ilvl w:val="0"/>
+          <w:numId w:val="1"/>
+        </w:numPr>
+        <w:spacing w:after="0" w:line="240" w:lineRule="auto"/>
+        <w:ind w:left="720" w:hanging="360"/>
+        <w:rPr>
+          <w:u w:val="none"/>
+        </w:rPr>
+      </w:pPr>
+      <w:r>
+        <w:rPr>
+          <w:rtl w:val="0"/>
+        </w:rPr>
+        <w:t xml:space="preserve">Elkészült</w:t>
+      </w:r>
+    </w:p>
+    <w:p>
+      <w:pPr>
+        <w:numPr>
+          <w:ilvl w:val="0"/>
+          <w:numId w:val="1"/>
+        </w:numPr>
+        <w:spacing w:after="280" w:line="240" w:lineRule="auto"/>
         <w:ind w:left="720" w:hanging="360"/>
         <w:rPr/>
       </w:pPr>
@@ -1988,14 +1815,14 @@
         <w:rPr/>
         <w:drawing>
           <wp:inline distB="0" distT="0" distL="0" distR="0">
-            <wp:extent cx="5760720" cy="1310640"/>
+            <wp:extent cx="5760720" cy="1391285"/>
             <wp:effectExtent b="0" l="0" r="0" t="0"/>
-            <wp:docPr id="4" name="image6.png"/>
+            <wp:docPr id="17" name="image1.png"/>
             <a:graphic>
               <a:graphicData uri="http://schemas.openxmlformats.org/drawingml/2006/picture">
                 <pic:pic>
                   <pic:nvPicPr>
-                    <pic:cNvPr id="0" name="image6.png"/>
+                    <pic:cNvPr id="0" name="image1.png"/>
                     <pic:cNvPicPr preferRelativeResize="0"/>
                   </pic:nvPicPr>
                   <pic:blipFill>
@@ -2008,7 +1835,7 @@
                   <pic:spPr>
                     <a:xfrm>
                       <a:off x="0" y="0"/>
-                      <a:ext cx="5760720" cy="1310640"/>
+                      <a:ext cx="5760720" cy="1391285"/>
                     </a:xfrm>
                     <a:prstGeom prst="rect"/>
                     <a:ln/>
@@ -2045,15 +1872,15 @@
       <w:r>
         <w:rPr/>
         <w:drawing>
-          <wp:inline distB="114300" distT="114300" distL="114300" distR="114300">
-            <wp:extent cx="4486275" cy="1885950"/>
+          <wp:inline distB="0" distT="0" distL="0" distR="0">
+            <wp:extent cx="5760720" cy="1734820"/>
             <wp:effectExtent b="0" l="0" r="0" t="0"/>
-            <wp:docPr id="5" name="image3.png"/>
+            <wp:docPr id="16" name="image4.png"/>
             <a:graphic>
               <a:graphicData uri="http://schemas.openxmlformats.org/drawingml/2006/picture">
                 <pic:pic>
                   <pic:nvPicPr>
-                    <pic:cNvPr id="0" name="image3.png"/>
+                    <pic:cNvPr id="0" name="image4.png"/>
                     <pic:cNvPicPr preferRelativeResize="0"/>
                   </pic:nvPicPr>
                   <pic:blipFill>
@@ -2066,7 +1893,7 @@
                   <pic:spPr>
                     <a:xfrm>
                       <a:off x="0" y="0"/>
-                      <a:ext cx="4486275" cy="1885950"/>
+                      <a:ext cx="5760720" cy="1734820"/>
                     </a:xfrm>
                     <a:prstGeom prst="rect"/>
                     <a:ln/>
@@ -2131,7 +1958,7 @@
           <w:ilvl w:val="0"/>
           <w:numId w:val="2"/>
         </w:numPr>
-        <w:spacing w:after="280" w:before="0" w:line="240" w:lineRule="auto"/>
+        <w:spacing w:after="280" w:line="240" w:lineRule="auto"/>
         <w:ind w:left="720" w:hanging="360"/>
         <w:rPr/>
       </w:pPr>
@@ -2153,12 +1980,12 @@
           <wp:inline distB="0" distT="0" distL="0" distR="0">
             <wp:extent cx="5760720" cy="803910"/>
             <wp:effectExtent b="0" l="0" r="0" t="0"/>
-            <wp:docPr id="7" name="image1.png"/>
+            <wp:docPr id="19" name="image2.png"/>
             <a:graphic>
               <a:graphicData uri="http://schemas.openxmlformats.org/drawingml/2006/picture">
                 <pic:pic>
                   <pic:nvPicPr>
-                    <pic:cNvPr id="0" name="image1.png"/>
+                    <pic:cNvPr id="0" name="image2.png"/>
                     <pic:cNvPicPr preferRelativeResize="0"/>
                   </pic:nvPicPr>
                   <pic:blipFill>
@@ -2236,7 +2063,7 @@
           <w:ilvl w:val="0"/>
           <w:numId w:val="3"/>
         </w:numPr>
-        <w:spacing w:after="0" w:before="0" w:line="240" w:lineRule="auto"/>
+        <w:spacing w:after="0" w:line="240" w:lineRule="auto"/>
         <w:ind w:left="720" w:hanging="360"/>
         <w:rPr/>
       </w:pPr>
@@ -2253,7 +2080,7 @@
           <w:ilvl w:val="0"/>
           <w:numId w:val="3"/>
         </w:numPr>
-        <w:spacing w:after="0" w:before="0" w:line="240" w:lineRule="auto"/>
+        <w:spacing w:after="0" w:line="240" w:lineRule="auto"/>
         <w:ind w:left="720" w:hanging="360"/>
         <w:rPr/>
       </w:pPr>
@@ -2270,7 +2097,7 @@
           <w:ilvl w:val="0"/>
           <w:numId w:val="3"/>
         </w:numPr>
-        <w:spacing w:after="280" w:before="0" w:line="240" w:lineRule="auto"/>
+        <w:spacing w:after="280" w:line="240" w:lineRule="auto"/>
         <w:ind w:left="720" w:hanging="360"/>
         <w:rPr/>
       </w:pPr>
@@ -2309,12 +2136,12 @@
           <wp:inline distB="0" distT="0" distL="0" distR="0">
             <wp:extent cx="5760720" cy="1299845"/>
             <wp:effectExtent b="0" l="0" r="0" t="0"/>
-            <wp:docPr id="6" name="image2.png"/>
+            <wp:docPr id="18" name="image3.png"/>
             <a:graphic>
               <a:graphicData uri="http://schemas.openxmlformats.org/drawingml/2006/picture">
                 <pic:pic>
                   <pic:nvPicPr>
-                    <pic:cNvPr id="0" name="image2.png"/>
+                    <pic:cNvPr id="0" name="image3.png"/>
                     <pic:cNvPicPr preferRelativeResize="0"/>
                   </pic:nvPicPr>
                   <pic:blipFill>
@@ -2364,15 +2191,15 @@
       <w:r>
         <w:rPr/>
         <w:drawing>
-          <wp:inline distB="114300" distT="114300" distL="114300" distR="114300">
-            <wp:extent cx="5760410" cy="2400300"/>
+          <wp:inline distB="0" distT="0" distL="0" distR="0">
+            <wp:extent cx="5760720" cy="2032635"/>
             <wp:effectExtent b="0" l="0" r="0" t="0"/>
-            <wp:docPr id="8" name="image5.png"/>
+            <wp:docPr id="20" name="image6.png"/>
             <a:graphic>
               <a:graphicData uri="http://schemas.openxmlformats.org/drawingml/2006/picture">
                 <pic:pic>
                   <pic:nvPicPr>
-                    <pic:cNvPr id="0" name="image5.png"/>
+                    <pic:cNvPr id="0" name="image6.png"/>
                     <pic:cNvPicPr preferRelativeResize="0"/>
                   </pic:nvPicPr>
                   <pic:blipFill>
@@ -2385,7 +2212,7 @@
                   <pic:spPr>
                     <a:xfrm>
                       <a:off x="0" y="0"/>
-                      <a:ext cx="5760410" cy="2400300"/>
+                      <a:ext cx="5760720" cy="2032635"/>
                     </a:xfrm>
                     <a:prstGeom prst="rect"/>
                     <a:ln/>
@@ -2396,6 +2223,17 @@
           </wp:inline>
         </w:drawing>
       </w:r>
+      <w:r>
+        <w:rPr>
+          <w:rtl w:val="0"/>
+        </w:rPr>
+      </w:r>
+    </w:p>
+    <w:p>
+      <w:pPr>
+        <w:spacing w:after="280" w:before="280" w:line="240" w:lineRule="auto"/>
+        <w:rPr/>
+      </w:pPr>
       <w:r>
         <w:rPr>
           <w:rtl w:val="0"/>
@@ -3306,6 +3144,116 @@
         <w:rFonts w:ascii="Noto Sans Symbols" w:cs="Noto Sans Symbols" w:eastAsia="Noto Sans Symbols" w:hAnsi="Noto Sans Symbols"/>
         <w:sz w:val="20"/>
         <w:szCs w:val="20"/>
+      </w:rPr>
+    </w:lvl>
+  </w:abstractNum>
+  <w:abstractNum w:abstractNumId="8">
+    <w:lvl w:ilvl="0">
+      <w:start w:val="1"/>
+      <w:numFmt w:val="bullet"/>
+      <w:lvlText w:val="●"/>
+      <w:lvlJc w:val="left"/>
+      <w:pPr>
+        <w:ind w:left="720" w:hanging="360"/>
+      </w:pPr>
+      <w:rPr>
+        <w:rFonts w:ascii="Noto Sans Symbols" w:cs="Noto Sans Symbols" w:eastAsia="Noto Sans Symbols" w:hAnsi="Noto Sans Symbols"/>
+      </w:rPr>
+    </w:lvl>
+    <w:lvl w:ilvl="1">
+      <w:start w:val="1"/>
+      <w:numFmt w:val="bullet"/>
+      <w:lvlText w:val="o"/>
+      <w:lvlJc w:val="left"/>
+      <w:pPr>
+        <w:ind w:left="1440" w:hanging="360"/>
+      </w:pPr>
+      <w:rPr>
+        <w:rFonts w:ascii="Courier New" w:cs="Courier New" w:eastAsia="Courier New" w:hAnsi="Courier New"/>
+      </w:rPr>
+    </w:lvl>
+    <w:lvl w:ilvl="2">
+      <w:start w:val="1"/>
+      <w:numFmt w:val="bullet"/>
+      <w:lvlText w:val="▪"/>
+      <w:lvlJc w:val="left"/>
+      <w:pPr>
+        <w:ind w:left="2160" w:hanging="360"/>
+      </w:pPr>
+      <w:rPr>
+        <w:rFonts w:ascii="Noto Sans Symbols" w:cs="Noto Sans Symbols" w:eastAsia="Noto Sans Symbols" w:hAnsi="Noto Sans Symbols"/>
+      </w:rPr>
+    </w:lvl>
+    <w:lvl w:ilvl="3">
+      <w:start w:val="1"/>
+      <w:numFmt w:val="bullet"/>
+      <w:lvlText w:val="●"/>
+      <w:lvlJc w:val="left"/>
+      <w:pPr>
+        <w:ind w:left="2880" w:hanging="360"/>
+      </w:pPr>
+      <w:rPr>
+        <w:rFonts w:ascii="Noto Sans Symbols" w:cs="Noto Sans Symbols" w:eastAsia="Noto Sans Symbols" w:hAnsi="Noto Sans Symbols"/>
+      </w:rPr>
+    </w:lvl>
+    <w:lvl w:ilvl="4">
+      <w:start w:val="1"/>
+      <w:numFmt w:val="bullet"/>
+      <w:lvlText w:val="o"/>
+      <w:lvlJc w:val="left"/>
+      <w:pPr>
+        <w:ind w:left="3600" w:hanging="360"/>
+      </w:pPr>
+      <w:rPr>
+        <w:rFonts w:ascii="Courier New" w:cs="Courier New" w:eastAsia="Courier New" w:hAnsi="Courier New"/>
+      </w:rPr>
+    </w:lvl>
+    <w:lvl w:ilvl="5">
+      <w:start w:val="1"/>
+      <w:numFmt w:val="bullet"/>
+      <w:lvlText w:val="▪"/>
+      <w:lvlJc w:val="left"/>
+      <w:pPr>
+        <w:ind w:left="4320" w:hanging="360"/>
+      </w:pPr>
+      <w:rPr>
+        <w:rFonts w:ascii="Noto Sans Symbols" w:cs="Noto Sans Symbols" w:eastAsia="Noto Sans Symbols" w:hAnsi="Noto Sans Symbols"/>
+      </w:rPr>
+    </w:lvl>
+    <w:lvl w:ilvl="6">
+      <w:start w:val="1"/>
+      <w:numFmt w:val="bullet"/>
+      <w:lvlText w:val="●"/>
+      <w:lvlJc w:val="left"/>
+      <w:pPr>
+        <w:ind w:left="5040" w:hanging="360"/>
+      </w:pPr>
+      <w:rPr>
+        <w:rFonts w:ascii="Noto Sans Symbols" w:cs="Noto Sans Symbols" w:eastAsia="Noto Sans Symbols" w:hAnsi="Noto Sans Symbols"/>
+      </w:rPr>
+    </w:lvl>
+    <w:lvl w:ilvl="7">
+      <w:start w:val="1"/>
+      <w:numFmt w:val="bullet"/>
+      <w:lvlText w:val="o"/>
+      <w:lvlJc w:val="left"/>
+      <w:pPr>
+        <w:ind w:left="5760" w:hanging="360"/>
+      </w:pPr>
+      <w:rPr>
+        <w:rFonts w:ascii="Courier New" w:cs="Courier New" w:eastAsia="Courier New" w:hAnsi="Courier New"/>
+      </w:rPr>
+    </w:lvl>
+    <w:lvl w:ilvl="8">
+      <w:start w:val="1"/>
+      <w:numFmt w:val="bullet"/>
+      <w:lvlText w:val="▪"/>
+      <w:lvlJc w:val="left"/>
+      <w:pPr>
+        <w:ind w:left="6480" w:hanging="360"/>
+      </w:pPr>
+      <w:rPr>
+        <w:rFonts w:ascii="Noto Sans Symbols" w:cs="Noto Sans Symbols" w:eastAsia="Noto Sans Symbols" w:hAnsi="Noto Sans Symbols"/>
       </w:rPr>
     </w:lvl>
   </w:abstractNum>
@@ -3329,6 +3277,9 @@
   </w:num>
   <w:num w:numId="7">
     <w:abstractNumId w:val="7"/>
+  </w:num>
+  <w:num w:numId="8">
+    <w:abstractNumId w:val="8"/>
   </w:num>
 </w:numbering>
 </file>
@@ -3409,7 +3360,6 @@
     <w:pPr>
       <w:keepNext w:val="1"/>
       <w:keepLines w:val="1"/>
-      <w:pageBreakBefore w:val="0"/>
       <w:spacing w:after="40" w:before="240" w:lineRule="auto"/>
     </w:pPr>
     <w:rPr>
@@ -3425,13 +3375,10 @@
     <w:pPr>
       <w:keepNext w:val="1"/>
       <w:keepLines w:val="1"/>
-      <w:pageBreakBefore w:val="0"/>
       <w:spacing w:after="40" w:before="220" w:lineRule="auto"/>
     </w:pPr>
     <w:rPr>
       <w:b w:val="1"/>
-      <w:sz w:val="22"/>
-      <w:szCs w:val="22"/>
     </w:rPr>
   </w:style>
   <w:style w:type="paragraph" w:styleId="Heading6">
@@ -3441,7 +3388,6 @@
     <w:pPr>
       <w:keepNext w:val="1"/>
       <w:keepLines w:val="1"/>
-      <w:pageBreakBefore w:val="0"/>
       <w:spacing w:after="40" w:before="200" w:lineRule="auto"/>
     </w:pPr>
     <w:rPr>
@@ -3485,7 +3431,6 @@
       <w:kern w:val="36"/>
       <w:sz w:val="48"/>
       <w:szCs w:val="48"/>
-      <w:lang w:eastAsia="hu-HU"/>
     </w:rPr>
   </w:style>
   <w:style w:type="paragraph" w:styleId="Cmsor2">
@@ -3532,6 +3477,64 @@
       <w:szCs w:val="24"/>
     </w:rPr>
   </w:style>
+  <w:style w:type="paragraph" w:styleId="Cmsor4">
+    <w:name w:val="heading 4"/>
+    <w:basedOn w:val="Norml"/>
+    <w:next w:val="Norml"/>
+    <w:uiPriority w:val="9"/>
+    <w:semiHidden w:val="1"/>
+    <w:unhideWhenUsed w:val="1"/>
+    <w:qFormat w:val="1"/>
+    <w:pPr>
+      <w:keepNext w:val="1"/>
+      <w:keepLines w:val="1"/>
+      <w:spacing w:after="40" w:before="240"/>
+      <w:outlineLvl w:val="3"/>
+    </w:pPr>
+    <w:rPr>
+      <w:b w:val="1"/>
+      <w:sz w:val="24"/>
+      <w:szCs w:val="24"/>
+    </w:rPr>
+  </w:style>
+  <w:style w:type="paragraph" w:styleId="Cmsor5">
+    <w:name w:val="heading 5"/>
+    <w:basedOn w:val="Norml"/>
+    <w:next w:val="Norml"/>
+    <w:uiPriority w:val="9"/>
+    <w:semiHidden w:val="1"/>
+    <w:unhideWhenUsed w:val="1"/>
+    <w:qFormat w:val="1"/>
+    <w:pPr>
+      <w:keepNext w:val="1"/>
+      <w:keepLines w:val="1"/>
+      <w:spacing w:after="40" w:before="220"/>
+      <w:outlineLvl w:val="4"/>
+    </w:pPr>
+    <w:rPr>
+      <w:b w:val="1"/>
+    </w:rPr>
+  </w:style>
+  <w:style w:type="paragraph" w:styleId="Cmsor6">
+    <w:name w:val="heading 6"/>
+    <w:basedOn w:val="Norml"/>
+    <w:next w:val="Norml"/>
+    <w:uiPriority w:val="9"/>
+    <w:semiHidden w:val="1"/>
+    <w:unhideWhenUsed w:val="1"/>
+    <w:qFormat w:val="1"/>
+    <w:pPr>
+      <w:keepNext w:val="1"/>
+      <w:keepLines w:val="1"/>
+      <w:spacing w:after="40" w:before="200"/>
+      <w:outlineLvl w:val="5"/>
+    </w:pPr>
+    <w:rPr>
+      <w:b w:val="1"/>
+      <w:sz w:val="20"/>
+      <w:szCs w:val="20"/>
+    </w:rPr>
+  </w:style>
   <w:style w:type="character" w:styleId="Bekezdsalapbettpusa" w:default="1">
     <w:name w:val="Default Paragraph Font"/>
     <w:uiPriority w:val="1"/>
@@ -3559,21 +3562,16 @@
     <w:semiHidden w:val="1"/>
     <w:unhideWhenUsed w:val="1"/>
   </w:style>
-  <w:style w:type="character" w:styleId="Cmsor1Char" w:customStyle="1">
-    <w:name w:val="Címsor 1 Char"/>
-    <w:basedOn w:val="Bekezdsalapbettpusa"/>
-    <w:link w:val="Cmsor1"/>
-    <w:uiPriority w:val="9"/>
-    <w:rsid w:val="00CA40A7"/>
-    <w:rPr>
-      <w:rFonts w:ascii="Times New Roman" w:cs="Times New Roman" w:eastAsia="Times New Roman" w:hAnsi="Times New Roman"/>
-      <w:b w:val="1"/>
-      <w:bCs w:val="1"/>
-      <w:kern w:val="36"/>
-      <w:sz w:val="48"/>
-      <w:szCs w:val="48"/>
-      <w:lang w:eastAsia="hu-HU"/>
-    </w:rPr>
+  <w:style w:type="table" w:styleId="TableNormal" w:customStyle="1">
+    <w:name w:val="Table Normal"/>
+    <w:tblPr>
+      <w:tblCellMar>
+        <w:top w:w="0.0" w:type="dxa"/>
+        <w:left w:w="0.0" w:type="dxa"/>
+        <w:bottom w:w="0.0" w:type="dxa"/>
+        <w:right w:w="0.0" w:type="dxa"/>
+      </w:tblCellMar>
+    </w:tblPr>
   </w:style>
   <w:style w:type="paragraph" w:styleId="Cm">
     <w:name w:val="Title"/>
@@ -3593,6 +3591,22 @@
       <w:kern w:val="28"/>
       <w:sz w:val="56"/>
       <w:szCs w:val="56"/>
+    </w:rPr>
+  </w:style>
+  <w:style w:type="character" w:styleId="Cmsor1Char" w:customStyle="1">
+    <w:name w:val="Címsor 1 Char"/>
+    <w:basedOn w:val="Bekezdsalapbettpusa"/>
+    <w:link w:val="Cmsor1"/>
+    <w:uiPriority w:val="9"/>
+    <w:rsid w:val="00CA40A7"/>
+    <w:rPr>
+      <w:rFonts w:ascii="Times New Roman" w:cs="Times New Roman" w:eastAsia="Times New Roman" w:hAnsi="Times New Roman"/>
+      <w:b w:val="1"/>
+      <w:bCs w:val="1"/>
+      <w:kern w:val="36"/>
+      <w:sz w:val="48"/>
+      <w:szCs w:val="48"/>
+      <w:lang w:eastAsia="hu-HU"/>
     </w:rPr>
   </w:style>
   <w:style w:type="character" w:styleId="CmChar" w:customStyle="1">
@@ -3622,7 +3636,6 @@
       <w:rFonts w:ascii="Times New Roman" w:cs="Times New Roman" w:eastAsia="Times New Roman" w:hAnsi="Times New Roman"/>
       <w:sz w:val="24"/>
       <w:szCs w:val="24"/>
-      <w:lang w:eastAsia="hu-HU"/>
     </w:rPr>
   </w:style>
   <w:style w:type="character" w:styleId="Cmsor2Char" w:customStyle="1">
@@ -3780,6 +3793,36 @@
       <w:ind w:left="440"/>
     </w:pPr>
   </w:style>
+  <w:style w:type="paragraph" w:styleId="Alcm">
+    <w:name w:val="Subtitle"/>
+    <w:basedOn w:val="Norml"/>
+    <w:next w:val="Norml"/>
+    <w:uiPriority w:val="11"/>
+    <w:qFormat w:val="1"/>
+    <w:pPr>
+      <w:keepNext w:val="1"/>
+      <w:keepLines w:val="1"/>
+      <w:spacing w:after="80" w:before="360"/>
+    </w:pPr>
+    <w:rPr>
+      <w:rFonts w:ascii="Georgia" w:cs="Georgia" w:eastAsia="Georgia" w:hAnsi="Georgia"/>
+      <w:i w:val="1"/>
+      <w:color w:val="666666"/>
+      <w:sz w:val="48"/>
+      <w:szCs w:val="48"/>
+    </w:rPr>
+  </w:style>
+  <w:style w:type="paragraph" w:styleId="Listaszerbekezds">
+    <w:name w:val="List Paragraph"/>
+    <w:basedOn w:val="Norml"/>
+    <w:uiPriority w:val="34"/>
+    <w:qFormat w:val="1"/>
+    <w:rsid w:val="003E0F2A"/>
+    <w:pPr>
+      <w:ind w:left="720"/>
+      <w:contextualSpacing w:val="1"/>
+    </w:pPr>
+  </w:style>
   <w:style w:type="paragraph" w:styleId="Subtitle">
     <w:name w:val="Subtitle"/>
     <w:basedOn w:val="Normal"/>
@@ -3787,7 +3830,6 @@
     <w:pPr>
       <w:keepNext w:val="1"/>
       <w:keepLines w:val="1"/>
-      <w:pageBreakBefore w:val="0"/>
       <w:spacing w:after="80" w:before="360" w:lineRule="auto"/>
     </w:pPr>
     <w:rPr>
@@ -4098,7 +4140,7 @@
 
 <file path=customXML/item1.xml><?xml version="1.0" encoding="utf-8"?>
 <go:gDocsCustomXmlDataStorage xmlns:go="http://customooxmlschemas.google.com/" xmlns:r="http://schemas.openxmlformats.org/officeDocument/2006/relationships" uri="GoogleDocsCustomDataVersion2">
-  <go:docsCustomData xmlns:go="http://customooxmlschemas.google.com/" roundtripDataSignature="AMtx7mhhAhAtMrmLczt+rmnp9cjjznrP4w==">CgMxLjAyCGguZ2pkZ3hzMgloLjMwajB6bGwyCWguMWZvYjl0ZTIJaC4zem55c2g3MgloLjJldDkycDAyCGgudHlqY3d0MgloLjNkeTZ2a20yCWguMXQzaDVzZjIJaC40ZDM0b2c4MgloLjJzOGV5bzEyCWguMTdkcDh2dTIJaC4zcmRjcmpuMg5oLmR0dWNlNnRxZWZ4cjIOaC5xNzdobWF1MmpjbngyCWguMjZpbjFyZzIIaC5sbnhiejkyCWguMzVua3VuMjIJaC4xa3N2NHV2OAByITFfVEJicWNUbV9yb3BPVWozN0tESnpONXBWYnoxVy1EbA==</go:docsCustomData>
+  <go:docsCustomData xmlns:go="http://customooxmlschemas.google.com/" roundtripDataSignature="AMtx7mg/b9I5ARE1YxEVcxj+rFLHYbb9UQ==">CgMxLjAyCGguZ2pkZ3hzMgloLjMwajB6bGwyCWguMWZvYjl0ZTIJaC4zem55c2g3MgloLjJldDkycDAyCGgudHlqY3d0MgloLjNkeTZ2a20yCWguMXQzaDVzZjIJaC40ZDM0b2c4MgloLjJzOGV5bzEyCWguMTdkcDh2dTIJaC40NHNpbmlvMgloLjNyZGNyam4yDmgucTc3aG1hdTJqY254MgloLjI2aW4xcmcyCGgubG54Yno5MgloLjM1bmt1bjIyCWguMWtzdjR1djgAciExX1RCYnFjVG1fcm9wT1VqMzdLREp6TjVwVmJ6MVctRGw=</go:docsCustomData>
 </go:gDocsCustomXmlDataStorage>
 </file>
 

</xml_diff>

<commit_message>
Docs: Add User and Maintenance manual section
</commit_message>
<xml_diff>
--- a/docs/Étlap Weboldal.docx
+++ b/docs/Étlap Weboldal.docx
@@ -183,6 +183,96 @@
         <w:rPr>
           <w:rtl w:val="0"/>
         </w:rPr>
+      </w:r>
+    </w:p>
+    <w:p>
+      <w:pPr>
+        <w:rPr/>
+      </w:pPr>
+      <w:r>
+        <w:rPr>
+          <w:rtl w:val="0"/>
+        </w:rPr>
+      </w:r>
+    </w:p>
+    <w:p>
+      <w:pPr>
+        <w:rPr/>
+      </w:pPr>
+      <w:r>
+        <w:rPr>
+          <w:rtl w:val="0"/>
+        </w:rPr>
+      </w:r>
+    </w:p>
+    <w:p>
+      <w:pPr>
+        <w:rPr/>
+      </w:pPr>
+      <w:r>
+        <w:rPr>
+          <w:rtl w:val="0"/>
+        </w:rPr>
+      </w:r>
+    </w:p>
+    <w:p>
+      <w:pPr>
+        <w:rPr/>
+      </w:pPr>
+      <w:r>
+        <w:rPr>
+          <w:rtl w:val="0"/>
+        </w:rPr>
+      </w:r>
+    </w:p>
+    <w:p>
+      <w:pPr>
+        <w:rPr/>
+      </w:pPr>
+      <w:r>
+        <w:rPr>
+          <w:rtl w:val="0"/>
+        </w:rPr>
+      </w:r>
+    </w:p>
+    <w:p>
+      <w:pPr>
+        <w:rPr/>
+      </w:pPr>
+      <w:r>
+        <w:rPr>
+          <w:rtl w:val="0"/>
+        </w:rPr>
+      </w:r>
+    </w:p>
+    <w:p>
+      <w:pPr>
+        <w:rPr/>
+      </w:pPr>
+      <w:r>
+        <w:rPr>
+          <w:rtl w:val="0"/>
+        </w:rPr>
+      </w:r>
+    </w:p>
+    <w:p>
+      <w:pPr>
+        <w:rPr/>
+      </w:pPr>
+      <w:r>
+        <w:rPr>
+          <w:rtl w:val="0"/>
+        </w:rPr>
+      </w:r>
+    </w:p>
+    <w:p>
+      <w:pPr>
+        <w:rPr/>
+      </w:pPr>
+      <w:r>
+        <w:rPr>
+          <w:rtl w:val="0"/>
+        </w:rPr>
         <w:t xml:space="preserve">Készítette:</w:t>
       </w:r>
     </w:p>
@@ -217,86 +307,6 @@
           <w:rtl w:val="0"/>
         </w:rPr>
         <w:t xml:space="preserve">Ócsai Márk</w:t>
-      </w:r>
-    </w:p>
-    <w:p>
-      <w:pPr>
-        <w:rPr/>
-      </w:pPr>
-      <w:r>
-        <w:rPr>
-          <w:rtl w:val="0"/>
-        </w:rPr>
-      </w:r>
-    </w:p>
-    <w:p>
-      <w:pPr>
-        <w:rPr/>
-      </w:pPr>
-      <w:r>
-        <w:rPr>
-          <w:rtl w:val="0"/>
-        </w:rPr>
-      </w:r>
-    </w:p>
-    <w:p>
-      <w:pPr>
-        <w:rPr/>
-      </w:pPr>
-      <w:r>
-        <w:rPr>
-          <w:rtl w:val="0"/>
-        </w:rPr>
-      </w:r>
-    </w:p>
-    <w:p>
-      <w:pPr>
-        <w:rPr/>
-      </w:pPr>
-      <w:r>
-        <w:rPr>
-          <w:rtl w:val="0"/>
-        </w:rPr>
-      </w:r>
-    </w:p>
-    <w:p>
-      <w:pPr>
-        <w:rPr/>
-      </w:pPr>
-      <w:r>
-        <w:rPr>
-          <w:rtl w:val="0"/>
-        </w:rPr>
-      </w:r>
-    </w:p>
-    <w:p>
-      <w:pPr>
-        <w:rPr/>
-      </w:pPr>
-      <w:r>
-        <w:rPr>
-          <w:rtl w:val="0"/>
-        </w:rPr>
-      </w:r>
-    </w:p>
-    <w:p>
-      <w:pPr>
-        <w:rPr/>
-      </w:pPr>
-      <w:r>
-        <w:rPr>
-          <w:rtl w:val="0"/>
-        </w:rPr>
-      </w:r>
-    </w:p>
-    <w:p>
-      <w:pPr>
-        <w:rPr/>
-      </w:pPr>
-      <w:r>
-        <w:rPr>
-          <w:rtl w:val="0"/>
-        </w:rPr>
       </w:r>
     </w:p>
     <w:p>
@@ -1407,10 +1417,6 @@
     </w:p>
     <w:p>
       <w:pPr>
-        <w:keepNext w:val="0"/>
-        <w:keepLines w:val="0"/>
-        <w:pageBreakBefore w:val="0"/>
-        <w:widowControl w:val="1"/>
         <w:numPr>
           <w:ilvl w:val="0"/>
           <w:numId w:val="8"/>
@@ -1422,36 +1428,25 @@
           <w:right w:space="0" w:sz="0" w:val="nil"/>
           <w:between w:space="0" w:sz="0" w:val="nil"/>
         </w:pBdr>
-        <w:shd w:fill="auto" w:val="clear"/>
-        <w:spacing w:after="0" w:before="0" w:line="259" w:lineRule="auto"/>
-        <w:ind w:left="720" w:right="0" w:hanging="360"/>
-        <w:jc w:val="left"/>
-        <w:rPr/>
-      </w:pPr>
-      <w:r>
-        <w:rPr>
-          <w:rFonts w:ascii="Calibri" w:cs="Calibri" w:eastAsia="Calibri" w:hAnsi="Calibri"/>
-          <w:b w:val="0"/>
-          <w:i w:val="0"/>
-          <w:smallCaps w:val="0"/>
-          <w:strike w:val="0"/>
+        <w:spacing w:after="0" w:lineRule="auto"/>
+        <w:ind w:left="720" w:hanging="360"/>
+        <w:rPr/>
+      </w:pPr>
+      <w:r>
+        <w:rPr>
           <w:color w:val="000000"/>
-          <w:sz w:val="22"/>
-          <w:szCs w:val="22"/>
-          <w:u w:val="none"/>
-          <w:shd w:fill="auto" w:val="clear"/>
-          <w:vertAlign w:val="baseline"/>
           <w:rtl w:val="0"/>
         </w:rPr>
         <w:t xml:space="preserve">Visual Studio Code</w:t>
       </w:r>
-    </w:p>
-    <w:p>
-      <w:pPr>
-        <w:keepNext w:val="0"/>
-        <w:keepLines w:val="0"/>
-        <w:pageBreakBefore w:val="0"/>
-        <w:widowControl w:val="1"/>
+      <w:r>
+        <w:rPr>
+          <w:rtl w:val="0"/>
+        </w:rPr>
+      </w:r>
+    </w:p>
+    <w:p>
+      <w:pPr>
         <w:numPr>
           <w:ilvl w:val="0"/>
           <w:numId w:val="8"/>
@@ -1463,29 +1458,21 @@
           <w:right w:space="0" w:sz="0" w:val="nil"/>
           <w:between w:space="0" w:sz="0" w:val="nil"/>
         </w:pBdr>
-        <w:shd w:fill="auto" w:val="clear"/>
-        <w:spacing w:after="160" w:before="0" w:line="259" w:lineRule="auto"/>
-        <w:ind w:left="720" w:right="0" w:hanging="360"/>
-        <w:jc w:val="left"/>
-        <w:rPr/>
-      </w:pPr>
-      <w:r>
-        <w:rPr>
-          <w:rFonts w:ascii="Calibri" w:cs="Calibri" w:eastAsia="Calibri" w:hAnsi="Calibri"/>
-          <w:b w:val="0"/>
-          <w:i w:val="0"/>
-          <w:smallCaps w:val="0"/>
-          <w:strike w:val="0"/>
+        <w:ind w:left="720" w:hanging="360"/>
+        <w:rPr/>
+      </w:pPr>
+      <w:r>
+        <w:rPr>
           <w:color w:val="000000"/>
-          <w:sz w:val="22"/>
-          <w:szCs w:val="22"/>
-          <w:u w:val="none"/>
-          <w:shd w:fill="auto" w:val="clear"/>
-          <w:vertAlign w:val="baseline"/>
           <w:rtl w:val="0"/>
         </w:rPr>
         <w:t xml:space="preserve">Gnu Emacs</w:t>
       </w:r>
+      <w:r>
+        <w:rPr>
+          <w:rtl w:val="0"/>
+        </w:rPr>
+      </w:r>
     </w:p>
     <w:p>
       <w:pPr>
@@ -1501,10 +1488,6 @@
     </w:p>
     <w:p>
       <w:pPr>
-        <w:keepNext w:val="0"/>
-        <w:keepLines w:val="0"/>
-        <w:pageBreakBefore w:val="0"/>
-        <w:widowControl w:val="1"/>
         <w:numPr>
           <w:ilvl w:val="0"/>
           <w:numId w:val="8"/>
@@ -1516,36 +1499,25 @@
           <w:right w:space="0" w:sz="0" w:val="nil"/>
           <w:between w:space="0" w:sz="0" w:val="nil"/>
         </w:pBdr>
-        <w:shd w:fill="auto" w:val="clear"/>
-        <w:spacing w:after="0" w:before="0" w:line="259" w:lineRule="auto"/>
-        <w:ind w:left="720" w:right="0" w:hanging="360"/>
-        <w:jc w:val="left"/>
-        <w:rPr/>
-      </w:pPr>
-      <w:r>
-        <w:rPr>
-          <w:rFonts w:ascii="Calibri" w:cs="Calibri" w:eastAsia="Calibri" w:hAnsi="Calibri"/>
-          <w:b w:val="0"/>
-          <w:i w:val="0"/>
-          <w:smallCaps w:val="0"/>
-          <w:strike w:val="0"/>
+        <w:spacing w:after="0" w:lineRule="auto"/>
+        <w:ind w:left="720" w:hanging="360"/>
+        <w:rPr/>
+      </w:pPr>
+      <w:r>
+        <w:rPr>
           <w:color w:val="000000"/>
-          <w:sz w:val="22"/>
-          <w:szCs w:val="22"/>
-          <w:u w:val="none"/>
-          <w:shd w:fill="auto" w:val="clear"/>
-          <w:vertAlign w:val="baseline"/>
           <w:rtl w:val="0"/>
         </w:rPr>
         <w:t xml:space="preserve">Microsoft Windows 10</w:t>
       </w:r>
-    </w:p>
-    <w:p>
-      <w:pPr>
-        <w:keepNext w:val="0"/>
-        <w:keepLines w:val="0"/>
-        <w:pageBreakBefore w:val="0"/>
-        <w:widowControl w:val="1"/>
+      <w:r>
+        <w:rPr>
+          <w:rtl w:val="0"/>
+        </w:rPr>
+      </w:r>
+    </w:p>
+    <w:p>
+      <w:pPr>
         <w:numPr>
           <w:ilvl w:val="0"/>
           <w:numId w:val="8"/>
@@ -1557,30 +1529,22 @@
           <w:right w:space="0" w:sz="0" w:val="nil"/>
           <w:between w:space="0" w:sz="0" w:val="nil"/>
         </w:pBdr>
-        <w:shd w:fill="auto" w:val="clear"/>
-        <w:spacing w:after="160" w:before="0" w:line="259" w:lineRule="auto"/>
-        <w:ind w:left="720" w:right="0" w:hanging="360"/>
-        <w:jc w:val="left"/>
+        <w:ind w:left="720" w:hanging="360"/>
         <w:rPr/>
       </w:pPr>
       <w:bookmarkStart w:colFirst="0" w:colLast="0" w:name="_heading=h.44sinio" w:id="11"/>
       <w:bookmarkEnd w:id="11"/>
       <w:r>
         <w:rPr>
-          <w:rFonts w:ascii="Calibri" w:cs="Calibri" w:eastAsia="Calibri" w:hAnsi="Calibri"/>
-          <w:b w:val="0"/>
-          <w:i w:val="0"/>
-          <w:smallCaps w:val="0"/>
-          <w:strike w:val="0"/>
           <w:color w:val="000000"/>
-          <w:sz w:val="22"/>
-          <w:szCs w:val="22"/>
-          <w:u w:val="none"/>
-          <w:shd w:fill="auto" w:val="clear"/>
-          <w:vertAlign w:val="baseline"/>
           <w:rtl w:val="0"/>
         </w:rPr>
         <w:t xml:space="preserve">Gentoo Gnu/Linux</w:t>
+      </w:r>
+      <w:r>
+        <w:rPr>
+          <w:rtl w:val="0"/>
+        </w:rPr>
       </w:r>
     </w:p>
     <w:p>
@@ -1640,12 +1604,12 @@
           <wp:inline distB="0" distT="0" distL="0" distR="0">
             <wp:extent cx="5760720" cy="1763395"/>
             <wp:effectExtent b="0" l="0" r="0" t="0"/>
-            <wp:docPr id="15" name="image5.png"/>
+            <wp:docPr id="21" name="image2.png"/>
             <a:graphic>
               <a:graphicData uri="http://schemas.openxmlformats.org/drawingml/2006/picture">
                 <pic:pic>
                   <pic:nvPicPr>
-                    <pic:cNvPr id="0" name="image5.png"/>
+                    <pic:cNvPr id="0" name="image2.png"/>
                     <pic:cNvPicPr preferRelativeResize="0"/>
                   </pic:nvPicPr>
                   <pic:blipFill>
@@ -1759,9 +1723,7 @@
         </w:numPr>
         <w:spacing w:after="0" w:line="240" w:lineRule="auto"/>
         <w:ind w:left="720" w:hanging="360"/>
-        <w:rPr>
-          <w:u w:val="none"/>
-        </w:rPr>
+        <w:rPr/>
       </w:pPr>
       <w:r>
         <w:rPr>
@@ -1778,9 +1740,7 @@
         </w:numPr>
         <w:spacing w:after="0" w:line="240" w:lineRule="auto"/>
         <w:ind w:left="720" w:hanging="360"/>
-        <w:rPr>
-          <w:u w:val="none"/>
-        </w:rPr>
+        <w:rPr/>
       </w:pPr>
       <w:r>
         <w:rPr>
@@ -1817,12 +1777,12 @@
           <wp:inline distB="0" distT="0" distL="0" distR="0">
             <wp:extent cx="5760720" cy="1391285"/>
             <wp:effectExtent b="0" l="0" r="0" t="0"/>
-            <wp:docPr id="17" name="image1.png"/>
+            <wp:docPr id="23" name="image4.png"/>
             <a:graphic>
               <a:graphicData uri="http://schemas.openxmlformats.org/drawingml/2006/picture">
                 <pic:pic>
                   <pic:nvPicPr>
-                    <pic:cNvPr id="0" name="image1.png"/>
+                    <pic:cNvPr id="0" name="image4.png"/>
                     <pic:cNvPicPr preferRelativeResize="0"/>
                   </pic:nvPicPr>
                   <pic:blipFill>
@@ -1875,12 +1835,12 @@
           <wp:inline distB="0" distT="0" distL="0" distR="0">
             <wp:extent cx="5760720" cy="1734820"/>
             <wp:effectExtent b="0" l="0" r="0" t="0"/>
-            <wp:docPr id="16" name="image4.png"/>
+            <wp:docPr id="22" name="image5.png"/>
             <a:graphic>
               <a:graphicData uri="http://schemas.openxmlformats.org/drawingml/2006/picture">
                 <pic:pic>
                   <pic:nvPicPr>
-                    <pic:cNvPr id="0" name="image4.png"/>
+                    <pic:cNvPr id="0" name="image5.png"/>
                     <pic:cNvPicPr preferRelativeResize="0"/>
                   </pic:nvPicPr>
                   <pic:blipFill>
@@ -1980,12 +1940,12 @@
           <wp:inline distB="0" distT="0" distL="0" distR="0">
             <wp:extent cx="5760720" cy="803910"/>
             <wp:effectExtent b="0" l="0" r="0" t="0"/>
-            <wp:docPr id="19" name="image2.png"/>
+            <wp:docPr id="25" name="image3.png"/>
             <a:graphic>
               <a:graphicData uri="http://schemas.openxmlformats.org/drawingml/2006/picture">
                 <pic:pic>
                   <pic:nvPicPr>
-                    <pic:cNvPr id="0" name="image2.png"/>
+                    <pic:cNvPr id="0" name="image3.png"/>
                     <pic:cNvPicPr preferRelativeResize="0"/>
                   </pic:nvPicPr>
                   <pic:blipFill>
@@ -2136,12 +2096,12 @@
           <wp:inline distB="0" distT="0" distL="0" distR="0">
             <wp:extent cx="5760720" cy="1299845"/>
             <wp:effectExtent b="0" l="0" r="0" t="0"/>
-            <wp:docPr id="18" name="image3.png"/>
+            <wp:docPr id="24" name="image6.png"/>
             <a:graphic>
               <a:graphicData uri="http://schemas.openxmlformats.org/drawingml/2006/picture">
                 <pic:pic>
                   <pic:nvPicPr>
-                    <pic:cNvPr id="0" name="image3.png"/>
+                    <pic:cNvPr id="0" name="image6.png"/>
                     <pic:cNvPicPr preferRelativeResize="0"/>
                   </pic:nvPicPr>
                   <pic:blipFill>
@@ -2194,12 +2154,12 @@
           <wp:inline distB="0" distT="0" distL="0" distR="0">
             <wp:extent cx="5760720" cy="2032635"/>
             <wp:effectExtent b="0" l="0" r="0" t="0"/>
-            <wp:docPr id="20" name="image6.png"/>
+            <wp:docPr id="26" name="image1.png"/>
             <a:graphic>
               <a:graphicData uri="http://schemas.openxmlformats.org/drawingml/2006/picture">
                 <pic:pic>
                   <pic:nvPicPr>
-                    <pic:cNvPr id="0" name="image6.png"/>
+                    <pic:cNvPr id="0" name="image1.png"/>
                     <pic:cNvPicPr preferRelativeResize="0"/>
                   </pic:nvPicPr>
                   <pic:blipFill>
@@ -2231,7 +2191,676 @@
     </w:p>
     <w:p>
       <w:pPr>
-        <w:spacing w:after="280" w:before="280" w:line="240" w:lineRule="auto"/>
+        <w:pStyle w:val="Heading1"/>
+        <w:rPr/>
+      </w:pPr>
+      <w:r>
+        <w:rPr>
+          <w:rtl w:val="0"/>
+        </w:rPr>
+        <w:t xml:space="preserve">Felhasználói dokumentáció</w:t>
+      </w:r>
+    </w:p>
+    <w:p>
+      <w:pPr>
+        <w:pStyle w:val="Heading2"/>
+        <w:rPr/>
+      </w:pPr>
+      <w:r>
+        <w:rPr>
+          <w:rtl w:val="0"/>
+        </w:rPr>
+        <w:t xml:space="preserve">Weboldal elérhetősége</w:t>
+      </w:r>
+    </w:p>
+    <w:p>
+      <w:pPr>
+        <w:rPr/>
+      </w:pPr>
+      <w:r>
+        <w:rPr>
+          <w:rtl w:val="0"/>
+        </w:rPr>
+        <w:t xml:space="preserve">A weboldalt localhost-on keresztül tudja böngészőből elérni.</w:t>
+      </w:r>
+    </w:p>
+    <w:p>
+      <w:pPr>
+        <w:rPr/>
+      </w:pPr>
+      <w:r>
+        <w:rPr>
+          <w:rtl w:val="0"/>
+        </w:rPr>
+        <w:t xml:space="preserve">Alapértelmezett localhost port 8080.</w:t>
+      </w:r>
+    </w:p>
+    <w:p>
+      <w:pPr>
+        <w:rPr/>
+      </w:pPr>
+      <w:r>
+        <w:rPr>
+          <w:rtl w:val="0"/>
+        </w:rPr>
+        <w:t xml:space="preserve">Támogatott/tesztelt böngészők:</w:t>
+      </w:r>
+    </w:p>
+    <w:p>
+      <w:pPr>
+        <w:keepNext w:val="0"/>
+        <w:keepLines w:val="0"/>
+        <w:pageBreakBefore w:val="0"/>
+        <w:widowControl w:val="1"/>
+        <w:numPr>
+          <w:ilvl w:val="0"/>
+          <w:numId w:val="9"/>
+        </w:numPr>
+        <w:pBdr>
+          <w:top w:space="0" w:sz="0" w:val="nil"/>
+          <w:left w:space="0" w:sz="0" w:val="nil"/>
+          <w:bottom w:space="0" w:sz="0" w:val="nil"/>
+          <w:right w:space="0" w:sz="0" w:val="nil"/>
+          <w:between w:space="0" w:sz="0" w:val="nil"/>
+        </w:pBdr>
+        <w:shd w:fill="auto" w:val="clear"/>
+        <w:spacing w:after="0" w:before="0" w:line="259" w:lineRule="auto"/>
+        <w:ind w:left="720" w:right="0" w:hanging="360"/>
+        <w:jc w:val="left"/>
+        <w:rPr/>
+      </w:pPr>
+      <w:r>
+        <w:rPr>
+          <w:rFonts w:ascii="Calibri" w:cs="Calibri" w:eastAsia="Calibri" w:hAnsi="Calibri"/>
+          <w:b w:val="0"/>
+          <w:i w:val="0"/>
+          <w:smallCaps w:val="0"/>
+          <w:strike w:val="0"/>
+          <w:color w:val="000000"/>
+          <w:sz w:val="22"/>
+          <w:szCs w:val="22"/>
+          <w:u w:val="none"/>
+          <w:shd w:fill="auto" w:val="clear"/>
+          <w:vertAlign w:val="baseline"/>
+          <w:rtl w:val="0"/>
+        </w:rPr>
+        <w:t xml:space="preserve">Mozilla Firefox</w:t>
+      </w:r>
+    </w:p>
+    <w:p>
+      <w:pPr>
+        <w:keepNext w:val="0"/>
+        <w:keepLines w:val="0"/>
+        <w:pageBreakBefore w:val="0"/>
+        <w:widowControl w:val="1"/>
+        <w:numPr>
+          <w:ilvl w:val="0"/>
+          <w:numId w:val="9"/>
+        </w:numPr>
+        <w:pBdr>
+          <w:top w:space="0" w:sz="0" w:val="nil"/>
+          <w:left w:space="0" w:sz="0" w:val="nil"/>
+          <w:bottom w:space="0" w:sz="0" w:val="nil"/>
+          <w:right w:space="0" w:sz="0" w:val="nil"/>
+          <w:between w:space="0" w:sz="0" w:val="nil"/>
+        </w:pBdr>
+        <w:shd w:fill="auto" w:val="clear"/>
+        <w:spacing w:after="0" w:before="0" w:line="259" w:lineRule="auto"/>
+        <w:ind w:left="720" w:right="0" w:hanging="360"/>
+        <w:jc w:val="left"/>
+        <w:rPr/>
+      </w:pPr>
+      <w:r>
+        <w:rPr>
+          <w:rFonts w:ascii="Calibri" w:cs="Calibri" w:eastAsia="Calibri" w:hAnsi="Calibri"/>
+          <w:b w:val="0"/>
+          <w:i w:val="0"/>
+          <w:smallCaps w:val="0"/>
+          <w:strike w:val="0"/>
+          <w:color w:val="000000"/>
+          <w:sz w:val="22"/>
+          <w:szCs w:val="22"/>
+          <w:u w:val="none"/>
+          <w:shd w:fill="auto" w:val="clear"/>
+          <w:vertAlign w:val="baseline"/>
+          <w:rtl w:val="0"/>
+        </w:rPr>
+        <w:t xml:space="preserve">Google Chrome</w:t>
+      </w:r>
+    </w:p>
+    <w:p>
+      <w:pPr>
+        <w:keepNext w:val="0"/>
+        <w:keepLines w:val="0"/>
+        <w:pageBreakBefore w:val="0"/>
+        <w:widowControl w:val="1"/>
+        <w:numPr>
+          <w:ilvl w:val="0"/>
+          <w:numId w:val="9"/>
+        </w:numPr>
+        <w:pBdr>
+          <w:top w:space="0" w:sz="0" w:val="nil"/>
+          <w:left w:space="0" w:sz="0" w:val="nil"/>
+          <w:bottom w:space="0" w:sz="0" w:val="nil"/>
+          <w:right w:space="0" w:sz="0" w:val="nil"/>
+          <w:between w:space="0" w:sz="0" w:val="nil"/>
+        </w:pBdr>
+        <w:shd w:fill="auto" w:val="clear"/>
+        <w:spacing w:after="160" w:before="0" w:line="259" w:lineRule="auto"/>
+        <w:ind w:left="720" w:right="0" w:hanging="360"/>
+        <w:jc w:val="left"/>
+        <w:rPr/>
+      </w:pPr>
+      <w:r>
+        <w:rPr>
+          <w:rFonts w:ascii="Calibri" w:cs="Calibri" w:eastAsia="Calibri" w:hAnsi="Calibri"/>
+          <w:b w:val="0"/>
+          <w:i w:val="0"/>
+          <w:smallCaps w:val="0"/>
+          <w:strike w:val="0"/>
+          <w:color w:val="000000"/>
+          <w:sz w:val="22"/>
+          <w:szCs w:val="22"/>
+          <w:u w:val="none"/>
+          <w:shd w:fill="auto" w:val="clear"/>
+          <w:vertAlign w:val="baseline"/>
+          <w:rtl w:val="0"/>
+        </w:rPr>
+        <w:t xml:space="preserve">Microsoft Edge</w:t>
+      </w:r>
+      <w:r>
+        <w:rPr>
+          <w:rtl w:val="0"/>
+        </w:rPr>
+      </w:r>
+    </w:p>
+    <w:p>
+      <w:pPr>
+        <w:pStyle w:val="Heading2"/>
+        <w:rPr/>
+      </w:pPr>
+      <w:r>
+        <w:rPr>
+          <w:rtl w:val="0"/>
+        </w:rPr>
+        <w:t xml:space="preserve">Weboldal használatának részei</w:t>
+      </w:r>
+    </w:p>
+    <w:p>
+      <w:pPr>
+        <w:pStyle w:val="Heading3"/>
+        <w:rPr/>
+      </w:pPr>
+      <w:r>
+        <w:rPr>
+          <w:rtl w:val="0"/>
+        </w:rPr>
+        <w:t xml:space="preserve">Navigáció:</w:t>
+      </w:r>
+    </w:p>
+    <w:p>
+      <w:pPr>
+        <w:rPr/>
+      </w:pPr>
+      <w:r>
+        <w:rPr>
+          <w:rtl w:val="0"/>
+        </w:rPr>
+        <w:t xml:space="preserve">A weboldal fejlécében megtalálod a navigációs sort. Három menü opciót találsz benne amire kattintva tudsz a weboldalon navigálni.</w:t>
+      </w:r>
+    </w:p>
+    <w:p>
+      <w:pPr>
+        <w:pStyle w:val="Heading2"/>
+        <w:rPr/>
+      </w:pPr>
+      <w:r>
+        <w:rPr>
+          <w:rtl w:val="0"/>
+        </w:rPr>
+        <w:t xml:space="preserve">Főoldal</w:t>
+      </w:r>
+    </w:p>
+    <w:p>
+      <w:pPr>
+        <w:rPr/>
+      </w:pPr>
+      <w:r>
+        <w:rPr>
+          <w:rtl w:val="0"/>
+        </w:rPr>
+        <w:t xml:space="preserve">Bemutatja szolgáltatásunkat.  A weboldal megnyitásánál , ide érkezik, ahonnan folytathatja a böngészést a weboldal többi részéhez.</w:t>
+      </w:r>
+    </w:p>
+    <w:p>
+      <w:pPr>
+        <w:pStyle w:val="Heading2"/>
+        <w:rPr/>
+      </w:pPr>
+      <w:r>
+        <w:rPr>
+          <w:rtl w:val="0"/>
+        </w:rPr>
+        <w:t xml:space="preserve">Ételek</w:t>
+      </w:r>
+    </w:p>
+    <w:p>
+      <w:pPr>
+        <w:rPr/>
+      </w:pPr>
+      <w:r>
+        <w:rPr>
+          <w:rtl w:val="0"/>
+        </w:rPr>
+        <w:t xml:space="preserve">Felsorolja az ételeket részleteit képekkel amiket egy gomb megnyomásával kosárba tud helyezni.</w:t>
+      </w:r>
+    </w:p>
+    <w:p>
+      <w:pPr>
+        <w:pStyle w:val="Heading2"/>
+        <w:rPr/>
+      </w:pPr>
+      <w:r>
+        <w:rPr>
+          <w:rtl w:val="0"/>
+        </w:rPr>
+        <w:t xml:space="preserve">Kosár</w:t>
+      </w:r>
+    </w:p>
+    <w:p>
+      <w:pPr>
+        <w:rPr/>
+      </w:pPr>
+      <w:bookmarkStart w:colFirst="0" w:colLast="0" w:name="_heading=h.2jxsxqh" w:id="18"/>
+      <w:bookmarkEnd w:id="18"/>
+      <w:r>
+        <w:rPr>
+          <w:rtl w:val="0"/>
+        </w:rPr>
+        <w:t xml:space="preserve">Kilistázza kosárba helyezett ételeket. Itt véglegesítheti, módosíthatja rendeléseit. </w:t>
+      </w:r>
+    </w:p>
+    <w:p>
+      <w:pPr>
+        <w:rPr/>
+      </w:pPr>
+      <w:bookmarkStart w:colFirst="0" w:colLast="0" w:name="_heading=h.nj9t1aw44285" w:id="19"/>
+      <w:bookmarkEnd w:id="19"/>
+      <w:r>
+        <w:rPr>
+          <w:rtl w:val="0"/>
+        </w:rPr>
+      </w:r>
+    </w:p>
+    <w:p>
+      <w:pPr>
+        <w:pStyle w:val="Heading1"/>
+        <w:rPr/>
+      </w:pPr>
+      <w:bookmarkStart w:colFirst="0" w:colLast="0" w:name="_heading=h.bcgwsscp4567" w:id="20"/>
+      <w:bookmarkEnd w:id="20"/>
+      <w:r>
+        <w:rPr>
+          <w:rtl w:val="0"/>
+        </w:rPr>
+        <w:t xml:space="preserve">Fenntartói dokumentáció</w:t>
+      </w:r>
+    </w:p>
+    <w:p>
+      <w:pPr>
+        <w:pStyle w:val="Heading2"/>
+        <w:rPr/>
+      </w:pPr>
+      <w:bookmarkStart w:colFirst="0" w:colLast="0" w:name="_heading=h.41nhldfbx6qw" w:id="21"/>
+      <w:bookmarkEnd w:id="21"/>
+      <w:r>
+        <w:rPr>
+          <w:rtl w:val="0"/>
+        </w:rPr>
+        <w:t xml:space="preserve">Admin</w:t>
+      </w:r>
+    </w:p>
+    <w:p>
+      <w:pPr>
+        <w:rPr/>
+      </w:pPr>
+      <w:r>
+        <w:rPr>
+          <w:rtl w:val="0"/>
+        </w:rPr>
+        <w:t xml:space="preserve">A következő url-re menve: localhost:8080/admin</w:t>
+      </w:r>
+    </w:p>
+    <w:p>
+      <w:pPr>
+        <w:rPr/>
+      </w:pPr>
+      <w:r>
+        <w:rPr>
+          <w:rtl w:val="0"/>
+        </w:rPr>
+        <w:t xml:space="preserve">Kijelntekzés bal oldalt</w:t>
+      </w:r>
+    </w:p>
+    <w:p>
+      <w:pPr>
+        <w:rPr/>
+      </w:pPr>
+      <w:r>
+        <w:rPr>
+          <w:rtl w:val="0"/>
+        </w:rPr>
+        <w:t xml:space="preserve">Láthaja az admin felületet, helyes jelszó beírása után, amit a .env fájba kell beírni tud bejelentkezni</w:t>
+      </w:r>
+    </w:p>
+    <w:p>
+      <w:pPr>
+        <w:rPr/>
+      </w:pPr>
+      <w:r>
+        <w:rPr>
+          <w:rtl w:val="0"/>
+        </w:rPr>
+        <w:t xml:space="preserve">1 Jelenlegi rendelések</w:t>
+      </w:r>
+    </w:p>
+    <w:p>
+      <w:pPr>
+        <w:rPr/>
+      </w:pPr>
+      <w:r>
+        <w:rPr>
+          <w:rtl w:val="0"/>
+        </w:rPr>
+        <w:t xml:space="preserve">Vásárló adatai és rendelése összesitve leadási idő</w:t>
+      </w:r>
+    </w:p>
+    <w:p>
+      <w:pPr>
+        <w:rPr/>
+      </w:pPr>
+      <w:r>
+        <w:rPr>
+          <w:rtl w:val="0"/>
+        </w:rPr>
+        <w:t xml:space="preserve">2 Korábbi rendelések</w:t>
+      </w:r>
+    </w:p>
+    <w:p>
+      <w:pPr>
+        <w:rPr/>
+      </w:pPr>
+      <w:r>
+        <w:rPr>
+          <w:rtl w:val="0"/>
+        </w:rPr>
+        <w:t xml:space="preserve">Vásárló adatai és rendelése összesitve leadási idő és kész idő</w:t>
+      </w:r>
+    </w:p>
+    <w:p>
+      <w:pPr>
+        <w:rPr/>
+      </w:pPr>
+      <w:r>
+        <w:rPr>
+          <w:rtl w:val="0"/>
+        </w:rPr>
+        <w:t xml:space="preserve">3 Ételek szerkesztése</w:t>
+      </w:r>
+    </w:p>
+    <w:p>
+      <w:pPr>
+        <w:rPr/>
+      </w:pPr>
+      <w:r>
+        <w:rPr>
+          <w:rtl w:val="0"/>
+        </w:rPr>
+        <w:t xml:space="preserve">Összes étel annak módosítása törlése és új étel hozzá adása</w:t>
+      </w:r>
+    </w:p>
+    <w:p>
+      <w:pPr>
+        <w:rPr/>
+      </w:pPr>
+      <w:r>
+        <w:rPr>
+          <w:rtl w:val="0"/>
+        </w:rPr>
+        <w:t xml:space="preserve">Ha már használva van az étel akkor nem lehet törölni</w:t>
+      </w:r>
+    </w:p>
+    <w:p>
+      <w:pPr>
+        <w:pStyle w:val="Heading2"/>
+        <w:rPr>
+          <w:b w:val="1"/>
+          <w:color w:val="000000"/>
+          <w:sz w:val="26"/>
+          <w:szCs w:val="26"/>
+        </w:rPr>
+      </w:pPr>
+      <w:bookmarkStart w:colFirst="0" w:colLast="0" w:name="_heading=h.1v7pv523axlu" w:id="22"/>
+      <w:bookmarkEnd w:id="22"/>
+      <w:r>
+        <w:rPr>
+          <w:rtl w:val="0"/>
+        </w:rPr>
+        <w:t xml:space="preserve">Admin</w:t>
+      </w:r>
+      <w:r>
+        <w:rPr>
+          <w:rtl w:val="0"/>
+        </w:rPr>
+      </w:r>
+    </w:p>
+    <w:p>
+      <w:pPr>
+        <w:pStyle w:val="Heading4"/>
+        <w:keepNext w:val="0"/>
+        <w:keepLines w:val="0"/>
+        <w:rPr>
+          <w:sz w:val="22"/>
+          <w:szCs w:val="22"/>
+        </w:rPr>
+      </w:pPr>
+      <w:bookmarkStart w:colFirst="0" w:colLast="0" w:name="_heading=h.vamp6rcv3ci2" w:id="23"/>
+      <w:bookmarkEnd w:id="23"/>
+      <w:r>
+        <w:rPr>
+          <w:sz w:val="22"/>
+          <w:szCs w:val="22"/>
+          <w:rtl w:val="0"/>
+        </w:rPr>
+        <w:t xml:space="preserve">1. Bejelentkezés</w:t>
+      </w:r>
+    </w:p>
+    <w:p>
+      <w:pPr>
+        <w:spacing w:after="240" w:before="240" w:lineRule="auto"/>
+        <w:rPr>
+          <w:rFonts w:ascii="Roboto Mono" w:cs="Roboto Mono" w:eastAsia="Roboto Mono" w:hAnsi="Roboto Mono"/>
+          <w:color w:val="188038"/>
+        </w:rPr>
+      </w:pPr>
+      <w:r>
+        <w:rPr>
+          <w:rtl w:val="0"/>
+        </w:rPr>
+        <w:t xml:space="preserve">A bejelentkezéshez a következő URL-t kell megnyitni:</w:t>
+        <w:br w:type="textWrapping"/>
+        <w:t xml:space="preserve"> </w:t>
+      </w:r>
+      <w:r>
+        <w:rPr>
+          <w:rFonts w:ascii="Roboto Mono" w:cs="Roboto Mono" w:eastAsia="Roboto Mono" w:hAnsi="Roboto Mono"/>
+          <w:color w:val="188038"/>
+          <w:rtl w:val="0"/>
+        </w:rPr>
+        <w:t xml:space="preserve">localhost:8080/admin</w:t>
+      </w:r>
+    </w:p>
+    <w:p>
+      <w:pPr>
+        <w:spacing w:after="240" w:before="240" w:lineRule="auto"/>
+        <w:rPr/>
+      </w:pPr>
+      <w:r>
+        <w:rPr>
+          <w:rtl w:val="0"/>
+        </w:rPr>
+        <w:t xml:space="preserve">A sikeres belépéshez meg kell adnia a helyes jelszót, amelyet a </w:t>
+      </w:r>
+      <w:r>
+        <w:rPr>
+          <w:rFonts w:ascii="Roboto Mono" w:cs="Roboto Mono" w:eastAsia="Roboto Mono" w:hAnsi="Roboto Mono"/>
+          <w:color w:val="188038"/>
+          <w:rtl w:val="0"/>
+        </w:rPr>
+        <w:t xml:space="preserve">.env</w:t>
+      </w:r>
+      <w:r>
+        <w:rPr>
+          <w:rtl w:val="0"/>
+        </w:rPr>
+        <w:t xml:space="preserve"> fájlban kell beállítani.</w:t>
+      </w:r>
+    </w:p>
+    <w:p>
+      <w:pPr>
+        <w:spacing w:after="240" w:before="240" w:lineRule="auto"/>
+        <w:rPr/>
+      </w:pPr>
+      <w:r>
+        <w:rPr>
+          <w:rtl w:val="0"/>
+        </w:rPr>
+        <w:t xml:space="preserve">Sikeres bejelentkezést követően hozzáférést szerez az admin felülethez. A bal oldalon található gombbal tud kijelentkezni.</w:t>
+      </w:r>
+    </w:p>
+    <w:p>
+      <w:pPr>
+        <w:pStyle w:val="Heading4"/>
+        <w:keepNext w:val="0"/>
+        <w:keepLines w:val="0"/>
+        <w:rPr>
+          <w:sz w:val="22"/>
+          <w:szCs w:val="22"/>
+        </w:rPr>
+      </w:pPr>
+      <w:bookmarkStart w:colFirst="0" w:colLast="0" w:name="_heading=h.meefxufrg8tm" w:id="24"/>
+      <w:bookmarkEnd w:id="24"/>
+      <w:r>
+        <w:rPr>
+          <w:sz w:val="22"/>
+          <w:szCs w:val="22"/>
+          <w:rtl w:val="0"/>
+        </w:rPr>
+        <w:t xml:space="preserve">2. Jelenlegi Rendelések</w:t>
+      </w:r>
+    </w:p>
+    <w:p>
+      <w:pPr>
+        <w:spacing w:after="240" w:before="240" w:lineRule="auto"/>
+        <w:rPr/>
+      </w:pPr>
+      <w:r>
+        <w:rPr>
+          <w:rtl w:val="0"/>
+        </w:rPr>
+        <w:t xml:space="preserve">A "Jelenlegi rendelések" szekcióban a vásárló adatai és a rendelés összesítve jelennek meg, valamint a rendelés leadásának ideje is látható.</w:t>
+      </w:r>
+    </w:p>
+    <w:p>
+      <w:pPr>
+        <w:pStyle w:val="Heading4"/>
+        <w:keepNext w:val="0"/>
+        <w:keepLines w:val="0"/>
+        <w:rPr>
+          <w:sz w:val="22"/>
+          <w:szCs w:val="22"/>
+        </w:rPr>
+      </w:pPr>
+      <w:bookmarkStart w:colFirst="0" w:colLast="0" w:name="_heading=h.pnmdhh37unpf" w:id="25"/>
+      <w:bookmarkEnd w:id="25"/>
+      <w:r>
+        <w:rPr>
+          <w:sz w:val="22"/>
+          <w:szCs w:val="22"/>
+          <w:rtl w:val="0"/>
+        </w:rPr>
+        <w:t xml:space="preserve">3. Korábbi Rendelések</w:t>
+      </w:r>
+    </w:p>
+    <w:p>
+      <w:pPr>
+        <w:spacing w:after="240" w:before="240" w:lineRule="auto"/>
+        <w:rPr/>
+      </w:pPr>
+      <w:r>
+        <w:rPr>
+          <w:rtl w:val="0"/>
+        </w:rPr>
+        <w:t xml:space="preserve">A "Korábbi rendelések" szekcióban a vásárló adatai és rendelései összesítve szerepelnek, tartalmazva a leadási és a kész időpontot.</w:t>
+      </w:r>
+    </w:p>
+    <w:p>
+      <w:pPr>
+        <w:pStyle w:val="Heading4"/>
+        <w:keepNext w:val="0"/>
+        <w:keepLines w:val="0"/>
+        <w:rPr>
+          <w:sz w:val="22"/>
+          <w:szCs w:val="22"/>
+        </w:rPr>
+      </w:pPr>
+      <w:bookmarkStart w:colFirst="0" w:colLast="0" w:name="_heading=h.clti6bqibcc9" w:id="26"/>
+      <w:bookmarkEnd w:id="26"/>
+      <w:r>
+        <w:rPr>
+          <w:sz w:val="22"/>
+          <w:szCs w:val="22"/>
+          <w:rtl w:val="0"/>
+        </w:rPr>
+        <w:t xml:space="preserve">4. Ételek Szerkesztése</w:t>
+      </w:r>
+    </w:p>
+    <w:p>
+      <w:pPr>
+        <w:spacing w:after="240" w:before="240" w:lineRule="auto"/>
+        <w:rPr/>
+      </w:pPr>
+      <w:r>
+        <w:rPr>
+          <w:rtl w:val="0"/>
+        </w:rPr>
+        <w:t xml:space="preserve">Ebben a szekcióban minden étel megjelenik, és lehetőség van azok módosítására, törlésére, illetve új étel hozzáadására. Fontos, hogy ha egy étel már használatban van (pl. aktív rendelésben), akkor azt nem lehet törölni.</w:t>
+      </w:r>
+    </w:p>
+    <w:p>
+      <w:pPr>
+        <w:spacing w:after="240" w:before="240" w:lineRule="auto"/>
+        <w:rPr/>
+      </w:pPr>
+      <w:r>
+        <w:rPr>
+          <w:rtl w:val="0"/>
+        </w:rPr>
+      </w:r>
+    </w:p>
+    <w:p>
+      <w:pPr>
+        <w:spacing w:after="240" w:before="240" w:lineRule="auto"/>
+        <w:rPr/>
+      </w:pPr>
+      <w:r>
+        <w:rPr>
+          <w:rtl w:val="0"/>
+        </w:rPr>
+      </w:r>
+    </w:p>
+    <w:p>
+      <w:pPr>
         <w:rPr/>
       </w:pPr>
       <w:r>
@@ -3148,6 +3777,116 @@
     </w:lvl>
   </w:abstractNum>
   <w:abstractNum w:abstractNumId="8">
+    <w:lvl w:ilvl="0">
+      <w:start w:val="1"/>
+      <w:numFmt w:val="bullet"/>
+      <w:lvlText w:val="●"/>
+      <w:lvlJc w:val="left"/>
+      <w:pPr>
+        <w:ind w:left="720" w:hanging="360"/>
+      </w:pPr>
+      <w:rPr>
+        <w:rFonts w:ascii="Noto Sans Symbols" w:cs="Noto Sans Symbols" w:eastAsia="Noto Sans Symbols" w:hAnsi="Noto Sans Symbols"/>
+      </w:rPr>
+    </w:lvl>
+    <w:lvl w:ilvl="1">
+      <w:start w:val="1"/>
+      <w:numFmt w:val="bullet"/>
+      <w:lvlText w:val="o"/>
+      <w:lvlJc w:val="left"/>
+      <w:pPr>
+        <w:ind w:left="1440" w:hanging="360"/>
+      </w:pPr>
+      <w:rPr>
+        <w:rFonts w:ascii="Courier New" w:cs="Courier New" w:eastAsia="Courier New" w:hAnsi="Courier New"/>
+      </w:rPr>
+    </w:lvl>
+    <w:lvl w:ilvl="2">
+      <w:start w:val="1"/>
+      <w:numFmt w:val="bullet"/>
+      <w:lvlText w:val="▪"/>
+      <w:lvlJc w:val="left"/>
+      <w:pPr>
+        <w:ind w:left="2160" w:hanging="360"/>
+      </w:pPr>
+      <w:rPr>
+        <w:rFonts w:ascii="Noto Sans Symbols" w:cs="Noto Sans Symbols" w:eastAsia="Noto Sans Symbols" w:hAnsi="Noto Sans Symbols"/>
+      </w:rPr>
+    </w:lvl>
+    <w:lvl w:ilvl="3">
+      <w:start w:val="1"/>
+      <w:numFmt w:val="bullet"/>
+      <w:lvlText w:val="●"/>
+      <w:lvlJc w:val="left"/>
+      <w:pPr>
+        <w:ind w:left="2880" w:hanging="360"/>
+      </w:pPr>
+      <w:rPr>
+        <w:rFonts w:ascii="Noto Sans Symbols" w:cs="Noto Sans Symbols" w:eastAsia="Noto Sans Symbols" w:hAnsi="Noto Sans Symbols"/>
+      </w:rPr>
+    </w:lvl>
+    <w:lvl w:ilvl="4">
+      <w:start w:val="1"/>
+      <w:numFmt w:val="bullet"/>
+      <w:lvlText w:val="o"/>
+      <w:lvlJc w:val="left"/>
+      <w:pPr>
+        <w:ind w:left="3600" w:hanging="360"/>
+      </w:pPr>
+      <w:rPr>
+        <w:rFonts w:ascii="Courier New" w:cs="Courier New" w:eastAsia="Courier New" w:hAnsi="Courier New"/>
+      </w:rPr>
+    </w:lvl>
+    <w:lvl w:ilvl="5">
+      <w:start w:val="1"/>
+      <w:numFmt w:val="bullet"/>
+      <w:lvlText w:val="▪"/>
+      <w:lvlJc w:val="left"/>
+      <w:pPr>
+        <w:ind w:left="4320" w:hanging="360"/>
+      </w:pPr>
+      <w:rPr>
+        <w:rFonts w:ascii="Noto Sans Symbols" w:cs="Noto Sans Symbols" w:eastAsia="Noto Sans Symbols" w:hAnsi="Noto Sans Symbols"/>
+      </w:rPr>
+    </w:lvl>
+    <w:lvl w:ilvl="6">
+      <w:start w:val="1"/>
+      <w:numFmt w:val="bullet"/>
+      <w:lvlText w:val="●"/>
+      <w:lvlJc w:val="left"/>
+      <w:pPr>
+        <w:ind w:left="5040" w:hanging="360"/>
+      </w:pPr>
+      <w:rPr>
+        <w:rFonts w:ascii="Noto Sans Symbols" w:cs="Noto Sans Symbols" w:eastAsia="Noto Sans Symbols" w:hAnsi="Noto Sans Symbols"/>
+      </w:rPr>
+    </w:lvl>
+    <w:lvl w:ilvl="7">
+      <w:start w:val="1"/>
+      <w:numFmt w:val="bullet"/>
+      <w:lvlText w:val="o"/>
+      <w:lvlJc w:val="left"/>
+      <w:pPr>
+        <w:ind w:left="5760" w:hanging="360"/>
+      </w:pPr>
+      <w:rPr>
+        <w:rFonts w:ascii="Courier New" w:cs="Courier New" w:eastAsia="Courier New" w:hAnsi="Courier New"/>
+      </w:rPr>
+    </w:lvl>
+    <w:lvl w:ilvl="8">
+      <w:start w:val="1"/>
+      <w:numFmt w:val="bullet"/>
+      <w:lvlText w:val="▪"/>
+      <w:lvlJc w:val="left"/>
+      <w:pPr>
+        <w:ind w:left="6480" w:hanging="360"/>
+      </w:pPr>
+      <w:rPr>
+        <w:rFonts w:ascii="Noto Sans Symbols" w:cs="Noto Sans Symbols" w:eastAsia="Noto Sans Symbols" w:hAnsi="Noto Sans Symbols"/>
+      </w:rPr>
+    </w:lvl>
+  </w:abstractNum>
+  <w:abstractNum w:abstractNumId="9">
     <w:lvl w:ilvl="0">
       <w:start w:val="1"/>
       <w:numFmt w:val="bullet"/>
@@ -3280,6 +4019,9 @@
   </w:num>
   <w:num w:numId="8">
     <w:abstractNumId w:val="8"/>
+  </w:num>
+  <w:num w:numId="9">
+    <w:abstractNumId w:val="9"/>
   </w:num>
 </w:numbering>
 </file>
@@ -3333,8 +4075,8 @@
     <w:rPr>
       <w:rFonts w:ascii="Calibri" w:cs="Calibri" w:eastAsia="Calibri" w:hAnsi="Calibri"/>
       <w:color w:val="2f5496"/>
-      <w:sz w:val="26"/>
-      <w:szCs w:val="26"/>
+      <w:sz w:val="44"/>
+      <w:szCs w:val="44"/>
     </w:rPr>
   </w:style>
   <w:style w:type="paragraph" w:styleId="Heading3">
@@ -3349,8 +4091,8 @@
     <w:rPr>
       <w:rFonts w:ascii="Calibri" w:cs="Calibri" w:eastAsia="Calibri" w:hAnsi="Calibri"/>
       <w:color w:val="1f3863"/>
-      <w:sz w:val="24"/>
-      <w:szCs w:val="24"/>
+      <w:sz w:val="36"/>
+      <w:szCs w:val="36"/>
     </w:rPr>
   </w:style>
   <w:style w:type="paragraph" w:styleId="Heading4">
@@ -3441,7 +4183,7 @@
     <w:uiPriority w:val="9"/>
     <w:unhideWhenUsed w:val="1"/>
     <w:qFormat w:val="1"/>
-    <w:rsid w:val="005B2F04"/>
+    <w:rsid w:val="00001A4A"/>
     <w:pPr>
       <w:keepNext w:val="1"/>
       <w:keepLines w:val="1"/>
@@ -3451,7 +4193,7 @@
     <w:rPr>
       <w:rFonts w:asciiTheme="majorHAnsi" w:cstheme="majorBidi" w:eastAsiaTheme="majorEastAsia" w:hAnsiTheme="majorHAnsi"/>
       <w:color w:val="2f5496" w:themeColor="accent1" w:themeShade="0000BF"/>
-      <w:sz w:val="26"/>
+      <w:sz w:val="44"/>
       <w:szCs w:val="26"/>
     </w:rPr>
   </w:style>
@@ -3463,7 +4205,7 @@
     <w:uiPriority w:val="9"/>
     <w:unhideWhenUsed w:val="1"/>
     <w:qFormat w:val="1"/>
-    <w:rsid w:val="005B2F04"/>
+    <w:rsid w:val="003D45D4"/>
     <w:pPr>
       <w:keepNext w:val="1"/>
       <w:keepLines w:val="1"/>
@@ -3473,7 +4215,7 @@
     <w:rPr>
       <w:rFonts w:asciiTheme="majorHAnsi" w:cstheme="majorBidi" w:eastAsiaTheme="majorEastAsia" w:hAnsiTheme="majorHAnsi"/>
       <w:color w:val="1f3763" w:themeColor="accent1" w:themeShade="00007F"/>
-      <w:sz w:val="24"/>
+      <w:sz w:val="36"/>
       <w:szCs w:val="24"/>
     </w:rPr>
   </w:style>
@@ -3593,6 +4335,17 @@
       <w:szCs w:val="56"/>
     </w:rPr>
   </w:style>
+  <w:style w:type="table" w:styleId="TableNormal0" w:customStyle="1">
+    <w:name w:val="Table Normal"/>
+    <w:tblPr>
+      <w:tblCellMar>
+        <w:top w:w="0.0" w:type="dxa"/>
+        <w:left w:w="0.0" w:type="dxa"/>
+        <w:bottom w:w="0.0" w:type="dxa"/>
+        <w:right w:w="0.0" w:type="dxa"/>
+      </w:tblCellMar>
+    </w:tblPr>
+  </w:style>
   <w:style w:type="character" w:styleId="Cmsor1Char" w:customStyle="1">
     <w:name w:val="Címsor 1 Char"/>
     <w:basedOn w:val="Bekezdsalapbettpusa"/>
@@ -3643,11 +4396,11 @@
     <w:basedOn w:val="Bekezdsalapbettpusa"/>
     <w:link w:val="Cmsor2"/>
     <w:uiPriority w:val="9"/>
-    <w:rsid w:val="005B2F04"/>
+    <w:rsid w:val="00001A4A"/>
     <w:rPr>
       <w:rFonts w:asciiTheme="majorHAnsi" w:cstheme="majorBidi" w:eastAsiaTheme="majorEastAsia" w:hAnsiTheme="majorHAnsi"/>
       <w:color w:val="2f5496" w:themeColor="accent1" w:themeShade="0000BF"/>
-      <w:sz w:val="26"/>
+      <w:sz w:val="44"/>
       <w:szCs w:val="26"/>
     </w:rPr>
   </w:style>
@@ -3656,11 +4409,11 @@
     <w:basedOn w:val="Bekezdsalapbettpusa"/>
     <w:link w:val="Cmsor3"/>
     <w:uiPriority w:val="9"/>
-    <w:rsid w:val="005B2F04"/>
+    <w:rsid w:val="003D45D4"/>
     <w:rPr>
       <w:rFonts w:asciiTheme="majorHAnsi" w:cstheme="majorBidi" w:eastAsiaTheme="majorEastAsia" w:hAnsiTheme="majorHAnsi"/>
       <w:color w:val="1f3763" w:themeColor="accent1" w:themeShade="00007F"/>
-      <w:sz w:val="24"/>
+      <w:sz w:val="36"/>
       <w:szCs w:val="24"/>
     </w:rPr>
   </w:style>
@@ -4140,7 +4893,7 @@
 
 <file path=customXML/item1.xml><?xml version="1.0" encoding="utf-8"?>
 <go:gDocsCustomXmlDataStorage xmlns:go="http://customooxmlschemas.google.com/" xmlns:r="http://schemas.openxmlformats.org/officeDocument/2006/relationships" uri="GoogleDocsCustomDataVersion2">
-  <go:docsCustomData xmlns:go="http://customooxmlschemas.google.com/" roundtripDataSignature="AMtx7mg/b9I5ARE1YxEVcxj+rFLHYbb9UQ==">CgMxLjAyCGguZ2pkZ3hzMgloLjMwajB6bGwyCWguMWZvYjl0ZTIJaC4zem55c2g3MgloLjJldDkycDAyCGgudHlqY3d0MgloLjNkeTZ2a20yCWguMXQzaDVzZjIJaC40ZDM0b2c4MgloLjJzOGV5bzEyCWguMTdkcDh2dTIJaC40NHNpbmlvMgloLjNyZGNyam4yDmgucTc3aG1hdTJqY254MgloLjI2aW4xcmcyCGgubG54Yno5MgloLjM1bmt1bjIyCWguMWtzdjR1djgAciExX1RCYnFjVG1fcm9wT1VqMzdLREp6TjVwVmJ6MVctRGw=</go:docsCustomData>
+  <go:docsCustomData xmlns:go="http://customooxmlschemas.google.com/" roundtripDataSignature="AMtx7mgmpl899n2AlU9cUePdH0ZYlMfpGQ==">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</go:docsCustomData>
 </go:gDocsCustomXmlDataStorage>
 </file>
 

</xml_diff>

<commit_message>
Docs: Add testing expired jwt token
</commit_message>
<xml_diff>
--- a/docs/Étlap Weboldal.docx
+++ b/docs/Étlap Weboldal.docx
@@ -3062,15 +3062,7 @@
       </w:pPr>
       <w:r>
         <w:rPr/>
-        <w:t xml:space="preserve">A "Korábbi rendelések" szekcióban a vásárló adatai és rendelései összesítve szerepelnek, tartalmazva a leadási és a kész időpontot </w:t>
-      </w:r>
-      <w:r>
-        <w:rPr/>
-        <w:t>is</w:t>
-      </w:r>
-      <w:r>
-        <w:rPr/>
-        <w:t>.</w:t>
+        <w:t>A "Korábbi rendelések" szekcióban a vásárló adatai és rendelései összesítve szerepelnek, tartalmazva a leadási és a kész időpontot is.</w:t>
       </w:r>
     </w:p>
     <w:p>
@@ -3098,15 +3090,7 @@
       </w:pPr>
       <w:r>
         <w:rPr/>
-        <w:t>Ebben a szekcióban minden étel megjelenik, és lehetőség van azok módosítására, törlésére, illetve új étel hozzáadására. Fontos, hogy ha egy étel már használatban van (</w:t>
-      </w:r>
-      <w:r>
-        <w:rPr/>
-        <w:t>Például</w:t>
-      </w:r>
-      <w:r>
-        <w:rPr/>
-        <w:t xml:space="preserve"> aktív rendelésben), akkor azt nem lehet törölni.</w:t>
+        <w:t>Ebben a szekcióban minden étel megjelenik, és lehetőség van azok módosítására, törlésére, illetve új étel hozzáadására. Fontos, hogy ha egy étel már használatban van (Például aktív rendelésben), akkor azt nem lehet törölni.</w:t>
       </w:r>
     </w:p>
     <w:p>
@@ -3237,12 +3221,34 @@
     </w:p>
     <w:p>
       <w:pPr>
+        <w:pStyle w:val="Heading1"/>
+        <w:rPr/>
+      </w:pPr>
+      <w:r>
+        <w:rPr/>
+        <w:t>Tesztelés</w:t>
+      </w:r>
+    </w:p>
+    <w:p>
+      <w:pPr>
         <w:pStyle w:val="Normal"/>
         <w:spacing w:lineRule="auto" w:line="240" w:before="240" w:after="240"/>
         <w:rPr/>
       </w:pPr>
       <w:r>
         <w:rPr/>
+        <w:t>Expired Token base64:</w:t>
+      </w:r>
+    </w:p>
+    <w:p>
+      <w:pPr>
+        <w:pStyle w:val="Normal"/>
+        <w:spacing w:lineRule="auto" w:line="240" w:before="240" w:after="240"/>
+        <w:rPr/>
+      </w:pPr>
+      <w:r>
+        <w:rPr/>
+        <w:t>ZXlKaGJHY2lPaUpJVXpJMU5pSXNJblI1Y0NJNklrcFhWQ0o5LmV5SmxlSEFpT2pFM016WXdPVFEwT0RGOS42eXQxUk5JYnVfX01EVlphd19USV8tdXpRZURId2NSZDlDUzVjaEJ4MmFF</w:t>
       </w:r>
     </w:p>
     <w:sectPr>

</xml_diff>

<commit_message>
Docs: Add API endpoints section, more details to starting server
</commit_message>
<xml_diff>
--- a/docs/Étlap Weboldal.docx
+++ b/docs/Étlap Weboldal.docx
@@ -366,6 +366,11 @@
                 <w:rStyle w:val="IndexLink"/>
               </w:rPr>
               <w:t>Bevezetés:</w:t>
+            </w:r>
+            <w:r>
+              <w:rPr>
+                <w:rStyle w:val="IndexLink"/>
+              </w:rPr>
               <w:tab/>
               <w:t>4</w:t>
             </w:r>
@@ -467,7 +472,7 @@
               </w:rPr>
               <w:t>Felhasználói dokumentáció</w:t>
               <w:tab/>
-              <w:t>4</w:t>
+              <w:t>5</w:t>
             </w:r>
           </w:hyperlink>
         </w:p>
@@ -487,7 +492,7 @@
               </w:rPr>
               <w:t>Weboldal elérhetősége</w:t>
               <w:tab/>
-              <w:t>4</w:t>
+              <w:t>5</w:t>
             </w:r>
           </w:hyperlink>
         </w:p>
@@ -507,7 +512,7 @@
               </w:rPr>
               <w:t>Weboldal használatának részei</w:t>
               <w:tab/>
-              <w:t>4</w:t>
+              <w:t>5</w:t>
             </w:r>
           </w:hyperlink>
         </w:p>
@@ -527,7 +532,7 @@
               </w:rPr>
               <w:t>Navigáció:</w:t>
               <w:tab/>
-              <w:t>4</w:t>
+              <w:t>5</w:t>
             </w:r>
           </w:hyperlink>
         </w:p>
@@ -627,13 +632,33 @@
               </w:rPr>
               <w:t>Fenntartói dokumentáció</w:t>
               <w:tab/>
-              <w:t>5</w:t>
+              <w:t>6</w:t>
             </w:r>
           </w:hyperlink>
         </w:p>
         <w:p>
           <w:pPr>
-            <w:pStyle w:val="TOC3"/>
+            <w:pStyle w:val="TOC2"/>
+            <w:tabs>
+              <w:tab w:val="clear" w:pos="720"/>
+              <w:tab w:val="right" w:pos="9071" w:leader="dot"/>
+            </w:tabs>
+            <w:rPr/>
+          </w:pPr>
+          <w:hyperlink w:anchor="__RefHeading___Toc1317_2145734608">
+            <w:r>
+              <w:rPr>
+                <w:rStyle w:val="IndexLink"/>
+              </w:rPr>
+              <w:t>Letöltés és telepítés</w:t>
+              <w:tab/>
+              <w:t>6</w:t>
+            </w:r>
+          </w:hyperlink>
+        </w:p>
+        <w:p>
+          <w:pPr>
+            <w:pStyle w:val="TOC2"/>
             <w:tabs>
               <w:tab w:val="clear" w:pos="720"/>
               <w:tab w:val="right" w:pos="9071" w:leader="dot"/>
@@ -647,7 +672,7 @@
               </w:rPr>
               <w:t>Indítás és Konfigurálás</w:t>
               <w:tab/>
-              <w:t>5</w:t>
+              <w:t>6</w:t>
             </w:r>
           </w:hyperlink>
         </w:p>
@@ -667,7 +692,7 @@
               </w:rPr>
               <w:t>Környezeti változók beállítása</w:t>
               <w:tab/>
-              <w:t>5</w:t>
+              <w:t>6</w:t>
             </w:r>
           </w:hyperlink>
         </w:p>
@@ -687,7 +712,7 @@
               </w:rPr>
               <w:t>Admin felület</w:t>
               <w:tab/>
-              <w:t>5</w:t>
+              <w:t>6</w:t>
             </w:r>
           </w:hyperlink>
         </w:p>
@@ -707,7 +732,7 @@
               </w:rPr>
               <w:t>1. Bejelentkezés</w:t>
               <w:tab/>
-              <w:t>5</w:t>
+              <w:t>6</w:t>
             </w:r>
           </w:hyperlink>
         </w:p>
@@ -747,7 +772,7 @@
               </w:rPr>
               <w:t>3. Korábbi Rendelések</w:t>
               <w:tab/>
-              <w:t>6</w:t>
+              <w:t>7</w:t>
             </w:r>
           </w:hyperlink>
         </w:p>
@@ -767,7 +792,7 @@
               </w:rPr>
               <w:t>4. Ételek Szerkesztése</w:t>
               <w:tab/>
-              <w:t>6</w:t>
+              <w:t>7</w:t>
             </w:r>
           </w:hyperlink>
         </w:p>
@@ -787,7 +812,7 @@
               </w:rPr>
               <w:t>Adatok megadása</w:t>
               <w:tab/>
-              <w:t>6</w:t>
+              <w:t>7</w:t>
             </w:r>
           </w:hyperlink>
         </w:p>
@@ -807,7 +832,7 @@
               </w:rPr>
               <w:t>Fejlesztői dokumentáció</w:t>
               <w:tab/>
-              <w:t>6</w:t>
+              <w:t>7</w:t>
             </w:r>
           </w:hyperlink>
         </w:p>
@@ -827,7 +852,7 @@
               </w:rPr>
               <w:t>Fejlesztői Eszközök</w:t>
               <w:tab/>
-              <w:t>6</w:t>
+              <w:t>7</w:t>
             </w:r>
           </w:hyperlink>
         </w:p>
@@ -847,7 +872,7 @@
               </w:rPr>
               <w:t>Frontend:</w:t>
               <w:tab/>
-              <w:t>6</w:t>
+              <w:t>7</w:t>
             </w:r>
           </w:hyperlink>
         </w:p>
@@ -867,7 +892,7 @@
               </w:rPr>
               <w:t>Backend:</w:t>
               <w:tab/>
-              <w:t>6</w:t>
+              <w:t>7</w:t>
             </w:r>
           </w:hyperlink>
         </w:p>
@@ -907,7 +932,7 @@
               </w:rPr>
               <w:t>Verziókezelés:</w:t>
               <w:tab/>
-              <w:t>7</w:t>
+              <w:t>8</w:t>
             </w:r>
           </w:hyperlink>
         </w:p>
@@ -927,7 +952,7 @@
               </w:rPr>
               <w:t>Szövegszerkesztő:</w:t>
               <w:tab/>
-              <w:t>7</w:t>
+              <w:t>8</w:t>
             </w:r>
           </w:hyperlink>
         </w:p>
@@ -947,7 +972,7 @@
               </w:rPr>
               <w:t>Operációs rendszer:</w:t>
               <w:tab/>
-              <w:t>7</w:t>
+              <w:t>8</w:t>
             </w:r>
           </w:hyperlink>
         </w:p>
@@ -967,7 +992,7 @@
               </w:rPr>
               <w:t>Adatbázis szerkezete</w:t>
               <w:tab/>
-              <w:t>7</w:t>
+              <w:t>8</w:t>
             </w:r>
           </w:hyperlink>
         </w:p>
@@ -987,7 +1012,7 @@
               </w:rPr>
               <w:t>Létrehozás</w:t>
               <w:tab/>
-              <w:t>7</w:t>
+              <w:t>8</w:t>
             </w:r>
           </w:hyperlink>
         </w:p>
@@ -1007,7 +1032,7 @@
               </w:rPr>
               <w:t>Az adatokat három táblára bontottuk:</w:t>
               <w:tab/>
-              <w:t>7</w:t>
+              <w:t>8</w:t>
             </w:r>
           </w:hyperlink>
         </w:p>
@@ -1027,7 +1052,7 @@
               </w:rPr>
               <w:t>Vásárlók adatai</w:t>
               <w:tab/>
-              <w:t>7</w:t>
+              <w:t>9</w:t>
             </w:r>
           </w:hyperlink>
         </w:p>
@@ -1047,7 +1072,7 @@
               </w:rPr>
               <w:t>Rendelések (Kapcsoló tábla)</w:t>
               <w:tab/>
-              <w:t>8</w:t>
+              <w:t>9</w:t>
             </w:r>
           </w:hyperlink>
         </w:p>
@@ -1067,7 +1092,7 @@
               </w:rPr>
               <w:t>Ételek adatai</w:t>
               <w:tab/>
-              <w:t>9</w:t>
+              <w:t>10</w:t>
             </w:r>
           </w:hyperlink>
         </w:p>
@@ -1107,7 +1132,7 @@
               </w:rPr>
               <w:t>Weboldal</w:t>
               <w:tab/>
-              <w:t>10</w:t>
+              <w:t>11</w:t>
             </w:r>
           </w:hyperlink>
         </w:p>
@@ -1127,7 +1152,7 @@
               </w:rPr>
               <w:t>RESTful API</w:t>
               <w:tab/>
-              <w:t>10</w:t>
+              <w:t>11</w:t>
             </w:r>
           </w:hyperlink>
         </w:p>
@@ -1145,9 +1170,29 @@
               <w:rPr>
                 <w:rStyle w:val="IndexLink"/>
               </w:rPr>
-              <w:t>Main:</w:t>
+              <w:t>Main.go:</w:t>
               <w:tab/>
-              <w:t>10</w:t>
+              <w:t>11</w:t>
+            </w:r>
+          </w:hyperlink>
+        </w:p>
+        <w:p>
+          <w:pPr>
+            <w:pStyle w:val="TOC4"/>
+            <w:tabs>
+              <w:tab w:val="clear" w:pos="8222"/>
+              <w:tab w:val="right" w:pos="9071" w:leader="dot"/>
+            </w:tabs>
+            <w:rPr/>
+          </w:pPr>
+          <w:hyperlink w:anchor="__RefHeading___Toc1597_3463089236_Copy_2">
+            <w:r>
+              <w:rPr>
+                <w:rStyle w:val="IndexLink"/>
+              </w:rPr>
+              <w:t>API végpontok</w:t>
+              <w:tab/>
+              <w:t>11</w:t>
             </w:r>
           </w:hyperlink>
         </w:p>
@@ -1165,9 +1210,9 @@
               <w:rPr>
                 <w:rStyle w:val="IndexLink"/>
               </w:rPr>
-              <w:t>Restapi:</w:t>
+              <w:t>Restapi csomag:</w:t>
               <w:tab/>
-              <w:t>10</w:t>
+              <w:t>13</w:t>
             </w:r>
           </w:hyperlink>
         </w:p>
@@ -1187,7 +1232,7 @@
               </w:rPr>
               <w:t>restapi.go</w:t>
               <w:tab/>
-              <w:t>10</w:t>
+              <w:t>14</w:t>
             </w:r>
           </w:hyperlink>
         </w:p>
@@ -1207,7 +1252,7 @@
               </w:rPr>
               <w:t>auth.go</w:t>
               <w:tab/>
-              <w:t>11</w:t>
+              <w:t>14</w:t>
             </w:r>
           </w:hyperlink>
         </w:p>
@@ -1227,7 +1272,7 @@
               </w:rPr>
               <w:t>customer.go</w:t>
               <w:tab/>
-              <w:t>11</w:t>
+              <w:t>14</w:t>
             </w:r>
           </w:hyperlink>
         </w:p>
@@ -1247,7 +1292,7 @@
               </w:rPr>
               <w:t>food.go</w:t>
               <w:tab/>
-              <w:t>11</w:t>
+              <w:t>14</w:t>
             </w:r>
           </w:hyperlink>
         </w:p>
@@ -1267,7 +1312,7 @@
               </w:rPr>
               <w:t>orders.go</w:t>
               <w:tab/>
-              <w:t>11</w:t>
+              <w:t>15</w:t>
             </w:r>
           </w:hyperlink>
         </w:p>
@@ -1287,7 +1332,7 @@
               </w:rPr>
               <w:t>Building for production</w:t>
               <w:tab/>
-              <w:t>12</w:t>
+              <w:t>15</w:t>
             </w:r>
           </w:hyperlink>
         </w:p>
@@ -1307,7 +1352,7 @@
               </w:rPr>
               <w:t>Tesztelés</w:t>
               <w:tab/>
-              <w:t>12</w:t>
+              <w:t>15</w:t>
             </w:r>
           </w:hyperlink>
           <w:r>
@@ -1556,7 +1601,7 @@
       <w:hyperlink r:id="rId2">
         <w:r>
           <w:rPr>
-            <w:rStyle w:val="Style3"/>
+            <w:rStyle w:val="Hyperlink"/>
             <w:color w:val="0563C1"/>
             <w:u w:val="single"/>
           </w:rPr>
@@ -1566,7 +1611,26 @@
     </w:p>
     <w:p>
       <w:pPr>
+        <w:pStyle w:val="Normal"/>
+        <w:rPr>
+          <w:color w:val="0563C1"/>
+          <w:u w:val="single"/>
+        </w:rPr>
+      </w:pPr>
+      <w:r>
+        <w:rPr>
+          <w:color w:val="0563C1"/>
+          <w:u w:val="single"/>
+        </w:rPr>
+      </w:r>
+      <w:r>
+        <w:br w:type="page"/>
+      </w:r>
+    </w:p>
+    <w:p>
+      <w:pPr>
         <w:pStyle w:val="Heading1"/>
+        <w:spacing w:before="0" w:after="160"/>
         <w:rPr/>
       </w:pPr>
       <w:bookmarkStart w:id="11" w:name="__RefHeading___Toc505_1512202482"/>
@@ -1922,7 +1986,20 @@
     </w:p>
     <w:p>
       <w:pPr>
+        <w:pStyle w:val="Normal"/>
+        <w:rPr/>
+      </w:pPr>
+      <w:r>
+        <w:rPr/>
+      </w:r>
+      <w:r>
+        <w:br w:type="page"/>
+      </w:r>
+    </w:p>
+    <w:p>
+      <w:pPr>
         <w:pStyle w:val="Heading1"/>
+        <w:spacing w:before="0" w:after="160"/>
         <w:rPr/>
       </w:pPr>
       <w:bookmarkStart w:id="21" w:name="__RefHeading___Toc503_1512202482"/>
@@ -1936,11 +2013,23 @@
     </w:p>
     <w:p>
       <w:pPr>
-        <w:pStyle w:val="Heading3"/>
-        <w:rPr/>
-      </w:pPr>
-      <w:bookmarkStart w:id="23" w:name="__RefHeading___Toc12908_1512202482"/>
+        <w:pStyle w:val="Heading2"/>
+        <w:rPr/>
+      </w:pPr>
+      <w:bookmarkStart w:id="23" w:name="__RefHeading___Toc1317_2145734608"/>
       <w:bookmarkEnd w:id="23"/>
+      <w:r>
+        <w:rPr/>
+        <w:t>Letöltés és telepítés</w:t>
+      </w:r>
+    </w:p>
+    <w:p>
+      <w:pPr>
+        <w:pStyle w:val="Heading2"/>
+        <w:rPr/>
+      </w:pPr>
+      <w:bookmarkStart w:id="24" w:name="__RefHeading___Toc12908_1512202482"/>
+      <w:bookmarkEnd w:id="24"/>
       <w:r>
         <w:rPr/>
         <w:t>Indítás és Konfigurálás</w:t>
@@ -1963,11 +2052,11 @@
           <w:i w:val="false"/>
           <w:iCs w:val="false"/>
         </w:rPr>
-        <w:t>main</w:t>
-      </w:r>
-      <w:r>
-        <w:rPr/>
-        <w:t xml:space="preserve"> fájl futtatásával indítható el, amely a </w:t>
+        <w:t>main.exe</w:t>
+      </w:r>
+      <w:r>
+        <w:rPr/>
+        <w:t xml:space="preserve"> fájl futtatásával indítható el, amely alapértelmezetten </w:t>
       </w:r>
       <w:r>
         <w:rPr>
@@ -2028,8 +2117,8 @@
         <w:pStyle w:val="Heading4"/>
         <w:rPr/>
       </w:pPr>
-      <w:bookmarkStart w:id="24" w:name="__RefHeading___Toc12904_1512202482"/>
-      <w:bookmarkEnd w:id="24"/>
+      <w:bookmarkStart w:id="25" w:name="__RefHeading___Toc12904_1512202482"/>
+      <w:bookmarkEnd w:id="25"/>
       <w:r>
         <w:rPr/>
         <w:t>Környezeti változók beállítása</w:t>
@@ -2054,7 +2143,77 @@
       </w:r>
       <w:r>
         <w:rPr/>
-        <w:t xml:space="preserve"> fájlban. A következő paramétereket kell konfigurálni:</w:t>
+        <w:t xml:space="preserve"> fájlban. </w:t>
+      </w:r>
+    </w:p>
+    <w:p>
+      <w:pPr>
+        <w:pStyle w:val="BodyText"/>
+        <w:rPr/>
+      </w:pPr>
+      <w:r>
+        <w:rPr/>
+        <w:t xml:space="preserve">Példát találhat a </w:t>
+      </w:r>
+      <w:r>
+        <w:rPr>
+          <w:b/>
+          <w:bCs/>
+        </w:rPr>
+        <w:t>dotenvExample</w:t>
+      </w:r>
+      <w:r>
+        <w:rPr/>
+        <w:t xml:space="preserve"> nevű fájlban, amely bemutatja a megfelelő konfigurálás módját.</w:t>
+      </w:r>
+    </w:p>
+    <w:p>
+      <w:pPr>
+        <w:pStyle w:val="BodyText"/>
+        <w:rPr/>
+      </w:pPr>
+      <w:r>
+        <w:rPr/>
+        <w:t xml:space="preserve">A következő paramétereket </w:t>
+      </w:r>
+      <w:r>
+        <w:rPr>
+          <w:b/>
+          <w:bCs/>
+        </w:rPr>
+        <w:t>szükséges</w:t>
+      </w:r>
+      <w:r>
+        <w:rPr/>
+        <w:t xml:space="preserve"> konfigurálni:</w:t>
+      </w:r>
+    </w:p>
+    <w:p>
+      <w:pPr>
+        <w:pStyle w:val="BodyText"/>
+        <w:rPr/>
+      </w:pPr>
+      <w:r>
+        <w:rPr>
+          <w:b/>
+          <w:bCs/>
+        </w:rPr>
+        <w:t>Megjegyzés:</w:t>
+      </w:r>
+      <w:r>
+        <w:rPr/>
+        <w:t xml:space="preserve"> Localhost port beállításánál a </w:t>
+      </w:r>
+      <w:r>
+        <w:rPr>
+          <w:b/>
+          <w:bCs/>
+        </w:rPr>
+        <w:t>locahost:</w:t>
+      </w:r>
+      <w:r>
+        <w:rPr/>
+        <w:t xml:space="preserve"> részt nem lehet lehagyni. (PL.: localhost:8080)</w:t>
       </w:r>
     </w:p>
     <w:p>
@@ -2076,21 +2235,15 @@
         <w:rPr>
           <w:rStyle w:val="Strong"/>
         </w:rPr>
-        <w:t>Adatbázis felhasználó</w:t>
-      </w:r>
-      <w:r>
-        <w:rPr/>
-        <w:t xml:space="preserve">: </w:t>
-      </w:r>
-      <w:r>
-        <w:rPr>
-          <w:rStyle w:val="SourceText"/>
-        </w:rPr>
-        <w:t>DBUSER</w:t>
-      </w:r>
-      <w:r>
-        <w:rPr/>
-        <w:t xml:space="preserve"> </w:t>
+        <w:t xml:space="preserve">Adatbázis port: </w:t>
+      </w:r>
+      <w:r>
+        <w:rPr>
+          <w:rStyle w:val="Strong"/>
+          <w:b w:val="false"/>
+          <w:bCs w:val="false"/>
+        </w:rPr>
+        <w:t>DB_PORT: Javasolt beállítás localhost:3306</w:t>
       </w:r>
     </w:p>
     <w:p>
@@ -2112,7 +2265,7 @@
         <w:rPr>
           <w:rStyle w:val="Strong"/>
         </w:rPr>
-        <w:t>Adatbázis jelszó</w:t>
+        <w:t>Adatbázis felhasználó</w:t>
       </w:r>
       <w:r>
         <w:rPr/>
@@ -2122,7 +2275,7 @@
         <w:rPr>
           <w:rStyle w:val="SourceText"/>
         </w:rPr>
-        <w:t>DBPASS</w:t>
+        <w:t>DBUSER</w:t>
       </w:r>
       <w:r>
         <w:rPr/>
@@ -2148,7 +2301,7 @@
         <w:rPr>
           <w:rStyle w:val="Strong"/>
         </w:rPr>
-        <w:t>Admin felület jelszó</w:t>
+        <w:t>Adatbázis jelszó</w:t>
       </w:r>
       <w:r>
         <w:rPr/>
@@ -2158,7 +2311,7 @@
         <w:rPr>
           <w:rStyle w:val="SourceText"/>
         </w:rPr>
-        <w:t>ADMINPASS</w:t>
+        <w:t>DBPASS</w:t>
       </w:r>
       <w:r>
         <w:rPr/>
@@ -2176,6 +2329,7 @@
           <w:tab w:val="clear" w:pos="720"/>
           <w:tab w:val="left" w:pos="0" w:leader="none"/>
         </w:tabs>
+        <w:spacing w:before="0" w:after="0"/>
         <w:ind w:hanging="283" w:left="709"/>
         <w:rPr/>
       </w:pPr>
@@ -2183,6 +2337,41 @@
         <w:rPr>
           <w:rStyle w:val="Strong"/>
         </w:rPr>
+        <w:t>Admin felület jelszó</w:t>
+      </w:r>
+      <w:r>
+        <w:rPr/>
+        <w:t xml:space="preserve">: </w:t>
+      </w:r>
+      <w:r>
+        <w:rPr>
+          <w:rStyle w:val="SourceText"/>
+        </w:rPr>
+        <w:t>ADMINPASS</w:t>
+      </w:r>
+      <w:r>
+        <w:rPr/>
+        <w:t xml:space="preserve"> </w:t>
+      </w:r>
+    </w:p>
+    <w:p>
+      <w:pPr>
+        <w:pStyle w:val="BodyText"/>
+        <w:numPr>
+          <w:ilvl w:val="0"/>
+          <w:numId w:val="10"/>
+        </w:numPr>
+        <w:tabs>
+          <w:tab w:val="clear" w:pos="720"/>
+          <w:tab w:val="left" w:pos="0" w:leader="none"/>
+        </w:tabs>
+        <w:ind w:hanging="283" w:left="709"/>
+        <w:rPr/>
+      </w:pPr>
+      <w:r>
+        <w:rPr>
+          <w:rStyle w:val="Strong"/>
+        </w:rPr>
         <w:t>JWT secret key</w:t>
       </w:r>
       <w:r>
@@ -2194,6 +2383,64 @@
           <w:rStyle w:val="SourceText"/>
         </w:rPr>
         <w:t>JWT_SECRET</w:t>
+      </w:r>
+    </w:p>
+    <w:p>
+      <w:pPr>
+        <w:pStyle w:val="BodyText"/>
+        <w:rPr/>
+      </w:pPr>
+      <w:r>
+        <w:rPr>
+          <w:rStyle w:val="SourceText"/>
+          <w:b/>
+          <w:bCs/>
+        </w:rPr>
+        <w:t>Opcionális változók:</w:t>
+      </w:r>
+    </w:p>
+    <w:p>
+      <w:pPr>
+        <w:pStyle w:val="BodyText"/>
+        <w:numPr>
+          <w:ilvl w:val="0"/>
+          <w:numId w:val="10"/>
+        </w:numPr>
+        <w:tabs>
+          <w:tab w:val="clear" w:pos="720"/>
+          <w:tab w:val="left" w:pos="0" w:leader="none"/>
+        </w:tabs>
+        <w:spacing w:before="0" w:after="0"/>
+        <w:ind w:hanging="283" w:left="709"/>
+        <w:rPr/>
+      </w:pPr>
+      <w:r>
+        <w:rPr>
+          <w:rStyle w:val="Strong"/>
+        </w:rPr>
+        <w:t xml:space="preserve">Szerver port: </w:t>
+      </w:r>
+      <w:r>
+        <w:rPr>
+          <w:rStyle w:val="Strong"/>
+          <w:b w:val="false"/>
+          <w:bCs w:val="false"/>
+        </w:rPr>
+        <w:t>PORT</w:t>
+      </w:r>
+      <w:r>
+        <w:rPr>
+          <w:rStyle w:val="Strong"/>
+        </w:rPr>
+        <w:t xml:space="preserve">, </w:t>
+      </w:r>
+      <w:r>
+        <w:rPr>
+          <w:rStyle w:val="Strong"/>
+          <w:b w:val="false"/>
+          <w:bCs w:val="false"/>
+        </w:rPr>
+        <w:t>alapbeállítás: localhost:8080</w:t>
       </w:r>
     </w:p>
     <w:p>
@@ -2206,10 +2453,10 @@
           <w:szCs w:val="26"/>
         </w:rPr>
       </w:pPr>
-      <w:bookmarkStart w:id="25" w:name="__RefHeading___Toc515_1512202482"/>
-      <w:bookmarkStart w:id="26" w:name="_heading=h.1v7pv523axlu"/>
-      <w:bookmarkEnd w:id="25"/>
+      <w:bookmarkStart w:id="26" w:name="__RefHeading___Toc515_1512202482"/>
+      <w:bookmarkStart w:id="27" w:name="_heading=h.1v7pv523axlu"/>
       <w:bookmarkEnd w:id="26"/>
+      <w:bookmarkEnd w:id="27"/>
       <w:r>
         <w:rPr/>
         <w:t>Admin felület</w:t>
@@ -2223,10 +2470,10 @@
           <w:szCs w:val="22"/>
         </w:rPr>
       </w:pPr>
-      <w:bookmarkStart w:id="27" w:name="__RefHeading___Toc2911_2075344642"/>
-      <w:bookmarkStart w:id="28" w:name="_heading=h.vamp6rcv3ci2"/>
-      <w:bookmarkEnd w:id="27"/>
+      <w:bookmarkStart w:id="28" w:name="__RefHeading___Toc2911_2075344642"/>
+      <w:bookmarkStart w:id="29" w:name="_heading=h.vamp6rcv3ci2"/>
       <w:bookmarkEnd w:id="28"/>
+      <w:bookmarkEnd w:id="29"/>
       <w:r>
         <w:rPr/>
         <w:t>1. Bejelentkezés</w:t>
@@ -2301,10 +2548,10 @@
           <w:szCs w:val="22"/>
         </w:rPr>
       </w:pPr>
-      <w:bookmarkStart w:id="29" w:name="__RefHeading___Toc2913_2075344642"/>
-      <w:bookmarkStart w:id="30" w:name="_heading=h.meefxufrg8tm"/>
-      <w:bookmarkEnd w:id="29"/>
+      <w:bookmarkStart w:id="30" w:name="__RefHeading___Toc2913_2075344642"/>
+      <w:bookmarkStart w:id="31" w:name="_heading=h.meefxufrg8tm"/>
       <w:bookmarkEnd w:id="30"/>
+      <w:bookmarkEnd w:id="31"/>
       <w:r>
         <w:rPr/>
         <w:t>2. Jelenlegi Rendelések</w:t>
@@ -2329,10 +2576,10 @@
           <w:szCs w:val="22"/>
         </w:rPr>
       </w:pPr>
-      <w:bookmarkStart w:id="31" w:name="__RefHeading___Toc2915_2075344642"/>
-      <w:bookmarkStart w:id="32" w:name="_heading=h.pnmdhh37unpf"/>
-      <w:bookmarkEnd w:id="31"/>
+      <w:bookmarkStart w:id="32" w:name="__RefHeading___Toc2915_2075344642"/>
+      <w:bookmarkStart w:id="33" w:name="_heading=h.pnmdhh37unpf"/>
       <w:bookmarkEnd w:id="32"/>
+      <w:bookmarkEnd w:id="33"/>
       <w:r>
         <w:rPr/>
         <w:t>3. Korábbi Rendelések</w:t>
@@ -2357,10 +2604,10 @@
           <w:szCs w:val="22"/>
         </w:rPr>
       </w:pPr>
-      <w:bookmarkStart w:id="33" w:name="__RefHeading___Toc2917_2075344642"/>
-      <w:bookmarkStart w:id="34" w:name="_heading=h.clti6bqibcc9"/>
-      <w:bookmarkEnd w:id="33"/>
+      <w:bookmarkStart w:id="34" w:name="__RefHeading___Toc2917_2075344642"/>
+      <w:bookmarkStart w:id="35" w:name="_heading=h.clti6bqibcc9"/>
       <w:bookmarkEnd w:id="34"/>
+      <w:bookmarkEnd w:id="35"/>
       <w:r>
         <w:rPr/>
         <w:t>4. Ételek Szerkesztése</w:t>
@@ -2382,8 +2629,8 @@
         <w:pStyle w:val="Heading4"/>
         <w:rPr/>
       </w:pPr>
-      <w:bookmarkStart w:id="35" w:name="__RefHeading___Toc12906_1512202482"/>
-      <w:bookmarkEnd w:id="35"/>
+      <w:bookmarkStart w:id="36" w:name="__RefHeading___Toc12906_1512202482"/>
+      <w:bookmarkEnd w:id="36"/>
       <w:r>
         <w:rPr/>
         <w:t>Adatok megadása</w:t>
@@ -2508,8 +2755,8 @@
         <w:pStyle w:val="Heading1"/>
         <w:rPr/>
       </w:pPr>
-      <w:bookmarkStart w:id="36" w:name="__RefHeading___Toc1186_945396100"/>
-      <w:bookmarkEnd w:id="36"/>
+      <w:bookmarkStart w:id="37" w:name="__RefHeading___Toc1186_945396100"/>
+      <w:bookmarkEnd w:id="37"/>
       <w:r>
         <w:rPr/>
         <w:t>Fejlesztői dokumentáció</w:t>
@@ -2520,10 +2767,10 @@
         <w:pStyle w:val="Heading2"/>
         <w:rPr/>
       </w:pPr>
-      <w:bookmarkStart w:id="37" w:name="__RefHeading___Toc509_1512202482"/>
-      <w:bookmarkStart w:id="38" w:name="_heading=h.3dy6vkm"/>
-      <w:bookmarkEnd w:id="37"/>
+      <w:bookmarkStart w:id="38" w:name="__RefHeading___Toc509_1512202482"/>
+      <w:bookmarkStart w:id="39" w:name="_heading=h.3dy6vkm"/>
       <w:bookmarkEnd w:id="38"/>
+      <w:bookmarkEnd w:id="39"/>
       <w:r>
         <w:rPr/>
         <w:t>Fejlesztői Eszközök</w:t>
@@ -2534,10 +2781,10 @@
         <w:pStyle w:val="Heading3"/>
         <w:rPr/>
       </w:pPr>
-      <w:bookmarkStart w:id="39" w:name="__RefHeading___Toc533_1512202482"/>
-      <w:bookmarkStart w:id="40" w:name="_heading=h.1t3h5sf"/>
-      <w:bookmarkEnd w:id="39"/>
+      <w:bookmarkStart w:id="40" w:name="__RefHeading___Toc533_1512202482"/>
+      <w:bookmarkStart w:id="41" w:name="_heading=h.1t3h5sf"/>
       <w:bookmarkEnd w:id="40"/>
+      <w:bookmarkEnd w:id="41"/>
       <w:r>
         <w:rPr/>
         <w:t>Frontend:</w:t>
@@ -2596,10 +2843,10 @@
         <w:pStyle w:val="Heading3"/>
         <w:rPr/>
       </w:pPr>
-      <w:bookmarkStart w:id="41" w:name="__RefHeading___Toc531_1512202482"/>
-      <w:bookmarkStart w:id="42" w:name="_heading=h.4d34og8"/>
-      <w:bookmarkEnd w:id="41"/>
+      <w:bookmarkStart w:id="42" w:name="__RefHeading___Toc531_1512202482"/>
+      <w:bookmarkStart w:id="43" w:name="_heading=h.4d34og8"/>
       <w:bookmarkEnd w:id="42"/>
+      <w:bookmarkEnd w:id="43"/>
       <w:r>
         <w:rPr/>
         <w:t>Backend:</w:t>
@@ -2674,10 +2921,10 @@
         <w:pStyle w:val="Heading3"/>
         <w:rPr/>
       </w:pPr>
-      <w:bookmarkStart w:id="43" w:name="__RefHeading___Toc529_1512202482"/>
-      <w:bookmarkStart w:id="44" w:name="_heading=h.2s8eyo1"/>
-      <w:bookmarkEnd w:id="43"/>
+      <w:bookmarkStart w:id="44" w:name="__RefHeading___Toc529_1512202482"/>
+      <w:bookmarkStart w:id="45" w:name="_heading=h.2s8eyo1"/>
       <w:bookmarkEnd w:id="44"/>
+      <w:bookmarkEnd w:id="45"/>
       <w:r>
         <w:rPr/>
         <w:t>Adatbázis:</w:t>
@@ -2704,10 +2951,10 @@
         <w:pStyle w:val="Heading3"/>
         <w:rPr/>
       </w:pPr>
-      <w:bookmarkStart w:id="45" w:name="__RefHeading___Toc527_1512202482"/>
-      <w:bookmarkStart w:id="46" w:name="_heading=h.17dp8vu"/>
-      <w:bookmarkEnd w:id="45"/>
+      <w:bookmarkStart w:id="46" w:name="__RefHeading___Toc527_1512202482"/>
+      <w:bookmarkStart w:id="47" w:name="_heading=h.17dp8vu"/>
       <w:bookmarkEnd w:id="46"/>
+      <w:bookmarkEnd w:id="47"/>
       <w:r>
         <w:rPr/>
         <w:t>Verziókezelés:</w:t>
@@ -2750,8 +2997,8 @@
         <w:pStyle w:val="Heading3"/>
         <w:rPr/>
       </w:pPr>
-      <w:bookmarkStart w:id="47" w:name="__RefHeading___Toc525_1512202482"/>
-      <w:bookmarkEnd w:id="47"/>
+      <w:bookmarkStart w:id="48" w:name="__RefHeading___Toc525_1512202482"/>
+      <w:bookmarkEnd w:id="48"/>
       <w:r>
         <w:rPr/>
         <w:t>Szövegszerkesztő:</w:t>
@@ -2797,8 +3044,8 @@
         <w:pStyle w:val="Heading3"/>
         <w:rPr/>
       </w:pPr>
-      <w:bookmarkStart w:id="48" w:name="__RefHeading___Toc523_1512202482"/>
-      <w:bookmarkEnd w:id="48"/>
+      <w:bookmarkStart w:id="49" w:name="__RefHeading___Toc523_1512202482"/>
+      <w:bookmarkEnd w:id="49"/>
       <w:r>
         <w:rPr/>
         <w:t>Operációs rendszer:</w:t>
@@ -2832,8 +3079,8 @@
         <w:ind w:hanging="360" w:left="720"/>
         <w:rPr/>
       </w:pPr>
-      <w:bookmarkStart w:id="49" w:name="_heading=h.44sinio"/>
-      <w:bookmarkEnd w:id="49"/>
+      <w:bookmarkStart w:id="50" w:name="_heading=h.44sinio"/>
+      <w:bookmarkEnd w:id="50"/>
       <w:r>
         <w:rPr>
           <w:color w:val="000000"/>
@@ -2846,11 +3093,11 @@
         <w:pStyle w:val="Heading2"/>
         <w:rPr/>
       </w:pPr>
-      <w:bookmarkStart w:id="50" w:name="__RefHeading___Toc507_1512202482"/>
-      <w:bookmarkEnd w:id="50"/>
-      <w:r>
-        <w:rPr/>
-        <w:t xml:space="preserve">Adatbázis szerkezete </w:t>
+      <w:bookmarkStart w:id="51" w:name="__RefHeading___Toc507_1512202482"/>
+      <w:bookmarkEnd w:id="51"/>
+      <w:r>
+        <w:rPr/>
+        <w:t>Adatbázis szerkezete</w:t>
       </w:r>
     </w:p>
     <w:p>
@@ -2858,8 +3105,8 @@
         <w:pStyle w:val="Heading3"/>
         <w:rPr/>
       </w:pPr>
-      <w:bookmarkStart w:id="51" w:name="__RefHeading___Toc10809_1512202482"/>
-      <w:bookmarkEnd w:id="51"/>
+      <w:bookmarkStart w:id="52" w:name="__RefHeading___Toc10809_1512202482"/>
+      <w:bookmarkEnd w:id="52"/>
       <w:r>
         <w:rPr/>
         <w:t>Létrehozás</w:t>
@@ -2880,11 +3127,73 @@
         <w:pStyle w:val="Normal"/>
         <w:rPr/>
       </w:pPr>
-      <w:bookmarkStart w:id="52" w:name="_heading=h.q77hmau2jcnx"/>
-      <w:bookmarkEnd w:id="52"/>
-      <w:r>
-        <w:rPr/>
-        <w:t>Az adatbázist a következő SQL script futtatásával lehet létrehozni: Init.sql</w:t>
+      <w:r>
+        <w:rPr/>
+        <w:t>A szükséges fájlok a database nevű mappában találhatók.</w:t>
+      </w:r>
+    </w:p>
+    <w:p>
+      <w:pPr>
+        <w:pStyle w:val="Normal"/>
+        <w:rPr/>
+      </w:pPr>
+      <w:bookmarkStart w:id="53" w:name="_heading=h.q77hmau2jcnx"/>
+      <w:bookmarkEnd w:id="53"/>
+      <w:r>
+        <w:rPr/>
+        <w:t>Az adatbázist a következő SQL script futtatásával létrehozható: Init.sql.</w:t>
+      </w:r>
+    </w:p>
+    <w:p>
+      <w:pPr>
+        <w:pStyle w:val="Normal"/>
+        <w:rPr/>
+      </w:pPr>
+      <w:r>
+        <w:rPr/>
+        <w:t>A tesztadatok három különböző SQL script futtatásával tölthetők fel:</w:t>
+      </w:r>
+    </w:p>
+    <w:p>
+      <w:pPr>
+        <w:pStyle w:val="Normal"/>
+        <w:numPr>
+          <w:ilvl w:val="0"/>
+          <w:numId w:val="21"/>
+        </w:numPr>
+        <w:rPr/>
+      </w:pPr>
+      <w:r>
+        <w:rPr/>
+        <w:t>Etelek.sql</w:t>
+      </w:r>
+    </w:p>
+    <w:p>
+      <w:pPr>
+        <w:pStyle w:val="Normal"/>
+        <w:numPr>
+          <w:ilvl w:val="0"/>
+          <w:numId w:val="21"/>
+        </w:numPr>
+        <w:rPr/>
+      </w:pPr>
+      <w:r>
+        <w:rPr/>
+        <w:t>Vasarlok.sql</w:t>
+      </w:r>
+    </w:p>
+    <w:p>
+      <w:pPr>
+        <w:pStyle w:val="Normal"/>
+        <w:numPr>
+          <w:ilvl w:val="0"/>
+          <w:numId w:val="21"/>
+        </w:numPr>
+        <w:rPr/>
+      </w:pPr>
+      <w:r>
+        <w:rPr/>
+        <w:t>Rendelesek.sql</w:t>
       </w:r>
     </w:p>
     <w:p>
@@ -2892,10 +3201,10 @@
         <w:pStyle w:val="Heading3"/>
         <w:rPr/>
       </w:pPr>
-      <w:bookmarkStart w:id="53" w:name="__RefHeading___Toc521_1512202482"/>
-      <w:bookmarkStart w:id="54" w:name="_heading=h.26in1rg"/>
-      <w:bookmarkEnd w:id="53"/>
+      <w:bookmarkStart w:id="54" w:name="__RefHeading___Toc521_1512202482"/>
+      <w:bookmarkStart w:id="55" w:name="_heading=h.26in1rg"/>
       <w:bookmarkEnd w:id="54"/>
+      <w:bookmarkEnd w:id="55"/>
       <w:r>
         <w:rPr/>
         <w:t>Az adatokat három táblára bontottuk:</w:t>
@@ -2947,10 +3256,28 @@
         <w:pStyle w:val="Heading4"/>
         <w:rPr/>
       </w:pPr>
-      <w:bookmarkStart w:id="55" w:name="__RefHeading___Toc541_1512202482"/>
-      <w:bookmarkStart w:id="56" w:name="_heading=h.lnxbz9"/>
-      <w:bookmarkEnd w:id="55"/>
+      <w:r>
+        <w:rPr/>
+      </w:r>
+    </w:p>
+    <w:p>
+      <w:pPr>
+        <w:pStyle w:val="Normal"/>
+        <w:rPr/>
+      </w:pPr>
+      <w:r>
+        <w:rPr/>
+      </w:r>
+    </w:p>
+    <w:p>
+      <w:pPr>
+        <w:pStyle w:val="Heading4"/>
+        <w:rPr/>
+      </w:pPr>
+      <w:bookmarkStart w:id="56" w:name="__RefHeading___Toc541_1512202482"/>
+      <w:bookmarkStart w:id="57" w:name="_heading=h.lnxbz9"/>
       <w:bookmarkEnd w:id="56"/>
+      <w:bookmarkEnd w:id="57"/>
       <w:r>
         <w:rPr/>
         <w:t>Vásárlók adatai</w:t>
@@ -3190,10 +3517,10 @@
         <w:pStyle w:val="Heading4"/>
         <w:rPr/>
       </w:pPr>
-      <w:bookmarkStart w:id="57" w:name="__RefHeading___Toc553_1512202482"/>
-      <w:bookmarkStart w:id="58" w:name="_heading=h.35nkun2"/>
-      <w:bookmarkEnd w:id="57"/>
+      <w:bookmarkStart w:id="58" w:name="__RefHeading___Toc553_1512202482"/>
+      <w:bookmarkStart w:id="59" w:name="_heading=h.35nkun2"/>
       <w:bookmarkEnd w:id="58"/>
+      <w:bookmarkEnd w:id="59"/>
       <w:r>
         <w:rPr/>
         <w:t>Rendelések (Kapcsoló tábla)</w:t>
@@ -3270,7 +3597,7 @@
       </w:pPr>
       <w:r>
         <w:rPr/>
-        <w:t>Darab: Az megrendelt étel mennyisége.</w:t>
+        <w:t>Darab: A megrendelt étel mennyisége.</w:t>
       </w:r>
     </w:p>
     <w:p>
@@ -3326,10 +3653,10 @@
         <w:pStyle w:val="Heading4"/>
         <w:rPr/>
       </w:pPr>
-      <w:bookmarkStart w:id="59" w:name="__RefHeading___Toc551_1512202482"/>
-      <w:bookmarkStart w:id="60" w:name="_heading=h.1ksv4uv"/>
-      <w:bookmarkEnd w:id="59"/>
+      <w:bookmarkStart w:id="60" w:name="__RefHeading___Toc551_1512202482"/>
+      <w:bookmarkStart w:id="61" w:name="_heading=h.1ksv4uv"/>
       <w:bookmarkEnd w:id="60"/>
+      <w:bookmarkEnd w:id="61"/>
       <w:r>
         <w:rPr/>
         <w:t>Ételek adatai</w:t>
@@ -3478,8 +3805,8 @@
         <w:pStyle w:val="BodyText"/>
         <w:rPr/>
       </w:pPr>
-      <w:bookmarkStart w:id="61" w:name="__RefHeading___Toc1184_945396100"/>
-      <w:bookmarkEnd w:id="61"/>
+      <w:bookmarkStart w:id="62" w:name="__RefHeading___Toc1184_945396100"/>
+      <w:bookmarkEnd w:id="62"/>
       <w:r>
         <w:rPr/>
         <w:t>Tesztadatok:</w:t>
@@ -3538,8 +3865,11 @@
         <w:pStyle w:val="Heading2"/>
         <w:rPr/>
       </w:pPr>
-      <w:r>
-        <w:rPr/>
+      <w:bookmarkStart w:id="63" w:name="__RefHeading___Toc1188_945396100_Copy_1"/>
+      <w:bookmarkEnd w:id="63"/>
+      <w:r>
+        <w:rPr/>
+        <w:t>Kódleírás</w:t>
       </w:r>
     </w:p>
     <w:p>
@@ -3549,6 +3879,7 @@
       </w:pPr>
       <w:r>
         <w:rPr/>
+        <w:t>A projekt struktúráját a következő GitHub repository alapján alakítottuk ki, amelyet a Go nyelv is javasol:</w:t>
       </w:r>
     </w:p>
     <w:p>
@@ -3558,6 +3889,31 @@
       </w:pPr>
       <w:r>
         <w:rPr/>
+        <w:t>https://github.com/golang-standards/project-layout</w:t>
+      </w:r>
+    </w:p>
+    <w:p>
+      <w:pPr>
+        <w:pStyle w:val="Heading3"/>
+        <w:rPr/>
+      </w:pPr>
+      <w:bookmarkStart w:id="64" w:name="__RefHeading___Toc1603_3463089236"/>
+      <w:bookmarkEnd w:id="64"/>
+      <w:r>
+        <w:rPr/>
+        <w:t>Weboldal</w:t>
+      </w:r>
+    </w:p>
+    <w:p>
+      <w:pPr>
+        <w:pStyle w:val="Heading3"/>
+        <w:rPr/>
+      </w:pPr>
+      <w:bookmarkStart w:id="65" w:name="__RefHeading___Toc1601_3463089236"/>
+      <w:bookmarkEnd w:id="65"/>
+      <w:r>
+        <w:rPr/>
+        <w:t>RESTful API</w:t>
       </w:r>
     </w:p>
     <w:p>
@@ -3567,6 +3923,7 @@
       </w:pPr>
       <w:r>
         <w:rPr/>
+        <w:t>Go nyelven írt RESTful specifikációnak megfelelő API.</w:t>
       </w:r>
     </w:p>
     <w:p>
@@ -3576,45 +3933,7 @@
       </w:pPr>
       <w:r>
         <w:rPr/>
-      </w:r>
-    </w:p>
-    <w:p>
-      <w:pPr>
-        <w:pStyle w:val="normal1"/>
-        <w:rPr/>
-      </w:pPr>
-      <w:r>
-        <w:rPr/>
-      </w:r>
-    </w:p>
-    <w:p>
-      <w:pPr>
-        <w:pStyle w:val="normal1"/>
-        <w:rPr/>
-      </w:pPr>
-      <w:r>
-        <w:rPr/>
-      </w:r>
-    </w:p>
-    <w:p>
-      <w:pPr>
-        <w:pStyle w:val="normal1"/>
-        <w:rPr/>
-      </w:pPr>
-      <w:r>
-        <w:rPr/>
-      </w:r>
-    </w:p>
-    <w:p>
-      <w:pPr>
-        <w:pStyle w:val="Heading2"/>
-        <w:rPr/>
-      </w:pPr>
-      <w:bookmarkStart w:id="62" w:name="__RefHeading___Toc1188_945396100_Copy_1"/>
-      <w:bookmarkEnd w:id="62"/>
-      <w:r>
-        <w:rPr/>
-        <w:t>Kódleírás</w:t>
+        <w:t xml:space="preserve">Két részre bontható: </w:t>
       </w:r>
     </w:p>
     <w:p>
@@ -3622,65 +3941,31 @@
         <w:pStyle w:val="Heading3"/>
         <w:rPr/>
       </w:pPr>
-      <w:bookmarkStart w:id="63" w:name="__RefHeading___Toc1603_3463089236"/>
-      <w:bookmarkEnd w:id="63"/>
-      <w:r>
-        <w:rPr/>
-        <w:t>Weboldal</w:t>
-      </w:r>
-    </w:p>
-    <w:p>
-      <w:pPr>
-        <w:pStyle w:val="Heading3"/>
-        <w:rPr/>
-      </w:pPr>
-      <w:bookmarkStart w:id="64" w:name="__RefHeading___Toc1601_3463089236"/>
-      <w:bookmarkEnd w:id="64"/>
-      <w:r>
-        <w:rPr/>
-        <w:t>RESTful API</w:t>
-      </w:r>
-    </w:p>
-    <w:p>
-      <w:pPr>
-        <w:pStyle w:val="normal1"/>
-        <w:rPr/>
-      </w:pPr>
-      <w:r>
-        <w:rPr/>
-        <w:t>Go nyelven írt RESTful  specifikációnak megfelelő API.</w:t>
-      </w:r>
-    </w:p>
-    <w:p>
-      <w:pPr>
-        <w:pStyle w:val="normal1"/>
-        <w:rPr/>
-      </w:pPr>
-      <w:r>
-        <w:rPr/>
-        <w:t xml:space="preserve">Két részre bontható: </w:t>
-      </w:r>
-    </w:p>
-    <w:p>
-      <w:pPr>
-        <w:pStyle w:val="Heading3"/>
-        <w:rPr/>
-      </w:pPr>
-      <w:bookmarkStart w:id="65" w:name="__RefHeading___Toc1599_3463089236"/>
-      <w:bookmarkEnd w:id="65"/>
-      <w:r>
-        <w:rPr/>
-        <w:t>Main:</w:t>
-      </w:r>
-    </w:p>
-    <w:p>
-      <w:pPr>
-        <w:pStyle w:val="Normal"/>
-        <w:rPr/>
-      </w:pPr>
-      <w:r>
-        <w:rPr/>
-        <w:t>Main fájl elindítja az etlap webszervert.</w:t>
+      <w:bookmarkStart w:id="66" w:name="__RefHeading___Toc1599_3463089236"/>
+      <w:bookmarkEnd w:id="66"/>
+      <w:r>
+        <w:rPr/>
+        <w:t>Main.go:</w:t>
+      </w:r>
+    </w:p>
+    <w:p>
+      <w:pPr>
+        <w:pStyle w:val="Normal"/>
+        <w:rPr/>
+      </w:pPr>
+      <w:r>
+        <w:rPr/>
+        <w:t>Elindítja az etlap webszervert.</w:t>
+      </w:r>
+    </w:p>
+    <w:p>
+      <w:pPr>
+        <w:pStyle w:val="Normal"/>
+        <w:rPr/>
+      </w:pPr>
+      <w:r>
+        <w:rPr/>
+        <w:t>A cmd/etlap/ mappában található.</w:t>
       </w:r>
     </w:p>
     <w:p>
@@ -3765,14 +4050,1935 @@
     </w:p>
     <w:p>
       <w:pPr>
+        <w:pStyle w:val="Heading4"/>
+        <w:rPr/>
+      </w:pPr>
+      <w:bookmarkStart w:id="67" w:name="__RefHeading___Toc1597_3463089236_Copy_2"/>
+      <w:bookmarkEnd w:id="67"/>
+      <w:r>
+        <w:rPr/>
+        <w:t>API végpontok</w:t>
+      </w:r>
+    </w:p>
+    <w:p>
+      <w:pPr>
+        <w:pStyle w:val="Normal"/>
+        <w:rPr/>
+      </w:pPr>
+      <w:r>
+        <w:rPr>
+          <w:b/>
+          <w:bCs/>
+        </w:rPr>
+        <w:t>Felhasználói API:</w:t>
+      </w:r>
+    </w:p>
+    <w:tbl>
+      <w:tblPr>
+        <w:tblW w:w="5000" w:type="pct"/>
+        <w:jc w:val="left"/>
+        <w:tblInd w:w="55" w:type="dxa"/>
+        <w:tblLayout w:type="fixed"/>
+        <w:tblCellMar>
+          <w:top w:w="55" w:type="dxa"/>
+          <w:left w:w="55" w:type="dxa"/>
+          <w:bottom w:w="55" w:type="dxa"/>
+          <w:right w:w="55" w:type="dxa"/>
+        </w:tblCellMar>
+      </w:tblPr>
+      <w:tblGrid>
+        <w:gridCol w:w="2122"/>
+        <w:gridCol w:w="3926"/>
+        <w:gridCol w:w="3024"/>
+      </w:tblGrid>
+      <w:tr>
+        <w:trPr/>
+        <w:tc>
+          <w:tcPr>
+            <w:tcW w:w="2122" w:type="dxa"/>
+            <w:tcBorders>
+              <w:top w:val="single" w:sz="4" w:space="0" w:color="000000"/>
+              <w:left w:val="single" w:sz="4" w:space="0" w:color="000000"/>
+              <w:bottom w:val="single" w:sz="4" w:space="0" w:color="000000"/>
+            </w:tcBorders>
+          </w:tcPr>
+          <w:p>
+            <w:pPr>
+              <w:pStyle w:val="TableContents"/>
+              <w:spacing w:before="0" w:after="160"/>
+              <w:rPr/>
+            </w:pPr>
+            <w:r>
+              <w:rPr/>
+              <w:t>Típus</w:t>
+            </w:r>
+          </w:p>
+        </w:tc>
+        <w:tc>
+          <w:tcPr>
+            <w:tcW w:w="3926" w:type="dxa"/>
+            <w:tcBorders>
+              <w:top w:val="single" w:sz="4" w:space="0" w:color="000000"/>
+              <w:left w:val="single" w:sz="4" w:space="0" w:color="000000"/>
+              <w:bottom w:val="single" w:sz="4" w:space="0" w:color="000000"/>
+            </w:tcBorders>
+          </w:tcPr>
+          <w:p>
+            <w:pPr>
+              <w:pStyle w:val="TableContents"/>
+              <w:spacing w:before="0" w:after="160"/>
+              <w:rPr/>
+            </w:pPr>
+            <w:r>
+              <w:rPr/>
+              <w:t>Végpont</w:t>
+            </w:r>
+          </w:p>
+        </w:tc>
+        <w:tc>
+          <w:tcPr>
+            <w:tcW w:w="3024" w:type="dxa"/>
+            <w:tcBorders>
+              <w:top w:val="single" w:sz="4" w:space="0" w:color="000000"/>
+              <w:left w:val="single" w:sz="4" w:space="0" w:color="000000"/>
+              <w:bottom w:val="single" w:sz="4" w:space="0" w:color="000000"/>
+              <w:right w:val="single" w:sz="4" w:space="0" w:color="000000"/>
+            </w:tcBorders>
+          </w:tcPr>
+          <w:p>
+            <w:pPr>
+              <w:pStyle w:val="TableContents"/>
+              <w:spacing w:before="0" w:after="160"/>
+              <w:rPr/>
+            </w:pPr>
+            <w:r>
+              <w:rPr/>
+              <w:t>Válasz</w:t>
+            </w:r>
+          </w:p>
+        </w:tc>
+      </w:tr>
+      <w:tr>
+        <w:trPr/>
+        <w:tc>
+          <w:tcPr>
+            <w:tcW w:w="2122" w:type="dxa"/>
+            <w:tcBorders>
+              <w:left w:val="single" w:sz="4" w:space="0" w:color="000000"/>
+              <w:bottom w:val="single" w:sz="4" w:space="0" w:color="000000"/>
+            </w:tcBorders>
+          </w:tcPr>
+          <w:p>
+            <w:pPr>
+              <w:pStyle w:val="TableContents"/>
+              <w:spacing w:before="0" w:after="160"/>
+              <w:rPr/>
+            </w:pPr>
+            <w:r>
+              <w:rPr/>
+              <w:t>StaticFile</w:t>
+            </w:r>
+          </w:p>
+        </w:tc>
+        <w:tc>
+          <w:tcPr>
+            <w:tcW w:w="3926" w:type="dxa"/>
+            <w:tcBorders>
+              <w:left w:val="single" w:sz="4" w:space="0" w:color="000000"/>
+              <w:bottom w:val="single" w:sz="4" w:space="0" w:color="000000"/>
+            </w:tcBorders>
+          </w:tcPr>
+          <w:p>
+            <w:pPr>
+              <w:pStyle w:val="TableContents"/>
+              <w:spacing w:before="0" w:after="160"/>
+              <w:rPr/>
+            </w:pPr>
+            <w:r>
+              <w:rPr/>
+              <w:t>/, /etelek, /kosar, /admin</w:t>
+            </w:r>
+          </w:p>
+        </w:tc>
+        <w:tc>
+          <w:tcPr>
+            <w:tcW w:w="3024" w:type="dxa"/>
+            <w:tcBorders>
+              <w:left w:val="single" w:sz="4" w:space="0" w:color="000000"/>
+              <w:bottom w:val="single" w:sz="4" w:space="0" w:color="000000"/>
+              <w:right w:val="single" w:sz="4" w:space="0" w:color="000000"/>
+            </w:tcBorders>
+          </w:tcPr>
+          <w:p>
+            <w:pPr>
+              <w:pStyle w:val="TableContents"/>
+              <w:spacing w:before="0" w:after="160"/>
+              <w:rPr/>
+            </w:pPr>
+            <w:r>
+              <w:rPr/>
+              <w:t>./assets/index.html</w:t>
+            </w:r>
+          </w:p>
+        </w:tc>
+      </w:tr>
+      <w:tr>
+        <w:trPr/>
+        <w:tc>
+          <w:tcPr>
+            <w:tcW w:w="2122" w:type="dxa"/>
+            <w:tcBorders>
+              <w:left w:val="single" w:sz="4" w:space="0" w:color="000000"/>
+              <w:bottom w:val="single" w:sz="4" w:space="0" w:color="000000"/>
+            </w:tcBorders>
+          </w:tcPr>
+          <w:p>
+            <w:pPr>
+              <w:pStyle w:val="TableContents"/>
+              <w:spacing w:before="0" w:after="160"/>
+              <w:rPr/>
+            </w:pPr>
+            <w:r>
+              <w:rPr/>
+              <w:t>Static</w:t>
+            </w:r>
+          </w:p>
+        </w:tc>
+        <w:tc>
+          <w:tcPr>
+            <w:tcW w:w="3926" w:type="dxa"/>
+            <w:tcBorders>
+              <w:left w:val="single" w:sz="4" w:space="0" w:color="000000"/>
+              <w:bottom w:val="single" w:sz="4" w:space="0" w:color="000000"/>
+            </w:tcBorders>
+          </w:tcPr>
+          <w:p>
+            <w:pPr>
+              <w:pStyle w:val="TableContents"/>
+              <w:widowControl w:val="false"/>
+              <w:suppressLineNumbers/>
+              <w:spacing w:before="0" w:after="160"/>
+              <w:rPr/>
+            </w:pPr>
+            <w:r>
+              <w:rPr/>
+              <w:t>/favicon.jpg</w:t>
+            </w:r>
+          </w:p>
+        </w:tc>
+        <w:tc>
+          <w:tcPr>
+            <w:tcW w:w="3024" w:type="dxa"/>
+            <w:tcBorders>
+              <w:left w:val="single" w:sz="4" w:space="0" w:color="000000"/>
+              <w:bottom w:val="single" w:sz="4" w:space="0" w:color="000000"/>
+              <w:right w:val="single" w:sz="4" w:space="0" w:color="000000"/>
+            </w:tcBorders>
+          </w:tcPr>
+          <w:p>
+            <w:pPr>
+              <w:pStyle w:val="TableContents"/>
+              <w:spacing w:before="0" w:after="160"/>
+              <w:rPr/>
+            </w:pPr>
+            <w:r>
+              <w:rPr/>
+              <w:t>./assets/favicon.jpg</w:t>
+            </w:r>
+          </w:p>
+        </w:tc>
+      </w:tr>
+      <w:tr>
+        <w:trPr/>
+        <w:tc>
+          <w:tcPr>
+            <w:tcW w:w="2122" w:type="dxa"/>
+            <w:tcBorders>
+              <w:left w:val="single" w:sz="4" w:space="0" w:color="000000"/>
+              <w:bottom w:val="single" w:sz="4" w:space="0" w:color="000000"/>
+            </w:tcBorders>
+          </w:tcPr>
+          <w:p>
+            <w:pPr>
+              <w:pStyle w:val="TableContents"/>
+              <w:spacing w:before="0" w:after="160"/>
+              <w:rPr/>
+            </w:pPr>
+            <w:r>
+              <w:rPr/>
+              <w:t>GET</w:t>
+            </w:r>
+          </w:p>
+        </w:tc>
+        <w:tc>
+          <w:tcPr>
+            <w:tcW w:w="3926" w:type="dxa"/>
+            <w:tcBorders>
+              <w:left w:val="single" w:sz="4" w:space="0" w:color="000000"/>
+              <w:bottom w:val="single" w:sz="4" w:space="0" w:color="000000"/>
+            </w:tcBorders>
+          </w:tcPr>
+          <w:p>
+            <w:pPr>
+              <w:pStyle w:val="TableContents"/>
+              <w:widowControl w:val="false"/>
+              <w:suppressLineNumbers/>
+              <w:spacing w:before="0" w:after="160"/>
+              <w:rPr/>
+            </w:pPr>
+            <w:r>
+              <w:rPr/>
+              <w:t>/food</w:t>
+            </w:r>
+          </w:p>
+        </w:tc>
+        <w:tc>
+          <w:tcPr>
+            <w:tcW w:w="3024" w:type="dxa"/>
+            <w:tcBorders>
+              <w:left w:val="single" w:sz="4" w:space="0" w:color="000000"/>
+              <w:bottom w:val="single" w:sz="4" w:space="0" w:color="000000"/>
+              <w:right w:val="single" w:sz="4" w:space="0" w:color="000000"/>
+            </w:tcBorders>
+          </w:tcPr>
+          <w:p>
+            <w:pPr>
+              <w:pStyle w:val="TableContents"/>
+              <w:spacing w:before="0" w:after="160"/>
+              <w:rPr/>
+            </w:pPr>
+            <w:r>
+              <w:rPr/>
+              <w:t>Az összes étel adata</w:t>
+            </w:r>
+          </w:p>
+        </w:tc>
+      </w:tr>
+      <w:tr>
+        <w:trPr/>
+        <w:tc>
+          <w:tcPr>
+            <w:tcW w:w="2122" w:type="dxa"/>
+            <w:tcBorders>
+              <w:left w:val="single" w:sz="4" w:space="0" w:color="000000"/>
+              <w:bottom w:val="single" w:sz="4" w:space="0" w:color="000000"/>
+            </w:tcBorders>
+          </w:tcPr>
+          <w:p>
+            <w:pPr>
+              <w:pStyle w:val="TableContents"/>
+              <w:spacing w:before="0" w:after="160"/>
+              <w:rPr/>
+            </w:pPr>
+            <w:r>
+              <w:rPr/>
+              <w:t>GET</w:t>
+            </w:r>
+          </w:p>
+        </w:tc>
+        <w:tc>
+          <w:tcPr>
+            <w:tcW w:w="3926" w:type="dxa"/>
+            <w:tcBorders>
+              <w:left w:val="single" w:sz="4" w:space="0" w:color="000000"/>
+              <w:bottom w:val="single" w:sz="4" w:space="0" w:color="000000"/>
+            </w:tcBorders>
+          </w:tcPr>
+          <w:p>
+            <w:pPr>
+              <w:pStyle w:val="TableContents"/>
+              <w:spacing w:before="0" w:after="160"/>
+              <w:rPr/>
+            </w:pPr>
+            <w:r>
+              <w:rPr/>
+              <w:t>/food/:id</w:t>
+            </w:r>
+          </w:p>
+        </w:tc>
+        <w:tc>
+          <w:tcPr>
+            <w:tcW w:w="3024" w:type="dxa"/>
+            <w:tcBorders>
+              <w:left w:val="single" w:sz="4" w:space="0" w:color="000000"/>
+              <w:bottom w:val="single" w:sz="4" w:space="0" w:color="000000"/>
+              <w:right w:val="single" w:sz="4" w:space="0" w:color="000000"/>
+            </w:tcBorders>
+          </w:tcPr>
+          <w:p>
+            <w:pPr>
+              <w:pStyle w:val="TableContents"/>
+              <w:spacing w:before="0" w:after="160"/>
+              <w:rPr/>
+            </w:pPr>
+            <w:r>
+              <w:rPr/>
+              <w:t>Az étel adatai</w:t>
+            </w:r>
+          </w:p>
+        </w:tc>
+      </w:tr>
+      <w:tr>
+        <w:trPr/>
+        <w:tc>
+          <w:tcPr>
+            <w:tcW w:w="2122" w:type="dxa"/>
+            <w:tcBorders>
+              <w:left w:val="single" w:sz="4" w:space="0" w:color="000000"/>
+              <w:bottom w:val="single" w:sz="4" w:space="0" w:color="000000"/>
+            </w:tcBorders>
+          </w:tcPr>
+          <w:p>
+            <w:pPr>
+              <w:pStyle w:val="TableContents"/>
+              <w:spacing w:before="0" w:after="160"/>
+              <w:rPr/>
+            </w:pPr>
+            <w:r>
+              <w:rPr/>
+              <w:t>POST</w:t>
+            </w:r>
+          </w:p>
+        </w:tc>
+        <w:tc>
+          <w:tcPr>
+            <w:tcW w:w="3926" w:type="dxa"/>
+            <w:tcBorders>
+              <w:left w:val="single" w:sz="4" w:space="0" w:color="000000"/>
+              <w:bottom w:val="single" w:sz="4" w:space="0" w:color="000000"/>
+            </w:tcBorders>
+          </w:tcPr>
+          <w:p>
+            <w:pPr>
+              <w:pStyle w:val="TableContents"/>
+              <w:rPr/>
+            </w:pPr>
+            <w:r>
+              <w:rPr/>
+              <w:t>/order</w:t>
+            </w:r>
+          </w:p>
+          <w:p>
+            <w:pPr>
+              <w:pStyle w:val="TableContents"/>
+              <w:rPr/>
+            </w:pPr>
+            <w:r>
+              <w:rPr/>
+              <w:t>Header:</w:t>
+            </w:r>
+          </w:p>
+          <w:p>
+            <w:pPr>
+              <w:pStyle w:val="TableContents"/>
+              <w:numPr>
+                <w:ilvl w:val="0"/>
+                <w:numId w:val="23"/>
+              </w:numPr>
+              <w:rPr/>
+            </w:pPr>
+            <w:r>
+              <w:rPr/>
+              <w:t>Content-type: application/json; charset=UTF-8</w:t>
+            </w:r>
+          </w:p>
+          <w:p>
+            <w:pPr>
+              <w:pStyle w:val="TableContents"/>
+              <w:rPr>
+                <w:b/>
+                <w:bCs/>
+              </w:rPr>
+            </w:pPr>
+            <w:r>
+              <w:rPr>
+                <w:b/>
+                <w:bCs/>
+              </w:rPr>
+              <w:t>body:</w:t>
+            </w:r>
+          </w:p>
+          <w:p>
+            <w:pPr>
+              <w:pStyle w:val="TableContents"/>
+              <w:rPr/>
+            </w:pPr>
+            <w:r>
+              <w:rPr>
+                <w:b/>
+                <w:bCs/>
+              </w:rPr>
+              <w:t>Customer:</w:t>
+            </w:r>
+            <w:r>
+              <w:rPr/>
+              <w:t xml:space="preserve"> Vásárló adatai az alábbi JSON nevekkel:</w:t>
+            </w:r>
+          </w:p>
+          <w:p>
+            <w:pPr>
+              <w:pStyle w:val="TableContents"/>
+              <w:numPr>
+                <w:ilvl w:val="0"/>
+                <w:numId w:val="22"/>
+              </w:numPr>
+              <w:rPr/>
+            </w:pPr>
+            <w:r>
+              <w:rPr>
+                <w:b/>
+                <w:bCs/>
+              </w:rPr>
+              <w:t>Nev</w:t>
+            </w:r>
+            <w:r>
+              <w:rPr/>
+              <w:t>: név</w:t>
+            </w:r>
+          </w:p>
+          <w:p>
+            <w:pPr>
+              <w:pStyle w:val="TableContents"/>
+              <w:numPr>
+                <w:ilvl w:val="0"/>
+                <w:numId w:val="22"/>
+              </w:numPr>
+              <w:rPr/>
+            </w:pPr>
+            <w:r>
+              <w:rPr>
+                <w:b/>
+                <w:bCs/>
+              </w:rPr>
+              <w:t>Email</w:t>
+            </w:r>
+            <w:r>
+              <w:rPr/>
+              <w:t>: emailcím:</w:t>
+            </w:r>
+          </w:p>
+          <w:p>
+            <w:pPr>
+              <w:pStyle w:val="TableContents"/>
+              <w:numPr>
+                <w:ilvl w:val="0"/>
+                <w:numId w:val="22"/>
+              </w:numPr>
+              <w:rPr/>
+            </w:pPr>
+            <w:r>
+              <w:rPr>
+                <w:b/>
+                <w:bCs/>
+              </w:rPr>
+              <w:t>Telefonszam</w:t>
+            </w:r>
+            <w:r>
+              <w:rPr/>
+              <w:t>: Telefonszám</w:t>
+            </w:r>
+          </w:p>
+          <w:p>
+            <w:pPr>
+              <w:pStyle w:val="TableContents"/>
+              <w:rPr/>
+            </w:pPr>
+            <w:r>
+              <w:rPr>
+                <w:b/>
+                <w:bCs/>
+              </w:rPr>
+              <w:t>Foods:</w:t>
+            </w:r>
+            <w:r>
+              <w:rPr/>
+              <w:t xml:space="preserve"> Lista az ételekről az alábbi JSON nevekkel</w:t>
+            </w:r>
+          </w:p>
+          <w:p>
+            <w:pPr>
+              <w:pStyle w:val="TableContents"/>
+              <w:numPr>
+                <w:ilvl w:val="0"/>
+                <w:numId w:val="22"/>
+              </w:numPr>
+              <w:rPr/>
+            </w:pPr>
+            <w:r>
+              <w:rPr>
+                <w:b/>
+                <w:bCs/>
+              </w:rPr>
+              <w:t xml:space="preserve">EtelID: </w:t>
+            </w:r>
+            <w:r>
+              <w:rPr/>
+              <w:t>Az étel azonosítója kódja</w:t>
+            </w:r>
+          </w:p>
+          <w:p>
+            <w:pPr>
+              <w:pStyle w:val="TableContents"/>
+              <w:numPr>
+                <w:ilvl w:val="0"/>
+                <w:numId w:val="22"/>
+              </w:numPr>
+              <w:spacing w:before="0" w:after="160"/>
+              <w:rPr/>
+            </w:pPr>
+            <w:r>
+              <w:rPr>
+                <w:b/>
+                <w:bCs/>
+              </w:rPr>
+              <w:t xml:space="preserve">Volume: </w:t>
+            </w:r>
+            <w:r>
+              <w:rPr/>
+              <w:t>Mennyiség az ételből</w:t>
+            </w:r>
+          </w:p>
+        </w:tc>
+        <w:tc>
+          <w:tcPr>
+            <w:tcW w:w="3024" w:type="dxa"/>
+            <w:tcBorders>
+              <w:left w:val="single" w:sz="4" w:space="0" w:color="000000"/>
+              <w:bottom w:val="single" w:sz="4" w:space="0" w:color="000000"/>
+              <w:right w:val="single" w:sz="4" w:space="0" w:color="000000"/>
+            </w:tcBorders>
+          </w:tcPr>
+          <w:p>
+            <w:pPr>
+              <w:pStyle w:val="TableContents"/>
+              <w:spacing w:before="0" w:after="160"/>
+              <w:rPr/>
+            </w:pPr>
+            <w:r>
+              <w:rPr/>
+              <w:t>A létrehozott rendelési adatok</w:t>
+            </w:r>
+          </w:p>
+        </w:tc>
+      </w:tr>
+      <w:tr>
+        <w:trPr/>
+        <w:tc>
+          <w:tcPr>
+            <w:tcW w:w="2122" w:type="dxa"/>
+            <w:tcBorders>
+              <w:left w:val="single" w:sz="4" w:space="0" w:color="000000"/>
+              <w:bottom w:val="single" w:sz="4" w:space="0" w:color="000000"/>
+            </w:tcBorders>
+          </w:tcPr>
+          <w:p>
+            <w:pPr>
+              <w:pStyle w:val="TableContents"/>
+              <w:spacing w:before="0" w:after="160"/>
+              <w:rPr/>
+            </w:pPr>
+            <w:r>
+              <w:rPr/>
+              <w:t>NoRoute</w:t>
+            </w:r>
+          </w:p>
+        </w:tc>
+        <w:tc>
+          <w:tcPr>
+            <w:tcW w:w="3926" w:type="dxa"/>
+            <w:tcBorders>
+              <w:left w:val="single" w:sz="4" w:space="0" w:color="000000"/>
+              <w:bottom w:val="single" w:sz="4" w:space="0" w:color="000000"/>
+            </w:tcBorders>
+          </w:tcPr>
+          <w:p>
+            <w:pPr>
+              <w:pStyle w:val="TableContents"/>
+              <w:spacing w:before="0" w:after="160"/>
+              <w:rPr/>
+            </w:pPr>
+            <w:r>
+              <w:rPr/>
+              <w:t>Összes nem létező végpont</w:t>
+            </w:r>
+          </w:p>
+        </w:tc>
+        <w:tc>
+          <w:tcPr>
+            <w:tcW w:w="3024" w:type="dxa"/>
+            <w:tcBorders>
+              <w:left w:val="single" w:sz="4" w:space="0" w:color="000000"/>
+              <w:bottom w:val="single" w:sz="4" w:space="0" w:color="000000"/>
+              <w:right w:val="single" w:sz="4" w:space="0" w:color="000000"/>
+            </w:tcBorders>
+          </w:tcPr>
+          <w:p>
+            <w:pPr>
+              <w:pStyle w:val="TableContents"/>
+              <w:rPr/>
+            </w:pPr>
+            <w:r>
+              <w:rPr/>
+              <w:t>404 kód</w:t>
+            </w:r>
+          </w:p>
+          <w:p>
+            <w:pPr>
+              <w:pStyle w:val="TableContents"/>
+              <w:spacing w:before="0" w:after="160"/>
+              <w:rPr/>
+            </w:pPr>
+            <w:r>
+              <w:rPr/>
+              <w:t>./assets/index.html 404 lap</w:t>
+            </w:r>
+          </w:p>
+        </w:tc>
+      </w:tr>
+    </w:tbl>
+    <w:p>
+      <w:pPr>
+        <w:pStyle w:val="Normal"/>
+        <w:rPr/>
+      </w:pPr>
+      <w:r>
+        <w:rPr>
+          <w:b/>
+          <w:bCs/>
+        </w:rPr>
+        <w:t>Admin API:</w:t>
+      </w:r>
+    </w:p>
+    <w:p>
+      <w:pPr>
+        <w:pStyle w:val="Normal"/>
+        <w:rPr/>
+      </w:pPr>
+      <w:r>
+        <w:rPr>
+          <w:b w:val="false"/>
+          <w:bCs w:val="false"/>
+        </w:rPr>
+        <w:t>Azonosítás szükséges a használathoz.</w:t>
+      </w:r>
+    </w:p>
+    <w:tbl>
+      <w:tblPr>
+        <w:tblW w:w="5000" w:type="pct"/>
+        <w:jc w:val="left"/>
+        <w:tblInd w:w="55" w:type="dxa"/>
+        <w:tblLayout w:type="fixed"/>
+        <w:tblCellMar>
+          <w:top w:w="55" w:type="dxa"/>
+          <w:left w:w="55" w:type="dxa"/>
+          <w:bottom w:w="55" w:type="dxa"/>
+          <w:right w:w="55" w:type="dxa"/>
+        </w:tblCellMar>
+      </w:tblPr>
+      <w:tblGrid>
+        <w:gridCol w:w="2122"/>
+        <w:gridCol w:w="3926"/>
+        <w:gridCol w:w="3024"/>
+      </w:tblGrid>
+      <w:tr>
+        <w:trPr/>
+        <w:tc>
+          <w:tcPr>
+            <w:tcW w:w="2122" w:type="dxa"/>
+            <w:tcBorders>
+              <w:top w:val="single" w:sz="4" w:space="0" w:color="000000"/>
+              <w:left w:val="single" w:sz="4" w:space="0" w:color="000000"/>
+              <w:bottom w:val="single" w:sz="4" w:space="0" w:color="000000"/>
+            </w:tcBorders>
+          </w:tcPr>
+          <w:p>
+            <w:pPr>
+              <w:pStyle w:val="TableContents"/>
+              <w:spacing w:before="0" w:after="160"/>
+              <w:rPr/>
+            </w:pPr>
+            <w:r>
+              <w:rPr/>
+              <w:t>GET</w:t>
+            </w:r>
+          </w:p>
+        </w:tc>
+        <w:tc>
+          <w:tcPr>
+            <w:tcW w:w="3926" w:type="dxa"/>
+            <w:tcBorders>
+              <w:top w:val="single" w:sz="4" w:space="0" w:color="000000"/>
+              <w:left w:val="single" w:sz="4" w:space="0" w:color="000000"/>
+              <w:bottom w:val="single" w:sz="4" w:space="0" w:color="000000"/>
+            </w:tcBorders>
+          </w:tcPr>
+          <w:p>
+            <w:pPr>
+              <w:pStyle w:val="TableContents"/>
+              <w:rPr/>
+            </w:pPr>
+            <w:r>
+              <w:rPr/>
+              <w:t>/auth</w:t>
+            </w:r>
+          </w:p>
+          <w:p>
+            <w:pPr>
+              <w:pStyle w:val="TableContents"/>
+              <w:rPr/>
+            </w:pPr>
+            <w:r>
+              <w:rPr/>
+              <w:t>Header:</w:t>
+            </w:r>
+          </w:p>
+          <w:p>
+            <w:pPr>
+              <w:pStyle w:val="TableContents"/>
+              <w:numPr>
+                <w:ilvl w:val="0"/>
+                <w:numId w:val="23"/>
+              </w:numPr>
+              <w:rPr/>
+            </w:pPr>
+            <w:r>
+              <w:rPr/>
+              <w:t xml:space="preserve">Authorization: 'Bearer ' + </w:t>
+            </w:r>
+            <w:r>
+              <w:rPr>
+                <w:b/>
+                <w:bCs/>
+              </w:rPr>
+              <w:t>Base64-ba</w:t>
+            </w:r>
+            <w:r>
+              <w:rPr/>
+              <w:t xml:space="preserve"> átkódolt </w:t>
+            </w:r>
+            <w:r>
+              <w:rPr>
+                <w:b/>
+                <w:bCs/>
+              </w:rPr>
+              <w:t>jelszó</w:t>
+            </w:r>
+          </w:p>
+          <w:p>
+            <w:pPr>
+              <w:pStyle w:val="TableContents"/>
+              <w:numPr>
+                <w:ilvl w:val="1"/>
+                <w:numId w:val="23"/>
+              </w:numPr>
+              <w:rPr/>
+            </w:pPr>
+            <w:r>
+              <w:rPr/>
+              <w:t>Bearer prefix + base64 jelszó</w:t>
+            </w:r>
+          </w:p>
+          <w:p>
+            <w:pPr>
+              <w:pStyle w:val="TableContents"/>
+              <w:numPr>
+                <w:ilvl w:val="0"/>
+                <w:numId w:val="23"/>
+              </w:numPr>
+              <w:spacing w:before="0" w:after="160"/>
+              <w:rPr/>
+            </w:pPr>
+            <w:r>
+              <w:rPr/>
+              <w:t>Content-type: application/json; charset=UTF-8</w:t>
+            </w:r>
+          </w:p>
+        </w:tc>
+        <w:tc>
+          <w:tcPr>
+            <w:tcW w:w="3024" w:type="dxa"/>
+            <w:tcBorders>
+              <w:top w:val="single" w:sz="4" w:space="0" w:color="000000"/>
+              <w:left w:val="single" w:sz="4" w:space="0" w:color="000000"/>
+              <w:bottom w:val="single" w:sz="4" w:space="0" w:color="000000"/>
+              <w:right w:val="single" w:sz="4" w:space="0" w:color="000000"/>
+            </w:tcBorders>
+          </w:tcPr>
+          <w:p>
+            <w:pPr>
+              <w:pStyle w:val="TableContents"/>
+              <w:spacing w:before="0" w:after="160"/>
+              <w:rPr/>
+            </w:pPr>
+            <w:r>
+              <w:rPr/>
+              <w:t>Helyes jelszó esetén JWT token</w:t>
+            </w:r>
+          </w:p>
+        </w:tc>
+      </w:tr>
+    </w:tbl>
+    <w:p>
+      <w:pPr>
+        <w:pStyle w:val="Normal"/>
+        <w:rPr/>
+      </w:pPr>
+      <w:r>
+        <w:rPr/>
+        <w:t xml:space="preserve">A következő API végpontok használatához azonosítás szükséges JWT token segítségével </w:t>
+      </w:r>
+    </w:p>
+    <w:p>
+      <w:pPr>
+        <w:pStyle w:val="Normal"/>
+        <w:rPr/>
+      </w:pPr>
+      <w:r>
+        <w:rPr/>
+        <w:t>Az alábbi fejléc teszi ezt lehetővé:</w:t>
+      </w:r>
+    </w:p>
+    <w:p>
+      <w:pPr>
+        <w:pStyle w:val="TableContents"/>
+        <w:rPr>
+          <w:b/>
+          <w:bCs/>
+        </w:rPr>
+      </w:pPr>
+      <w:r>
+        <w:rPr>
+          <w:b/>
+          <w:bCs/>
+        </w:rPr>
+        <w:t>Header:</w:t>
+      </w:r>
+    </w:p>
+    <w:p>
+      <w:pPr>
+        <w:pStyle w:val="TableContents"/>
+        <w:numPr>
+          <w:ilvl w:val="0"/>
+          <w:numId w:val="24"/>
+        </w:numPr>
+        <w:rPr/>
+      </w:pPr>
+      <w:r>
+        <w:rPr/>
+        <w:t xml:space="preserve">Authorization: Bearer prefix </w:t>
+      </w:r>
+      <w:r>
+        <w:rPr>
+          <w:b/>
+          <w:bCs/>
+        </w:rPr>
+        <w:t>base64-ba</w:t>
+      </w:r>
+      <w:r>
+        <w:rPr/>
+        <w:t xml:space="preserve"> átkódolt </w:t>
+      </w:r>
+      <w:r>
+        <w:rPr>
+          <w:b/>
+          <w:bCs/>
+        </w:rPr>
+        <w:t>JWT token</w:t>
+      </w:r>
+    </w:p>
+    <w:p>
+      <w:pPr>
+        <w:pStyle w:val="TableContents"/>
+        <w:numPr>
+          <w:ilvl w:val="0"/>
+          <w:numId w:val="24"/>
+        </w:numPr>
+        <w:rPr/>
+      </w:pPr>
+      <w:r>
+        <w:rPr>
+          <w:b w:val="false"/>
+          <w:bCs w:val="false"/>
+        </w:rPr>
+        <w:t>Content-type: application/json; charset=UTF-8</w:t>
+      </w:r>
+    </w:p>
+    <w:tbl>
+      <w:tblPr>
+        <w:tblW w:w="5000" w:type="pct"/>
+        <w:jc w:val="left"/>
+        <w:tblInd w:w="55" w:type="dxa"/>
+        <w:tblLayout w:type="fixed"/>
+        <w:tblCellMar>
+          <w:top w:w="55" w:type="dxa"/>
+          <w:left w:w="55" w:type="dxa"/>
+          <w:bottom w:w="55" w:type="dxa"/>
+          <w:right w:w="55" w:type="dxa"/>
+        </w:tblCellMar>
+      </w:tblPr>
+      <w:tblGrid>
+        <w:gridCol w:w="2122"/>
+        <w:gridCol w:w="3926"/>
+        <w:gridCol w:w="3024"/>
+      </w:tblGrid>
+      <w:tr>
+        <w:trPr/>
+        <w:tc>
+          <w:tcPr>
+            <w:tcW w:w="2122" w:type="dxa"/>
+            <w:tcBorders>
+              <w:top w:val="single" w:sz="4" w:space="0" w:color="000000"/>
+              <w:left w:val="single" w:sz="4" w:space="0" w:color="000000"/>
+              <w:bottom w:val="single" w:sz="4" w:space="0" w:color="000000"/>
+            </w:tcBorders>
+          </w:tcPr>
+          <w:p>
+            <w:pPr>
+              <w:pStyle w:val="TableContents"/>
+              <w:spacing w:before="0" w:after="160"/>
+              <w:rPr/>
+            </w:pPr>
+            <w:r>
+              <w:rPr/>
+              <w:t>POST</w:t>
+            </w:r>
+          </w:p>
+        </w:tc>
+        <w:tc>
+          <w:tcPr>
+            <w:tcW w:w="3926" w:type="dxa"/>
+            <w:tcBorders>
+              <w:top w:val="single" w:sz="4" w:space="0" w:color="000000"/>
+              <w:left w:val="single" w:sz="4" w:space="0" w:color="000000"/>
+              <w:bottom w:val="single" w:sz="4" w:space="0" w:color="000000"/>
+            </w:tcBorders>
+          </w:tcPr>
+          <w:p>
+            <w:pPr>
+              <w:pStyle w:val="TableContents"/>
+              <w:rPr/>
+            </w:pPr>
+            <w:r>
+              <w:rPr/>
+              <w:t>/food</w:t>
+            </w:r>
+          </w:p>
+          <w:p>
+            <w:pPr>
+              <w:pStyle w:val="TableContents"/>
+              <w:rPr/>
+            </w:pPr>
+            <w:r>
+              <w:rPr/>
+              <w:t>Body:</w:t>
+            </w:r>
+          </w:p>
+          <w:p>
+            <w:pPr>
+              <w:pStyle w:val="TableContents"/>
+              <w:numPr>
+                <w:ilvl w:val="0"/>
+                <w:numId w:val="25"/>
+              </w:numPr>
+              <w:rPr>
+                <w:b w:val="false"/>
+                <w:bCs w:val="false"/>
+              </w:rPr>
+            </w:pPr>
+            <w:r>
+              <w:rPr>
+                <w:b w:val="false"/>
+                <w:bCs w:val="false"/>
+              </w:rPr>
+              <w:t>EtelID</w:t>
+            </w:r>
+          </w:p>
+          <w:p>
+            <w:pPr>
+              <w:pStyle w:val="TableContents"/>
+              <w:numPr>
+                <w:ilvl w:val="0"/>
+                <w:numId w:val="25"/>
+              </w:numPr>
+              <w:rPr>
+                <w:b w:val="false"/>
+                <w:bCs w:val="false"/>
+              </w:rPr>
+            </w:pPr>
+            <w:r>
+              <w:rPr>
+                <w:b w:val="false"/>
+                <w:bCs w:val="false"/>
+              </w:rPr>
+              <w:t>Nev</w:t>
+            </w:r>
+          </w:p>
+          <w:p>
+            <w:pPr>
+              <w:pStyle w:val="TableContents"/>
+              <w:numPr>
+                <w:ilvl w:val="0"/>
+                <w:numId w:val="25"/>
+              </w:numPr>
+              <w:rPr>
+                <w:b w:val="false"/>
+                <w:bCs w:val="false"/>
+              </w:rPr>
+            </w:pPr>
+            <w:r>
+              <w:rPr>
+                <w:b w:val="false"/>
+                <w:bCs w:val="false"/>
+              </w:rPr>
+              <w:t>Leiras</w:t>
+            </w:r>
+          </w:p>
+          <w:p>
+            <w:pPr>
+              <w:pStyle w:val="TableContents"/>
+              <w:numPr>
+                <w:ilvl w:val="0"/>
+                <w:numId w:val="25"/>
+              </w:numPr>
+              <w:rPr>
+                <w:b w:val="false"/>
+                <w:bCs w:val="false"/>
+              </w:rPr>
+            </w:pPr>
+            <w:r>
+              <w:rPr>
+                <w:b w:val="false"/>
+                <w:bCs w:val="false"/>
+              </w:rPr>
+              <w:t>KepPath</w:t>
+            </w:r>
+          </w:p>
+          <w:p>
+            <w:pPr>
+              <w:pStyle w:val="TableContents"/>
+              <w:numPr>
+                <w:ilvl w:val="0"/>
+                <w:numId w:val="25"/>
+              </w:numPr>
+              <w:spacing w:before="0" w:after="160"/>
+              <w:rPr>
+                <w:b w:val="false"/>
+                <w:bCs w:val="false"/>
+              </w:rPr>
+            </w:pPr>
+            <w:r>
+              <w:rPr>
+                <w:b w:val="false"/>
+                <w:bCs w:val="false"/>
+              </w:rPr>
+              <w:t>Ar</w:t>
+            </w:r>
+          </w:p>
+        </w:tc>
+        <w:tc>
+          <w:tcPr>
+            <w:tcW w:w="3024" w:type="dxa"/>
+            <w:tcBorders>
+              <w:top w:val="single" w:sz="4" w:space="0" w:color="000000"/>
+              <w:left w:val="single" w:sz="4" w:space="0" w:color="000000"/>
+              <w:bottom w:val="single" w:sz="4" w:space="0" w:color="000000"/>
+              <w:right w:val="single" w:sz="4" w:space="0" w:color="000000"/>
+            </w:tcBorders>
+          </w:tcPr>
+          <w:p>
+            <w:pPr>
+              <w:pStyle w:val="TableContents"/>
+              <w:spacing w:before="0" w:after="160"/>
+              <w:rPr/>
+            </w:pPr>
+            <w:r>
+              <w:rPr/>
+              <w:t>Feltöltött étel adatai</w:t>
+            </w:r>
+          </w:p>
+        </w:tc>
+      </w:tr>
+      <w:tr>
+        <w:trPr/>
+        <w:tc>
+          <w:tcPr>
+            <w:tcW w:w="2122" w:type="dxa"/>
+            <w:tcBorders>
+              <w:left w:val="single" w:sz="4" w:space="0" w:color="000000"/>
+              <w:bottom w:val="single" w:sz="4" w:space="0" w:color="000000"/>
+            </w:tcBorders>
+          </w:tcPr>
+          <w:p>
+            <w:pPr>
+              <w:pStyle w:val="TableContents"/>
+              <w:spacing w:before="0" w:after="160"/>
+              <w:rPr/>
+            </w:pPr>
+            <w:r>
+              <w:rPr/>
+              <w:t>PATCH</w:t>
+            </w:r>
+          </w:p>
+        </w:tc>
+        <w:tc>
+          <w:tcPr>
+            <w:tcW w:w="3926" w:type="dxa"/>
+            <w:tcBorders>
+              <w:left w:val="single" w:sz="4" w:space="0" w:color="000000"/>
+              <w:bottom w:val="single" w:sz="4" w:space="0" w:color="000000"/>
+            </w:tcBorders>
+          </w:tcPr>
+          <w:p>
+            <w:pPr>
+              <w:pStyle w:val="TableContents"/>
+              <w:rPr/>
+            </w:pPr>
+            <w:r>
+              <w:rPr/>
+              <w:t>/food/:id</w:t>
+            </w:r>
+          </w:p>
+          <w:p>
+            <w:pPr>
+              <w:pStyle w:val="TableContents"/>
+              <w:rPr/>
+            </w:pPr>
+            <w:r>
+              <w:rPr/>
+              <w:t>Body:</w:t>
+            </w:r>
+          </w:p>
+          <w:p>
+            <w:pPr>
+              <w:pStyle w:val="TableContents"/>
+              <w:numPr>
+                <w:ilvl w:val="0"/>
+                <w:numId w:val="26"/>
+              </w:numPr>
+              <w:rPr>
+                <w:b w:val="false"/>
+                <w:bCs w:val="false"/>
+              </w:rPr>
+            </w:pPr>
+            <w:r>
+              <w:rPr>
+                <w:b w:val="false"/>
+                <w:bCs w:val="false"/>
+              </w:rPr>
+              <w:t>EtelID</w:t>
+            </w:r>
+          </w:p>
+          <w:p>
+            <w:pPr>
+              <w:pStyle w:val="TableContents"/>
+              <w:numPr>
+                <w:ilvl w:val="0"/>
+                <w:numId w:val="26"/>
+              </w:numPr>
+              <w:rPr>
+                <w:b w:val="false"/>
+                <w:bCs w:val="false"/>
+              </w:rPr>
+            </w:pPr>
+            <w:r>
+              <w:rPr>
+                <w:b w:val="false"/>
+                <w:bCs w:val="false"/>
+              </w:rPr>
+              <w:t>Nev</w:t>
+            </w:r>
+          </w:p>
+          <w:p>
+            <w:pPr>
+              <w:pStyle w:val="TableContents"/>
+              <w:numPr>
+                <w:ilvl w:val="0"/>
+                <w:numId w:val="26"/>
+              </w:numPr>
+              <w:rPr>
+                <w:b w:val="false"/>
+                <w:bCs w:val="false"/>
+              </w:rPr>
+            </w:pPr>
+            <w:r>
+              <w:rPr>
+                <w:b w:val="false"/>
+                <w:bCs w:val="false"/>
+              </w:rPr>
+              <w:t>Leiras</w:t>
+            </w:r>
+          </w:p>
+          <w:p>
+            <w:pPr>
+              <w:pStyle w:val="TableContents"/>
+              <w:numPr>
+                <w:ilvl w:val="0"/>
+                <w:numId w:val="26"/>
+              </w:numPr>
+              <w:rPr>
+                <w:b w:val="false"/>
+                <w:bCs w:val="false"/>
+              </w:rPr>
+            </w:pPr>
+            <w:r>
+              <w:rPr>
+                <w:b w:val="false"/>
+                <w:bCs w:val="false"/>
+              </w:rPr>
+              <w:t>KepPath</w:t>
+            </w:r>
+          </w:p>
+          <w:p>
+            <w:pPr>
+              <w:pStyle w:val="TableContents"/>
+              <w:numPr>
+                <w:ilvl w:val="0"/>
+                <w:numId w:val="26"/>
+              </w:numPr>
+              <w:spacing w:before="0" w:after="160"/>
+              <w:rPr>
+                <w:b w:val="false"/>
+                <w:bCs w:val="false"/>
+              </w:rPr>
+            </w:pPr>
+            <w:r>
+              <w:rPr>
+                <w:b w:val="false"/>
+                <w:bCs w:val="false"/>
+              </w:rPr>
+              <w:t>Ar</w:t>
+            </w:r>
+          </w:p>
+        </w:tc>
+        <w:tc>
+          <w:tcPr>
+            <w:tcW w:w="3024" w:type="dxa"/>
+            <w:tcBorders>
+              <w:left w:val="single" w:sz="4" w:space="0" w:color="000000"/>
+              <w:bottom w:val="single" w:sz="4" w:space="0" w:color="000000"/>
+              <w:right w:val="single" w:sz="4" w:space="0" w:color="000000"/>
+            </w:tcBorders>
+          </w:tcPr>
+          <w:p>
+            <w:pPr>
+              <w:pStyle w:val="TableContents"/>
+              <w:spacing w:before="0" w:after="160"/>
+              <w:rPr/>
+            </w:pPr>
+            <w:r>
+              <w:rPr/>
+              <w:t>Módosított étel adatai</w:t>
+            </w:r>
+          </w:p>
+        </w:tc>
+      </w:tr>
+      <w:tr>
+        <w:trPr/>
+        <w:tc>
+          <w:tcPr>
+            <w:tcW w:w="2122" w:type="dxa"/>
+            <w:tcBorders>
+              <w:left w:val="single" w:sz="4" w:space="0" w:color="000000"/>
+              <w:bottom w:val="single" w:sz="4" w:space="0" w:color="000000"/>
+            </w:tcBorders>
+          </w:tcPr>
+          <w:p>
+            <w:pPr>
+              <w:pStyle w:val="TableContents"/>
+              <w:spacing w:before="0" w:after="160"/>
+              <w:rPr/>
+            </w:pPr>
+            <w:r>
+              <w:rPr/>
+              <w:t>DELETE</w:t>
+            </w:r>
+          </w:p>
+        </w:tc>
+        <w:tc>
+          <w:tcPr>
+            <w:tcW w:w="3926" w:type="dxa"/>
+            <w:tcBorders>
+              <w:left w:val="single" w:sz="4" w:space="0" w:color="000000"/>
+              <w:bottom w:val="single" w:sz="4" w:space="0" w:color="000000"/>
+            </w:tcBorders>
+          </w:tcPr>
+          <w:p>
+            <w:pPr>
+              <w:pStyle w:val="TableContents"/>
+              <w:widowControl w:val="false"/>
+              <w:suppressLineNumbers/>
+              <w:spacing w:before="0" w:after="160"/>
+              <w:rPr/>
+            </w:pPr>
+            <w:r>
+              <w:rPr/>
+              <w:t>/food/:id</w:t>
+            </w:r>
+          </w:p>
+        </w:tc>
+        <w:tc>
+          <w:tcPr>
+            <w:tcW w:w="3024" w:type="dxa"/>
+            <w:tcBorders>
+              <w:left w:val="single" w:sz="4" w:space="0" w:color="000000"/>
+              <w:bottom w:val="single" w:sz="4" w:space="0" w:color="000000"/>
+              <w:right w:val="single" w:sz="4" w:space="0" w:color="000000"/>
+            </w:tcBorders>
+          </w:tcPr>
+          <w:p>
+            <w:pPr>
+              <w:pStyle w:val="TableContents"/>
+              <w:spacing w:before="0" w:after="160"/>
+              <w:rPr/>
+            </w:pPr>
+            <w:r>
+              <w:rPr/>
+              <w:t>Törölt étel adatai</w:t>
+            </w:r>
+          </w:p>
+        </w:tc>
+      </w:tr>
+      <w:tr>
+        <w:trPr/>
+        <w:tc>
+          <w:tcPr>
+            <w:tcW w:w="2122" w:type="dxa"/>
+            <w:tcBorders>
+              <w:left w:val="single" w:sz="4" w:space="0" w:color="000000"/>
+              <w:bottom w:val="single" w:sz="4" w:space="0" w:color="000000"/>
+            </w:tcBorders>
+          </w:tcPr>
+          <w:p>
+            <w:pPr>
+              <w:pStyle w:val="TableContents"/>
+              <w:spacing w:before="0" w:after="160"/>
+              <w:rPr/>
+            </w:pPr>
+            <w:r>
+              <w:rPr/>
+              <w:t>GET</w:t>
+            </w:r>
+          </w:p>
+        </w:tc>
+        <w:tc>
+          <w:tcPr>
+            <w:tcW w:w="3926" w:type="dxa"/>
+            <w:tcBorders>
+              <w:left w:val="single" w:sz="4" w:space="0" w:color="000000"/>
+              <w:bottom w:val="single" w:sz="4" w:space="0" w:color="000000"/>
+            </w:tcBorders>
+          </w:tcPr>
+          <w:p>
+            <w:pPr>
+              <w:pStyle w:val="TableContents"/>
+              <w:spacing w:before="0" w:after="160"/>
+              <w:rPr/>
+            </w:pPr>
+            <w:r>
+              <w:rPr/>
+              <w:t>/order</w:t>
+            </w:r>
+          </w:p>
+        </w:tc>
+        <w:tc>
+          <w:tcPr>
+            <w:tcW w:w="3024" w:type="dxa"/>
+            <w:tcBorders>
+              <w:left w:val="single" w:sz="4" w:space="0" w:color="000000"/>
+              <w:bottom w:val="single" w:sz="4" w:space="0" w:color="000000"/>
+              <w:right w:val="single" w:sz="4" w:space="0" w:color="000000"/>
+            </w:tcBorders>
+          </w:tcPr>
+          <w:p>
+            <w:pPr>
+              <w:pStyle w:val="TableContents"/>
+              <w:rPr/>
+            </w:pPr>
+            <w:r>
+              <w:rPr/>
+              <w:t>Lista az összes rendelés adatával.</w:t>
+            </w:r>
+          </w:p>
+          <w:p>
+            <w:pPr>
+              <w:pStyle w:val="TableContents"/>
+              <w:spacing w:before="0" w:after="160"/>
+              <w:rPr/>
+            </w:pPr>
+            <w:r>
+              <w:rPr/>
+              <w:t>Rendelések tábla tartalma VasarloID és EtelID szerint növekvő sorrendben.</w:t>
+            </w:r>
+          </w:p>
+        </w:tc>
+      </w:tr>
+      <w:tr>
+        <w:trPr/>
+        <w:tc>
+          <w:tcPr>
+            <w:tcW w:w="2122" w:type="dxa"/>
+            <w:tcBorders>
+              <w:left w:val="single" w:sz="4" w:space="0" w:color="000000"/>
+              <w:bottom w:val="single" w:sz="4" w:space="0" w:color="000000"/>
+            </w:tcBorders>
+          </w:tcPr>
+          <w:p>
+            <w:pPr>
+              <w:pStyle w:val="TableContents"/>
+              <w:spacing w:before="0" w:after="160"/>
+              <w:rPr/>
+            </w:pPr>
+            <w:r>
+              <w:rPr/>
+              <w:t>GET</w:t>
+            </w:r>
+          </w:p>
+        </w:tc>
+        <w:tc>
+          <w:tcPr>
+            <w:tcW w:w="3926" w:type="dxa"/>
+            <w:tcBorders>
+              <w:left w:val="single" w:sz="4" w:space="0" w:color="000000"/>
+              <w:bottom w:val="single" w:sz="4" w:space="0" w:color="000000"/>
+            </w:tcBorders>
+          </w:tcPr>
+          <w:p>
+            <w:pPr>
+              <w:pStyle w:val="TableContents"/>
+              <w:widowControl w:val="false"/>
+              <w:suppressLineNumbers/>
+              <w:spacing w:before="0" w:after="160"/>
+              <w:rPr/>
+            </w:pPr>
+            <w:r>
+              <w:rPr/>
+              <w:t>/order/:id</w:t>
+            </w:r>
+          </w:p>
+        </w:tc>
+        <w:tc>
+          <w:tcPr>
+            <w:tcW w:w="3024" w:type="dxa"/>
+            <w:tcBorders>
+              <w:left w:val="single" w:sz="4" w:space="0" w:color="000000"/>
+              <w:bottom w:val="single" w:sz="4" w:space="0" w:color="000000"/>
+              <w:right w:val="single" w:sz="4" w:space="0" w:color="000000"/>
+            </w:tcBorders>
+          </w:tcPr>
+          <w:p>
+            <w:pPr>
+              <w:pStyle w:val="TableContents"/>
+              <w:rPr/>
+            </w:pPr>
+            <w:r>
+              <w:rPr/>
+              <w:t>Lista a megadott ID rendelési adataival.</w:t>
+            </w:r>
+          </w:p>
+          <w:p>
+            <w:pPr>
+              <w:pStyle w:val="TableContents"/>
+              <w:spacing w:before="0" w:after="160"/>
+              <w:rPr/>
+            </w:pPr>
+            <w:r>
+              <w:rPr/>
+              <w:t>Csak a rendelések táblából.</w:t>
+            </w:r>
+          </w:p>
+        </w:tc>
+      </w:tr>
+      <w:tr>
+        <w:trPr/>
+        <w:tc>
+          <w:tcPr>
+            <w:tcW w:w="2122" w:type="dxa"/>
+            <w:tcBorders>
+              <w:left w:val="single" w:sz="4" w:space="0" w:color="000000"/>
+              <w:bottom w:val="single" w:sz="4" w:space="0" w:color="000000"/>
+            </w:tcBorders>
+          </w:tcPr>
+          <w:p>
+            <w:pPr>
+              <w:pStyle w:val="TableContents"/>
+              <w:spacing w:before="0" w:after="160"/>
+              <w:rPr/>
+            </w:pPr>
+            <w:r>
+              <w:rPr/>
+              <w:t>GET</w:t>
+            </w:r>
+          </w:p>
+        </w:tc>
+        <w:tc>
+          <w:tcPr>
+            <w:tcW w:w="3926" w:type="dxa"/>
+            <w:tcBorders>
+              <w:left w:val="single" w:sz="4" w:space="0" w:color="000000"/>
+              <w:bottom w:val="single" w:sz="4" w:space="0" w:color="000000"/>
+            </w:tcBorders>
+          </w:tcPr>
+          <w:p>
+            <w:pPr>
+              <w:pStyle w:val="TableContents"/>
+              <w:rPr/>
+            </w:pPr>
+            <w:r>
+              <w:rPr/>
+              <w:t>/order/customer</w:t>
+            </w:r>
+          </w:p>
+          <w:p>
+            <w:pPr>
+              <w:pStyle w:val="TableContents"/>
+              <w:rPr/>
+            </w:pPr>
+            <w:r>
+              <w:rPr/>
+              <w:t>?isdone paraméter: meghatározza hogy elkészült vagy még folyamatban lévő rendelést küldjön vissza.</w:t>
+            </w:r>
+          </w:p>
+          <w:p>
+            <w:pPr>
+              <w:pStyle w:val="TableContents"/>
+              <w:numPr>
+                <w:ilvl w:val="0"/>
+                <w:numId w:val="27"/>
+              </w:numPr>
+              <w:rPr/>
+            </w:pPr>
+            <w:r>
+              <w:rPr/>
+              <w:t>Alapértelmezett értéke: hamis</w:t>
+            </w:r>
+          </w:p>
+          <w:p>
+            <w:pPr>
+              <w:pStyle w:val="TableContents"/>
+              <w:numPr>
+                <w:ilvl w:val="0"/>
+                <w:numId w:val="27"/>
+              </w:numPr>
+              <w:spacing w:before="0" w:after="160"/>
+              <w:rPr/>
+            </w:pPr>
+            <w:r>
+              <w:rPr/>
+              <w:t>Két érték: true, false</w:t>
+            </w:r>
+          </w:p>
+        </w:tc>
+        <w:tc>
+          <w:tcPr>
+            <w:tcW w:w="3024" w:type="dxa"/>
+            <w:tcBorders>
+              <w:left w:val="single" w:sz="4" w:space="0" w:color="000000"/>
+              <w:bottom w:val="single" w:sz="4" w:space="0" w:color="000000"/>
+              <w:right w:val="single" w:sz="4" w:space="0" w:color="000000"/>
+            </w:tcBorders>
+          </w:tcPr>
+          <w:p>
+            <w:pPr>
+              <w:pStyle w:val="TableContents"/>
+              <w:widowControl w:val="false"/>
+              <w:suppressLineNumbers/>
+              <w:spacing w:before="0" w:after="160"/>
+              <w:rPr/>
+            </w:pPr>
+            <w:r>
+              <w:rPr/>
+            </w:r>
+          </w:p>
+        </w:tc>
+      </w:tr>
+      <w:tr>
+        <w:trPr/>
+        <w:tc>
+          <w:tcPr>
+            <w:tcW w:w="2122" w:type="dxa"/>
+            <w:tcBorders>
+              <w:left w:val="single" w:sz="4" w:space="0" w:color="000000"/>
+              <w:bottom w:val="single" w:sz="4" w:space="0" w:color="000000"/>
+            </w:tcBorders>
+          </w:tcPr>
+          <w:p>
+            <w:pPr>
+              <w:pStyle w:val="TableContents"/>
+              <w:spacing w:before="0" w:after="160"/>
+              <w:rPr/>
+            </w:pPr>
+            <w:r>
+              <w:rPr/>
+              <w:t>GET</w:t>
+            </w:r>
+          </w:p>
+        </w:tc>
+        <w:tc>
+          <w:tcPr>
+            <w:tcW w:w="3926" w:type="dxa"/>
+            <w:tcBorders>
+              <w:left w:val="single" w:sz="4" w:space="0" w:color="000000"/>
+              <w:bottom w:val="single" w:sz="4" w:space="0" w:color="000000"/>
+            </w:tcBorders>
+          </w:tcPr>
+          <w:p>
+            <w:pPr>
+              <w:pStyle w:val="TableContents"/>
+              <w:widowControl w:val="false"/>
+              <w:suppressLineNumbers/>
+              <w:spacing w:before="0" w:after="160"/>
+              <w:rPr/>
+            </w:pPr>
+            <w:r>
+              <w:rPr/>
+              <w:t>/order/food/:id</w:t>
+            </w:r>
+          </w:p>
+        </w:tc>
+        <w:tc>
+          <w:tcPr>
+            <w:tcW w:w="3024" w:type="dxa"/>
+            <w:tcBorders>
+              <w:left w:val="single" w:sz="4" w:space="0" w:color="000000"/>
+              <w:bottom w:val="single" w:sz="4" w:space="0" w:color="000000"/>
+              <w:right w:val="single" w:sz="4" w:space="0" w:color="000000"/>
+            </w:tcBorders>
+          </w:tcPr>
+          <w:p>
+            <w:pPr>
+              <w:pStyle w:val="TableContents"/>
+              <w:widowControl w:val="false"/>
+              <w:suppressLineNumbers/>
+              <w:spacing w:before="0" w:after="160"/>
+              <w:rPr/>
+            </w:pPr>
+            <w:r>
+              <w:rPr/>
+            </w:r>
+          </w:p>
+        </w:tc>
+      </w:tr>
+      <w:tr>
+        <w:trPr/>
+        <w:tc>
+          <w:tcPr>
+            <w:tcW w:w="2122" w:type="dxa"/>
+            <w:tcBorders>
+              <w:left w:val="single" w:sz="4" w:space="0" w:color="000000"/>
+              <w:bottom w:val="single" w:sz="4" w:space="0" w:color="000000"/>
+            </w:tcBorders>
+          </w:tcPr>
+          <w:p>
+            <w:pPr>
+              <w:pStyle w:val="TableContents"/>
+              <w:spacing w:before="0" w:after="160"/>
+              <w:rPr/>
+            </w:pPr>
+            <w:r>
+              <w:rPr/>
+              <w:t>GET</w:t>
+            </w:r>
+          </w:p>
+        </w:tc>
+        <w:tc>
+          <w:tcPr>
+            <w:tcW w:w="3926" w:type="dxa"/>
+            <w:tcBorders>
+              <w:left w:val="single" w:sz="4" w:space="0" w:color="000000"/>
+              <w:bottom w:val="single" w:sz="4" w:space="0" w:color="000000"/>
+            </w:tcBorders>
+          </w:tcPr>
+          <w:p>
+            <w:pPr>
+              <w:pStyle w:val="TableContents"/>
+              <w:widowControl w:val="false"/>
+              <w:suppressLineNumbers/>
+              <w:spacing w:before="0" w:after="160"/>
+              <w:rPr/>
+            </w:pPr>
+            <w:r>
+              <w:rPr/>
+              <w:t>/customer</w:t>
+            </w:r>
+          </w:p>
+        </w:tc>
+        <w:tc>
+          <w:tcPr>
+            <w:tcW w:w="3024" w:type="dxa"/>
+            <w:tcBorders>
+              <w:left w:val="single" w:sz="4" w:space="0" w:color="000000"/>
+              <w:bottom w:val="single" w:sz="4" w:space="0" w:color="000000"/>
+              <w:right w:val="single" w:sz="4" w:space="0" w:color="000000"/>
+            </w:tcBorders>
+          </w:tcPr>
+          <w:p>
+            <w:pPr>
+              <w:pStyle w:val="TableContents"/>
+              <w:widowControl w:val="false"/>
+              <w:suppressLineNumbers/>
+              <w:spacing w:before="0" w:after="160"/>
+              <w:rPr/>
+            </w:pPr>
+            <w:r>
+              <w:rPr/>
+            </w:r>
+          </w:p>
+        </w:tc>
+      </w:tr>
+      <w:tr>
+        <w:trPr/>
+        <w:tc>
+          <w:tcPr>
+            <w:tcW w:w="2122" w:type="dxa"/>
+            <w:tcBorders>
+              <w:left w:val="single" w:sz="4" w:space="0" w:color="000000"/>
+              <w:bottom w:val="single" w:sz="4" w:space="0" w:color="000000"/>
+            </w:tcBorders>
+          </w:tcPr>
+          <w:p>
+            <w:pPr>
+              <w:pStyle w:val="TableContents"/>
+              <w:spacing w:before="0" w:after="160"/>
+              <w:rPr/>
+            </w:pPr>
+            <w:r>
+              <w:rPr/>
+              <w:t>GET</w:t>
+            </w:r>
+          </w:p>
+        </w:tc>
+        <w:tc>
+          <w:tcPr>
+            <w:tcW w:w="3926" w:type="dxa"/>
+            <w:tcBorders>
+              <w:left w:val="single" w:sz="4" w:space="0" w:color="000000"/>
+              <w:bottom w:val="single" w:sz="4" w:space="0" w:color="000000"/>
+            </w:tcBorders>
+          </w:tcPr>
+          <w:p>
+            <w:pPr>
+              <w:pStyle w:val="TableContents"/>
+              <w:widowControl w:val="false"/>
+              <w:suppressLineNumbers/>
+              <w:spacing w:before="0" w:after="160"/>
+              <w:rPr/>
+            </w:pPr>
+            <w:r>
+              <w:rPr/>
+              <w:t>/customer/:id</w:t>
+            </w:r>
+          </w:p>
+        </w:tc>
+        <w:tc>
+          <w:tcPr>
+            <w:tcW w:w="3024" w:type="dxa"/>
+            <w:tcBorders>
+              <w:left w:val="single" w:sz="4" w:space="0" w:color="000000"/>
+              <w:bottom w:val="single" w:sz="4" w:space="0" w:color="000000"/>
+              <w:right w:val="single" w:sz="4" w:space="0" w:color="000000"/>
+            </w:tcBorders>
+          </w:tcPr>
+          <w:p>
+            <w:pPr>
+              <w:pStyle w:val="TableContents"/>
+              <w:widowControl w:val="false"/>
+              <w:suppressLineNumbers/>
+              <w:spacing w:before="0" w:after="160"/>
+              <w:rPr/>
+            </w:pPr>
+            <w:r>
+              <w:rPr/>
+            </w:r>
+          </w:p>
+        </w:tc>
+      </w:tr>
+      <w:tr>
+        <w:trPr/>
+        <w:tc>
+          <w:tcPr>
+            <w:tcW w:w="2122" w:type="dxa"/>
+            <w:tcBorders>
+              <w:left w:val="single" w:sz="4" w:space="0" w:color="000000"/>
+              <w:bottom w:val="single" w:sz="4" w:space="0" w:color="000000"/>
+            </w:tcBorders>
+          </w:tcPr>
+          <w:p>
+            <w:pPr>
+              <w:pStyle w:val="TableContents"/>
+              <w:spacing w:before="0" w:after="160"/>
+              <w:rPr/>
+            </w:pPr>
+            <w:r>
+              <w:rPr/>
+              <w:t>PATCH</w:t>
+            </w:r>
+          </w:p>
+        </w:tc>
+        <w:tc>
+          <w:tcPr>
+            <w:tcW w:w="3926" w:type="dxa"/>
+            <w:tcBorders>
+              <w:left w:val="single" w:sz="4" w:space="0" w:color="000000"/>
+              <w:bottom w:val="single" w:sz="4" w:space="0" w:color="000000"/>
+            </w:tcBorders>
+          </w:tcPr>
+          <w:p>
+            <w:pPr>
+              <w:pStyle w:val="TableContents"/>
+              <w:widowControl w:val="false"/>
+              <w:suppressLineNumbers/>
+              <w:spacing w:before="0" w:after="160"/>
+              <w:rPr/>
+            </w:pPr>
+            <w:r>
+              <w:rPr/>
+              <w:t>/customer/:id</w:t>
+            </w:r>
+          </w:p>
+        </w:tc>
+        <w:tc>
+          <w:tcPr>
+            <w:tcW w:w="3024" w:type="dxa"/>
+            <w:tcBorders>
+              <w:left w:val="single" w:sz="4" w:space="0" w:color="000000"/>
+              <w:bottom w:val="single" w:sz="4" w:space="0" w:color="000000"/>
+              <w:right w:val="single" w:sz="4" w:space="0" w:color="000000"/>
+            </w:tcBorders>
+          </w:tcPr>
+          <w:p>
+            <w:pPr>
+              <w:pStyle w:val="TableContents"/>
+              <w:widowControl w:val="false"/>
+              <w:suppressLineNumbers/>
+              <w:spacing w:before="0" w:after="160"/>
+              <w:rPr/>
+            </w:pPr>
+            <w:r>
+              <w:rPr/>
+            </w:r>
+          </w:p>
+        </w:tc>
+      </w:tr>
+    </w:tbl>
+    <w:p>
+      <w:pPr>
+        <w:pStyle w:val="Normal"/>
+        <w:rPr/>
+      </w:pPr>
+      <w:r>
+        <w:rPr/>
+      </w:r>
+    </w:p>
+    <w:p>
+      <w:pPr>
         <w:pStyle w:val="Heading3"/>
         <w:rPr/>
       </w:pPr>
-      <w:bookmarkStart w:id="66" w:name="__RefHeading___Toc1597_3463089236"/>
-      <w:bookmarkEnd w:id="66"/>
-      <w:r>
-        <w:rPr/>
-        <w:t>Restapi:</w:t>
+      <w:bookmarkStart w:id="68" w:name="__RefHeading___Toc1597_3463089236"/>
+      <w:bookmarkEnd w:id="68"/>
+      <w:r>
+        <w:rPr/>
+        <w:t>Restapi csomag:</w:t>
       </w:r>
     </w:p>
     <w:p>
@@ -3783,6 +5989,16 @@
       <w:r>
         <w:rPr/>
         <w:t>RESTful API-hoz szükséges funkciók megvalósítása.</w:t>
+      </w:r>
+    </w:p>
+    <w:p>
+      <w:pPr>
+        <w:pStyle w:val="normal1"/>
+        <w:rPr/>
+      </w:pPr>
+      <w:r>
+        <w:rPr/>
+        <w:t>Az internal/restapi/ mappában található.</w:t>
       </w:r>
     </w:p>
     <w:p>
@@ -3918,8 +6134,8 @@
         <w:pStyle w:val="Heading4"/>
         <w:rPr/>
       </w:pPr>
-      <w:bookmarkStart w:id="67" w:name="__RefHeading___Toc1593_3463089236"/>
-      <w:bookmarkEnd w:id="67"/>
+      <w:bookmarkStart w:id="69" w:name="__RefHeading___Toc1593_3463089236"/>
+      <w:bookmarkEnd w:id="69"/>
       <w:r>
         <w:rPr/>
         <w:t>restapi.go</w:t>
@@ -4132,8 +6348,8 @@
         <w:pStyle w:val="Heading4"/>
         <w:rPr/>
       </w:pPr>
-      <w:bookmarkStart w:id="68" w:name="__RefHeading___Toc1585_3463089236"/>
-      <w:bookmarkEnd w:id="68"/>
+      <w:bookmarkStart w:id="70" w:name="__RefHeading___Toc1585_3463089236"/>
+      <w:bookmarkEnd w:id="70"/>
       <w:r>
         <w:rPr/>
         <w:t>auth.go</w:t>
@@ -4283,8 +6499,8 @@
         <w:pStyle w:val="Heading4"/>
         <w:rPr/>
       </w:pPr>
-      <w:bookmarkStart w:id="69" w:name="__RefHeading___Toc1587_3463089236"/>
-      <w:bookmarkEnd w:id="69"/>
+      <w:bookmarkStart w:id="71" w:name="__RefHeading___Toc1587_3463089236"/>
+      <w:bookmarkEnd w:id="71"/>
       <w:r>
         <w:rPr/>
         <w:t>customer.go</w:t>
@@ -4374,8 +6590,8 @@
         <w:pStyle w:val="Heading4"/>
         <w:rPr/>
       </w:pPr>
-      <w:bookmarkStart w:id="70" w:name="__RefHeading___Toc1589_3463089236"/>
-      <w:bookmarkEnd w:id="70"/>
+      <w:bookmarkStart w:id="72" w:name="__RefHeading___Toc1589_3463089236"/>
+      <w:bookmarkEnd w:id="72"/>
       <w:r>
         <w:rPr/>
         <w:t>food.go</w:t>
@@ -4528,8 +6744,8 @@
         <w:pStyle w:val="Heading4"/>
         <w:rPr/>
       </w:pPr>
-      <w:bookmarkStart w:id="71" w:name="__RefHeading___Toc1591_3463089236"/>
-      <w:bookmarkEnd w:id="71"/>
+      <w:bookmarkStart w:id="73" w:name="__RefHeading___Toc1591_3463089236"/>
+      <w:bookmarkEnd w:id="73"/>
       <w:r>
         <w:rPr/>
         <w:t>orders.go</w:t>
@@ -4679,8 +6895,8 @@
         <w:pStyle w:val="Heading2"/>
         <w:rPr/>
       </w:pPr>
-      <w:bookmarkStart w:id="72" w:name="__RefHeading___Toc1595_3463089236"/>
-      <w:bookmarkEnd w:id="72"/>
+      <w:bookmarkStart w:id="74" w:name="__RefHeading___Toc1595_3463089236"/>
+      <w:bookmarkEnd w:id="74"/>
       <w:r>
         <w:rPr/>
         <w:t>Building for production</w:t>
@@ -4691,8 +6907,8 @@
         <w:pStyle w:val="Heading2"/>
         <w:rPr/>
       </w:pPr>
-      <w:bookmarkStart w:id="73" w:name="__RefHeading___Toc1188_945396100"/>
-      <w:bookmarkEnd w:id="73"/>
+      <w:bookmarkStart w:id="75" w:name="__RefHeading___Toc1188_945396100"/>
+      <w:bookmarkEnd w:id="75"/>
       <w:r>
         <w:rPr/>
         <w:t>Tesztelés</w:t>
@@ -7584,6 +9800,965 @@
     </w:lvl>
   </w:abstractNum>
   <w:abstractNum w:abstractNumId="21">
+    <w:lvl w:ilvl="0">
+      <w:start w:val="1"/>
+      <w:numFmt w:val="bullet"/>
+      <w:lvlText w:val=""/>
+      <w:lvlJc w:val="left"/>
+      <w:pPr>
+        <w:tabs>
+          <w:tab w:val="num" w:pos="720"/>
+        </w:tabs>
+        <w:ind w:left="720" w:hanging="360"/>
+      </w:pPr>
+      <w:rPr>
+        <w:rFonts w:ascii="Symbol" w:hAnsi="Symbol" w:cs="Symbol" w:hint="default"/>
+      </w:rPr>
+    </w:lvl>
+    <w:lvl w:ilvl="1">
+      <w:start w:val="1"/>
+      <w:numFmt w:val="bullet"/>
+      <w:lvlText w:val="◦"/>
+      <w:lvlJc w:val="left"/>
+      <w:pPr>
+        <w:tabs>
+          <w:tab w:val="num" w:pos="1080"/>
+        </w:tabs>
+        <w:ind w:left="1080" w:hanging="360"/>
+      </w:pPr>
+      <w:rPr>
+        <w:rFonts w:ascii="OpenSymbol" w:hAnsi="OpenSymbol" w:cs="OpenSymbol" w:hint="default"/>
+      </w:rPr>
+    </w:lvl>
+    <w:lvl w:ilvl="2">
+      <w:start w:val="1"/>
+      <w:numFmt w:val="bullet"/>
+      <w:lvlText w:val="▪"/>
+      <w:lvlJc w:val="left"/>
+      <w:pPr>
+        <w:tabs>
+          <w:tab w:val="num" w:pos="1440"/>
+        </w:tabs>
+        <w:ind w:left="1440" w:hanging="360"/>
+      </w:pPr>
+      <w:rPr>
+        <w:rFonts w:ascii="OpenSymbol" w:hAnsi="OpenSymbol" w:cs="OpenSymbol" w:hint="default"/>
+      </w:rPr>
+    </w:lvl>
+    <w:lvl w:ilvl="3">
+      <w:start w:val="1"/>
+      <w:numFmt w:val="bullet"/>
+      <w:lvlText w:val=""/>
+      <w:lvlJc w:val="left"/>
+      <w:pPr>
+        <w:tabs>
+          <w:tab w:val="num" w:pos="1800"/>
+        </w:tabs>
+        <w:ind w:left="1800" w:hanging="360"/>
+      </w:pPr>
+      <w:rPr>
+        <w:rFonts w:ascii="Symbol" w:hAnsi="Symbol" w:cs="Symbol" w:hint="default"/>
+      </w:rPr>
+    </w:lvl>
+    <w:lvl w:ilvl="4">
+      <w:start w:val="1"/>
+      <w:numFmt w:val="bullet"/>
+      <w:lvlText w:val="◦"/>
+      <w:lvlJc w:val="left"/>
+      <w:pPr>
+        <w:tabs>
+          <w:tab w:val="num" w:pos="2160"/>
+        </w:tabs>
+        <w:ind w:left="2160" w:hanging="360"/>
+      </w:pPr>
+      <w:rPr>
+        <w:rFonts w:ascii="OpenSymbol" w:hAnsi="OpenSymbol" w:cs="OpenSymbol" w:hint="default"/>
+      </w:rPr>
+    </w:lvl>
+    <w:lvl w:ilvl="5">
+      <w:start w:val="1"/>
+      <w:numFmt w:val="bullet"/>
+      <w:lvlText w:val="▪"/>
+      <w:lvlJc w:val="left"/>
+      <w:pPr>
+        <w:tabs>
+          <w:tab w:val="num" w:pos="2520"/>
+        </w:tabs>
+        <w:ind w:left="2520" w:hanging="360"/>
+      </w:pPr>
+      <w:rPr>
+        <w:rFonts w:ascii="OpenSymbol" w:hAnsi="OpenSymbol" w:cs="OpenSymbol" w:hint="default"/>
+      </w:rPr>
+    </w:lvl>
+    <w:lvl w:ilvl="6">
+      <w:start w:val="1"/>
+      <w:numFmt w:val="bullet"/>
+      <w:lvlText w:val=""/>
+      <w:lvlJc w:val="left"/>
+      <w:pPr>
+        <w:tabs>
+          <w:tab w:val="num" w:pos="2880"/>
+        </w:tabs>
+        <w:ind w:left="2880" w:hanging="360"/>
+      </w:pPr>
+      <w:rPr>
+        <w:rFonts w:ascii="Symbol" w:hAnsi="Symbol" w:cs="Symbol" w:hint="default"/>
+      </w:rPr>
+    </w:lvl>
+    <w:lvl w:ilvl="7">
+      <w:start w:val="1"/>
+      <w:numFmt w:val="bullet"/>
+      <w:lvlText w:val="◦"/>
+      <w:lvlJc w:val="left"/>
+      <w:pPr>
+        <w:tabs>
+          <w:tab w:val="num" w:pos="3240"/>
+        </w:tabs>
+        <w:ind w:left="3240" w:hanging="360"/>
+      </w:pPr>
+      <w:rPr>
+        <w:rFonts w:ascii="OpenSymbol" w:hAnsi="OpenSymbol" w:cs="OpenSymbol" w:hint="default"/>
+      </w:rPr>
+    </w:lvl>
+    <w:lvl w:ilvl="8">
+      <w:start w:val="1"/>
+      <w:numFmt w:val="bullet"/>
+      <w:lvlText w:val="▪"/>
+      <w:lvlJc w:val="left"/>
+      <w:pPr>
+        <w:tabs>
+          <w:tab w:val="num" w:pos="3600"/>
+        </w:tabs>
+        <w:ind w:left="3600" w:hanging="360"/>
+      </w:pPr>
+      <w:rPr>
+        <w:rFonts w:ascii="OpenSymbol" w:hAnsi="OpenSymbol" w:cs="OpenSymbol" w:hint="default"/>
+      </w:rPr>
+    </w:lvl>
+  </w:abstractNum>
+  <w:abstractNum w:abstractNumId="22">
+    <w:lvl w:ilvl="0">
+      <w:start w:val="1"/>
+      <w:numFmt w:val="bullet"/>
+      <w:lvlText w:val=""/>
+      <w:lvlJc w:val="left"/>
+      <w:pPr>
+        <w:tabs>
+          <w:tab w:val="num" w:pos="720"/>
+        </w:tabs>
+        <w:ind w:left="720" w:hanging="360"/>
+      </w:pPr>
+      <w:rPr>
+        <w:rFonts w:ascii="Symbol" w:hAnsi="Symbol" w:cs="Symbol" w:hint="default"/>
+      </w:rPr>
+    </w:lvl>
+    <w:lvl w:ilvl="1">
+      <w:start w:val="1"/>
+      <w:numFmt w:val="bullet"/>
+      <w:lvlText w:val="◦"/>
+      <w:lvlJc w:val="left"/>
+      <w:pPr>
+        <w:tabs>
+          <w:tab w:val="num" w:pos="1080"/>
+        </w:tabs>
+        <w:ind w:left="1080" w:hanging="360"/>
+      </w:pPr>
+      <w:rPr>
+        <w:rFonts w:ascii="OpenSymbol" w:hAnsi="OpenSymbol" w:cs="OpenSymbol" w:hint="default"/>
+      </w:rPr>
+    </w:lvl>
+    <w:lvl w:ilvl="2">
+      <w:start w:val="1"/>
+      <w:numFmt w:val="bullet"/>
+      <w:lvlText w:val="▪"/>
+      <w:lvlJc w:val="left"/>
+      <w:pPr>
+        <w:tabs>
+          <w:tab w:val="num" w:pos="1440"/>
+        </w:tabs>
+        <w:ind w:left="1440" w:hanging="360"/>
+      </w:pPr>
+      <w:rPr>
+        <w:rFonts w:ascii="OpenSymbol" w:hAnsi="OpenSymbol" w:cs="OpenSymbol" w:hint="default"/>
+      </w:rPr>
+    </w:lvl>
+    <w:lvl w:ilvl="3">
+      <w:start w:val="1"/>
+      <w:numFmt w:val="bullet"/>
+      <w:lvlText w:val=""/>
+      <w:lvlJc w:val="left"/>
+      <w:pPr>
+        <w:tabs>
+          <w:tab w:val="num" w:pos="1800"/>
+        </w:tabs>
+        <w:ind w:left="1800" w:hanging="360"/>
+      </w:pPr>
+      <w:rPr>
+        <w:rFonts w:ascii="Symbol" w:hAnsi="Symbol" w:cs="Symbol" w:hint="default"/>
+      </w:rPr>
+    </w:lvl>
+    <w:lvl w:ilvl="4">
+      <w:start w:val="1"/>
+      <w:numFmt w:val="bullet"/>
+      <w:lvlText w:val="◦"/>
+      <w:lvlJc w:val="left"/>
+      <w:pPr>
+        <w:tabs>
+          <w:tab w:val="num" w:pos="2160"/>
+        </w:tabs>
+        <w:ind w:left="2160" w:hanging="360"/>
+      </w:pPr>
+      <w:rPr>
+        <w:rFonts w:ascii="OpenSymbol" w:hAnsi="OpenSymbol" w:cs="OpenSymbol" w:hint="default"/>
+      </w:rPr>
+    </w:lvl>
+    <w:lvl w:ilvl="5">
+      <w:start w:val="1"/>
+      <w:numFmt w:val="bullet"/>
+      <w:lvlText w:val="▪"/>
+      <w:lvlJc w:val="left"/>
+      <w:pPr>
+        <w:tabs>
+          <w:tab w:val="num" w:pos="2520"/>
+        </w:tabs>
+        <w:ind w:left="2520" w:hanging="360"/>
+      </w:pPr>
+      <w:rPr>
+        <w:rFonts w:ascii="OpenSymbol" w:hAnsi="OpenSymbol" w:cs="OpenSymbol" w:hint="default"/>
+      </w:rPr>
+    </w:lvl>
+    <w:lvl w:ilvl="6">
+      <w:start w:val="1"/>
+      <w:numFmt w:val="bullet"/>
+      <w:lvlText w:val=""/>
+      <w:lvlJc w:val="left"/>
+      <w:pPr>
+        <w:tabs>
+          <w:tab w:val="num" w:pos="2880"/>
+        </w:tabs>
+        <w:ind w:left="2880" w:hanging="360"/>
+      </w:pPr>
+      <w:rPr>
+        <w:rFonts w:ascii="Symbol" w:hAnsi="Symbol" w:cs="Symbol" w:hint="default"/>
+      </w:rPr>
+    </w:lvl>
+    <w:lvl w:ilvl="7">
+      <w:start w:val="1"/>
+      <w:numFmt w:val="bullet"/>
+      <w:lvlText w:val="◦"/>
+      <w:lvlJc w:val="left"/>
+      <w:pPr>
+        <w:tabs>
+          <w:tab w:val="num" w:pos="3240"/>
+        </w:tabs>
+        <w:ind w:left="3240" w:hanging="360"/>
+      </w:pPr>
+      <w:rPr>
+        <w:rFonts w:ascii="OpenSymbol" w:hAnsi="OpenSymbol" w:cs="OpenSymbol" w:hint="default"/>
+      </w:rPr>
+    </w:lvl>
+    <w:lvl w:ilvl="8">
+      <w:start w:val="1"/>
+      <w:numFmt w:val="bullet"/>
+      <w:lvlText w:val="▪"/>
+      <w:lvlJc w:val="left"/>
+      <w:pPr>
+        <w:tabs>
+          <w:tab w:val="num" w:pos="3600"/>
+        </w:tabs>
+        <w:ind w:left="3600" w:hanging="360"/>
+      </w:pPr>
+      <w:rPr>
+        <w:rFonts w:ascii="OpenSymbol" w:hAnsi="OpenSymbol" w:cs="OpenSymbol" w:hint="default"/>
+      </w:rPr>
+    </w:lvl>
+  </w:abstractNum>
+  <w:abstractNum w:abstractNumId="23">
+    <w:lvl w:ilvl="0">
+      <w:start w:val="1"/>
+      <w:numFmt w:val="bullet"/>
+      <w:lvlText w:val=""/>
+      <w:lvlJc w:val="left"/>
+      <w:pPr>
+        <w:tabs>
+          <w:tab w:val="num" w:pos="720"/>
+        </w:tabs>
+        <w:ind w:left="720" w:hanging="360"/>
+      </w:pPr>
+      <w:rPr>
+        <w:rFonts w:ascii="Symbol" w:hAnsi="Symbol" w:cs="Symbol" w:hint="default"/>
+      </w:rPr>
+    </w:lvl>
+    <w:lvl w:ilvl="1">
+      <w:start w:val="1"/>
+      <w:numFmt w:val="bullet"/>
+      <w:lvlText w:val="◦"/>
+      <w:lvlJc w:val="left"/>
+      <w:pPr>
+        <w:tabs>
+          <w:tab w:val="num" w:pos="1080"/>
+        </w:tabs>
+        <w:ind w:left="1080" w:hanging="360"/>
+      </w:pPr>
+      <w:rPr>
+        <w:rFonts w:ascii="OpenSymbol" w:hAnsi="OpenSymbol" w:cs="OpenSymbol" w:hint="default"/>
+      </w:rPr>
+    </w:lvl>
+    <w:lvl w:ilvl="2">
+      <w:start w:val="1"/>
+      <w:numFmt w:val="bullet"/>
+      <w:lvlText w:val="▪"/>
+      <w:lvlJc w:val="left"/>
+      <w:pPr>
+        <w:tabs>
+          <w:tab w:val="num" w:pos="1440"/>
+        </w:tabs>
+        <w:ind w:left="1440" w:hanging="360"/>
+      </w:pPr>
+      <w:rPr>
+        <w:rFonts w:ascii="OpenSymbol" w:hAnsi="OpenSymbol" w:cs="OpenSymbol" w:hint="default"/>
+      </w:rPr>
+    </w:lvl>
+    <w:lvl w:ilvl="3">
+      <w:start w:val="1"/>
+      <w:numFmt w:val="bullet"/>
+      <w:lvlText w:val=""/>
+      <w:lvlJc w:val="left"/>
+      <w:pPr>
+        <w:tabs>
+          <w:tab w:val="num" w:pos="1800"/>
+        </w:tabs>
+        <w:ind w:left="1800" w:hanging="360"/>
+      </w:pPr>
+      <w:rPr>
+        <w:rFonts w:ascii="Symbol" w:hAnsi="Symbol" w:cs="Symbol" w:hint="default"/>
+      </w:rPr>
+    </w:lvl>
+    <w:lvl w:ilvl="4">
+      <w:start w:val="1"/>
+      <w:numFmt w:val="bullet"/>
+      <w:lvlText w:val="◦"/>
+      <w:lvlJc w:val="left"/>
+      <w:pPr>
+        <w:tabs>
+          <w:tab w:val="num" w:pos="2160"/>
+        </w:tabs>
+        <w:ind w:left="2160" w:hanging="360"/>
+      </w:pPr>
+      <w:rPr>
+        <w:rFonts w:ascii="OpenSymbol" w:hAnsi="OpenSymbol" w:cs="OpenSymbol" w:hint="default"/>
+      </w:rPr>
+    </w:lvl>
+    <w:lvl w:ilvl="5">
+      <w:start w:val="1"/>
+      <w:numFmt w:val="bullet"/>
+      <w:lvlText w:val="▪"/>
+      <w:lvlJc w:val="left"/>
+      <w:pPr>
+        <w:tabs>
+          <w:tab w:val="num" w:pos="2520"/>
+        </w:tabs>
+        <w:ind w:left="2520" w:hanging="360"/>
+      </w:pPr>
+      <w:rPr>
+        <w:rFonts w:ascii="OpenSymbol" w:hAnsi="OpenSymbol" w:cs="OpenSymbol" w:hint="default"/>
+      </w:rPr>
+    </w:lvl>
+    <w:lvl w:ilvl="6">
+      <w:start w:val="1"/>
+      <w:numFmt w:val="bullet"/>
+      <w:lvlText w:val=""/>
+      <w:lvlJc w:val="left"/>
+      <w:pPr>
+        <w:tabs>
+          <w:tab w:val="num" w:pos="2880"/>
+        </w:tabs>
+        <w:ind w:left="2880" w:hanging="360"/>
+      </w:pPr>
+      <w:rPr>
+        <w:rFonts w:ascii="Symbol" w:hAnsi="Symbol" w:cs="Symbol" w:hint="default"/>
+      </w:rPr>
+    </w:lvl>
+    <w:lvl w:ilvl="7">
+      <w:start w:val="1"/>
+      <w:numFmt w:val="bullet"/>
+      <w:lvlText w:val="◦"/>
+      <w:lvlJc w:val="left"/>
+      <w:pPr>
+        <w:tabs>
+          <w:tab w:val="num" w:pos="3240"/>
+        </w:tabs>
+        <w:ind w:left="3240" w:hanging="360"/>
+      </w:pPr>
+      <w:rPr>
+        <w:rFonts w:ascii="OpenSymbol" w:hAnsi="OpenSymbol" w:cs="OpenSymbol" w:hint="default"/>
+      </w:rPr>
+    </w:lvl>
+    <w:lvl w:ilvl="8">
+      <w:start w:val="1"/>
+      <w:numFmt w:val="bullet"/>
+      <w:lvlText w:val="▪"/>
+      <w:lvlJc w:val="left"/>
+      <w:pPr>
+        <w:tabs>
+          <w:tab w:val="num" w:pos="3600"/>
+        </w:tabs>
+        <w:ind w:left="3600" w:hanging="360"/>
+      </w:pPr>
+      <w:rPr>
+        <w:rFonts w:ascii="OpenSymbol" w:hAnsi="OpenSymbol" w:cs="OpenSymbol" w:hint="default"/>
+      </w:rPr>
+    </w:lvl>
+  </w:abstractNum>
+  <w:abstractNum w:abstractNumId="24">
+    <w:lvl w:ilvl="0">
+      <w:start w:val="1"/>
+      <w:numFmt w:val="bullet"/>
+      <w:lvlText w:val=""/>
+      <w:lvlJc w:val="left"/>
+      <w:pPr>
+        <w:tabs>
+          <w:tab w:val="num" w:pos="720"/>
+        </w:tabs>
+        <w:ind w:left="720" w:hanging="360"/>
+      </w:pPr>
+      <w:rPr>
+        <w:rFonts w:ascii="Symbol" w:hAnsi="Symbol" w:cs="Symbol" w:hint="default"/>
+      </w:rPr>
+    </w:lvl>
+    <w:lvl w:ilvl="1">
+      <w:start w:val="1"/>
+      <w:numFmt w:val="bullet"/>
+      <w:lvlText w:val="◦"/>
+      <w:lvlJc w:val="left"/>
+      <w:pPr>
+        <w:tabs>
+          <w:tab w:val="num" w:pos="1080"/>
+        </w:tabs>
+        <w:ind w:left="1080" w:hanging="360"/>
+      </w:pPr>
+      <w:rPr>
+        <w:rFonts w:ascii="OpenSymbol" w:hAnsi="OpenSymbol" w:cs="OpenSymbol" w:hint="default"/>
+      </w:rPr>
+    </w:lvl>
+    <w:lvl w:ilvl="2">
+      <w:start w:val="1"/>
+      <w:numFmt w:val="bullet"/>
+      <w:lvlText w:val="▪"/>
+      <w:lvlJc w:val="left"/>
+      <w:pPr>
+        <w:tabs>
+          <w:tab w:val="num" w:pos="1440"/>
+        </w:tabs>
+        <w:ind w:left="1440" w:hanging="360"/>
+      </w:pPr>
+      <w:rPr>
+        <w:rFonts w:ascii="OpenSymbol" w:hAnsi="OpenSymbol" w:cs="OpenSymbol" w:hint="default"/>
+      </w:rPr>
+    </w:lvl>
+    <w:lvl w:ilvl="3">
+      <w:start w:val="1"/>
+      <w:numFmt w:val="bullet"/>
+      <w:lvlText w:val=""/>
+      <w:lvlJc w:val="left"/>
+      <w:pPr>
+        <w:tabs>
+          <w:tab w:val="num" w:pos="1800"/>
+        </w:tabs>
+        <w:ind w:left="1800" w:hanging="360"/>
+      </w:pPr>
+      <w:rPr>
+        <w:rFonts w:ascii="Symbol" w:hAnsi="Symbol" w:cs="Symbol" w:hint="default"/>
+      </w:rPr>
+    </w:lvl>
+    <w:lvl w:ilvl="4">
+      <w:start w:val="1"/>
+      <w:numFmt w:val="bullet"/>
+      <w:lvlText w:val="◦"/>
+      <w:lvlJc w:val="left"/>
+      <w:pPr>
+        <w:tabs>
+          <w:tab w:val="num" w:pos="2160"/>
+        </w:tabs>
+        <w:ind w:left="2160" w:hanging="360"/>
+      </w:pPr>
+      <w:rPr>
+        <w:rFonts w:ascii="OpenSymbol" w:hAnsi="OpenSymbol" w:cs="OpenSymbol" w:hint="default"/>
+      </w:rPr>
+    </w:lvl>
+    <w:lvl w:ilvl="5">
+      <w:start w:val="1"/>
+      <w:numFmt w:val="bullet"/>
+      <w:lvlText w:val="▪"/>
+      <w:lvlJc w:val="left"/>
+      <w:pPr>
+        <w:tabs>
+          <w:tab w:val="num" w:pos="2520"/>
+        </w:tabs>
+        <w:ind w:left="2520" w:hanging="360"/>
+      </w:pPr>
+      <w:rPr>
+        <w:rFonts w:ascii="OpenSymbol" w:hAnsi="OpenSymbol" w:cs="OpenSymbol" w:hint="default"/>
+      </w:rPr>
+    </w:lvl>
+    <w:lvl w:ilvl="6">
+      <w:start w:val="1"/>
+      <w:numFmt w:val="bullet"/>
+      <w:lvlText w:val=""/>
+      <w:lvlJc w:val="left"/>
+      <w:pPr>
+        <w:tabs>
+          <w:tab w:val="num" w:pos="2880"/>
+        </w:tabs>
+        <w:ind w:left="2880" w:hanging="360"/>
+      </w:pPr>
+      <w:rPr>
+        <w:rFonts w:ascii="Symbol" w:hAnsi="Symbol" w:cs="Symbol" w:hint="default"/>
+      </w:rPr>
+    </w:lvl>
+    <w:lvl w:ilvl="7">
+      <w:start w:val="1"/>
+      <w:numFmt w:val="bullet"/>
+      <w:lvlText w:val="◦"/>
+      <w:lvlJc w:val="left"/>
+      <w:pPr>
+        <w:tabs>
+          <w:tab w:val="num" w:pos="3240"/>
+        </w:tabs>
+        <w:ind w:left="3240" w:hanging="360"/>
+      </w:pPr>
+      <w:rPr>
+        <w:rFonts w:ascii="OpenSymbol" w:hAnsi="OpenSymbol" w:cs="OpenSymbol" w:hint="default"/>
+      </w:rPr>
+    </w:lvl>
+    <w:lvl w:ilvl="8">
+      <w:start w:val="1"/>
+      <w:numFmt w:val="bullet"/>
+      <w:lvlText w:val="▪"/>
+      <w:lvlJc w:val="left"/>
+      <w:pPr>
+        <w:tabs>
+          <w:tab w:val="num" w:pos="3600"/>
+        </w:tabs>
+        <w:ind w:left="3600" w:hanging="360"/>
+      </w:pPr>
+      <w:rPr>
+        <w:rFonts w:ascii="OpenSymbol" w:hAnsi="OpenSymbol" w:cs="OpenSymbol" w:hint="default"/>
+      </w:rPr>
+    </w:lvl>
+  </w:abstractNum>
+  <w:abstractNum w:abstractNumId="25">
+    <w:lvl w:ilvl="0">
+      <w:start w:val="1"/>
+      <w:numFmt w:val="bullet"/>
+      <w:lvlText w:val=""/>
+      <w:lvlJc w:val="left"/>
+      <w:pPr>
+        <w:tabs>
+          <w:tab w:val="num" w:pos="720"/>
+        </w:tabs>
+        <w:ind w:left="720" w:hanging="360"/>
+      </w:pPr>
+      <w:rPr>
+        <w:rFonts w:ascii="Symbol" w:hAnsi="Symbol" w:cs="Symbol" w:hint="default"/>
+      </w:rPr>
+    </w:lvl>
+    <w:lvl w:ilvl="1">
+      <w:start w:val="1"/>
+      <w:numFmt w:val="bullet"/>
+      <w:lvlText w:val="◦"/>
+      <w:lvlJc w:val="left"/>
+      <w:pPr>
+        <w:tabs>
+          <w:tab w:val="num" w:pos="1080"/>
+        </w:tabs>
+        <w:ind w:left="1080" w:hanging="360"/>
+      </w:pPr>
+      <w:rPr>
+        <w:rFonts w:ascii="OpenSymbol" w:hAnsi="OpenSymbol" w:cs="OpenSymbol" w:hint="default"/>
+      </w:rPr>
+    </w:lvl>
+    <w:lvl w:ilvl="2">
+      <w:start w:val="1"/>
+      <w:numFmt w:val="bullet"/>
+      <w:lvlText w:val="▪"/>
+      <w:lvlJc w:val="left"/>
+      <w:pPr>
+        <w:tabs>
+          <w:tab w:val="num" w:pos="1440"/>
+        </w:tabs>
+        <w:ind w:left="1440" w:hanging="360"/>
+      </w:pPr>
+      <w:rPr>
+        <w:rFonts w:ascii="OpenSymbol" w:hAnsi="OpenSymbol" w:cs="OpenSymbol" w:hint="default"/>
+      </w:rPr>
+    </w:lvl>
+    <w:lvl w:ilvl="3">
+      <w:start w:val="1"/>
+      <w:numFmt w:val="bullet"/>
+      <w:lvlText w:val=""/>
+      <w:lvlJc w:val="left"/>
+      <w:pPr>
+        <w:tabs>
+          <w:tab w:val="num" w:pos="1800"/>
+        </w:tabs>
+        <w:ind w:left="1800" w:hanging="360"/>
+      </w:pPr>
+      <w:rPr>
+        <w:rFonts w:ascii="Symbol" w:hAnsi="Symbol" w:cs="Symbol" w:hint="default"/>
+      </w:rPr>
+    </w:lvl>
+    <w:lvl w:ilvl="4">
+      <w:start w:val="1"/>
+      <w:numFmt w:val="bullet"/>
+      <w:lvlText w:val="◦"/>
+      <w:lvlJc w:val="left"/>
+      <w:pPr>
+        <w:tabs>
+          <w:tab w:val="num" w:pos="2160"/>
+        </w:tabs>
+        <w:ind w:left="2160" w:hanging="360"/>
+      </w:pPr>
+      <w:rPr>
+        <w:rFonts w:ascii="OpenSymbol" w:hAnsi="OpenSymbol" w:cs="OpenSymbol" w:hint="default"/>
+      </w:rPr>
+    </w:lvl>
+    <w:lvl w:ilvl="5">
+      <w:start w:val="1"/>
+      <w:numFmt w:val="bullet"/>
+      <w:lvlText w:val="▪"/>
+      <w:lvlJc w:val="left"/>
+      <w:pPr>
+        <w:tabs>
+          <w:tab w:val="num" w:pos="2520"/>
+        </w:tabs>
+        <w:ind w:left="2520" w:hanging="360"/>
+      </w:pPr>
+      <w:rPr>
+        <w:rFonts w:ascii="OpenSymbol" w:hAnsi="OpenSymbol" w:cs="OpenSymbol" w:hint="default"/>
+      </w:rPr>
+    </w:lvl>
+    <w:lvl w:ilvl="6">
+      <w:start w:val="1"/>
+      <w:numFmt w:val="bullet"/>
+      <w:lvlText w:val=""/>
+      <w:lvlJc w:val="left"/>
+      <w:pPr>
+        <w:tabs>
+          <w:tab w:val="num" w:pos="2880"/>
+        </w:tabs>
+        <w:ind w:left="2880" w:hanging="360"/>
+      </w:pPr>
+      <w:rPr>
+        <w:rFonts w:ascii="Symbol" w:hAnsi="Symbol" w:cs="Symbol" w:hint="default"/>
+      </w:rPr>
+    </w:lvl>
+    <w:lvl w:ilvl="7">
+      <w:start w:val="1"/>
+      <w:numFmt w:val="bullet"/>
+      <w:lvlText w:val="◦"/>
+      <w:lvlJc w:val="left"/>
+      <w:pPr>
+        <w:tabs>
+          <w:tab w:val="num" w:pos="3240"/>
+        </w:tabs>
+        <w:ind w:left="3240" w:hanging="360"/>
+      </w:pPr>
+      <w:rPr>
+        <w:rFonts w:ascii="OpenSymbol" w:hAnsi="OpenSymbol" w:cs="OpenSymbol" w:hint="default"/>
+      </w:rPr>
+    </w:lvl>
+    <w:lvl w:ilvl="8">
+      <w:start w:val="1"/>
+      <w:numFmt w:val="bullet"/>
+      <w:lvlText w:val="▪"/>
+      <w:lvlJc w:val="left"/>
+      <w:pPr>
+        <w:tabs>
+          <w:tab w:val="num" w:pos="3600"/>
+        </w:tabs>
+        <w:ind w:left="3600" w:hanging="360"/>
+      </w:pPr>
+      <w:rPr>
+        <w:rFonts w:ascii="OpenSymbol" w:hAnsi="OpenSymbol" w:cs="OpenSymbol" w:hint="default"/>
+      </w:rPr>
+    </w:lvl>
+  </w:abstractNum>
+  <w:abstractNum w:abstractNumId="26">
+    <w:lvl w:ilvl="0">
+      <w:start w:val="1"/>
+      <w:numFmt w:val="bullet"/>
+      <w:lvlText w:val=""/>
+      <w:lvlJc w:val="left"/>
+      <w:pPr>
+        <w:tabs>
+          <w:tab w:val="num" w:pos="720"/>
+        </w:tabs>
+        <w:ind w:left="720" w:hanging="360"/>
+      </w:pPr>
+      <w:rPr>
+        <w:rFonts w:ascii="Symbol" w:hAnsi="Symbol" w:cs="Symbol" w:hint="default"/>
+      </w:rPr>
+    </w:lvl>
+    <w:lvl w:ilvl="1">
+      <w:start w:val="1"/>
+      <w:numFmt w:val="bullet"/>
+      <w:lvlText w:val="◦"/>
+      <w:lvlJc w:val="left"/>
+      <w:pPr>
+        <w:tabs>
+          <w:tab w:val="num" w:pos="1080"/>
+        </w:tabs>
+        <w:ind w:left="1080" w:hanging="360"/>
+      </w:pPr>
+      <w:rPr>
+        <w:rFonts w:ascii="OpenSymbol" w:hAnsi="OpenSymbol" w:cs="OpenSymbol" w:hint="default"/>
+      </w:rPr>
+    </w:lvl>
+    <w:lvl w:ilvl="2">
+      <w:start w:val="1"/>
+      <w:numFmt w:val="bullet"/>
+      <w:lvlText w:val="▪"/>
+      <w:lvlJc w:val="left"/>
+      <w:pPr>
+        <w:tabs>
+          <w:tab w:val="num" w:pos="1440"/>
+        </w:tabs>
+        <w:ind w:left="1440" w:hanging="360"/>
+      </w:pPr>
+      <w:rPr>
+        <w:rFonts w:ascii="OpenSymbol" w:hAnsi="OpenSymbol" w:cs="OpenSymbol" w:hint="default"/>
+      </w:rPr>
+    </w:lvl>
+    <w:lvl w:ilvl="3">
+      <w:start w:val="1"/>
+      <w:numFmt w:val="bullet"/>
+      <w:lvlText w:val=""/>
+      <w:lvlJc w:val="left"/>
+      <w:pPr>
+        <w:tabs>
+          <w:tab w:val="num" w:pos="1800"/>
+        </w:tabs>
+        <w:ind w:left="1800" w:hanging="360"/>
+      </w:pPr>
+      <w:rPr>
+        <w:rFonts w:ascii="Symbol" w:hAnsi="Symbol" w:cs="Symbol" w:hint="default"/>
+      </w:rPr>
+    </w:lvl>
+    <w:lvl w:ilvl="4">
+      <w:start w:val="1"/>
+      <w:numFmt w:val="bullet"/>
+      <w:lvlText w:val="◦"/>
+      <w:lvlJc w:val="left"/>
+      <w:pPr>
+        <w:tabs>
+          <w:tab w:val="num" w:pos="2160"/>
+        </w:tabs>
+        <w:ind w:left="2160" w:hanging="360"/>
+      </w:pPr>
+      <w:rPr>
+        <w:rFonts w:ascii="OpenSymbol" w:hAnsi="OpenSymbol" w:cs="OpenSymbol" w:hint="default"/>
+      </w:rPr>
+    </w:lvl>
+    <w:lvl w:ilvl="5">
+      <w:start w:val="1"/>
+      <w:numFmt w:val="bullet"/>
+      <w:lvlText w:val="▪"/>
+      <w:lvlJc w:val="left"/>
+      <w:pPr>
+        <w:tabs>
+          <w:tab w:val="num" w:pos="2520"/>
+        </w:tabs>
+        <w:ind w:left="2520" w:hanging="360"/>
+      </w:pPr>
+      <w:rPr>
+        <w:rFonts w:ascii="OpenSymbol" w:hAnsi="OpenSymbol" w:cs="OpenSymbol" w:hint="default"/>
+      </w:rPr>
+    </w:lvl>
+    <w:lvl w:ilvl="6">
+      <w:start w:val="1"/>
+      <w:numFmt w:val="bullet"/>
+      <w:lvlText w:val=""/>
+      <w:lvlJc w:val="left"/>
+      <w:pPr>
+        <w:tabs>
+          <w:tab w:val="num" w:pos="2880"/>
+        </w:tabs>
+        <w:ind w:left="2880" w:hanging="360"/>
+      </w:pPr>
+      <w:rPr>
+        <w:rFonts w:ascii="Symbol" w:hAnsi="Symbol" w:cs="Symbol" w:hint="default"/>
+      </w:rPr>
+    </w:lvl>
+    <w:lvl w:ilvl="7">
+      <w:start w:val="1"/>
+      <w:numFmt w:val="bullet"/>
+      <w:lvlText w:val="◦"/>
+      <w:lvlJc w:val="left"/>
+      <w:pPr>
+        <w:tabs>
+          <w:tab w:val="num" w:pos="3240"/>
+        </w:tabs>
+        <w:ind w:left="3240" w:hanging="360"/>
+      </w:pPr>
+      <w:rPr>
+        <w:rFonts w:ascii="OpenSymbol" w:hAnsi="OpenSymbol" w:cs="OpenSymbol" w:hint="default"/>
+      </w:rPr>
+    </w:lvl>
+    <w:lvl w:ilvl="8">
+      <w:start w:val="1"/>
+      <w:numFmt w:val="bullet"/>
+      <w:lvlText w:val="▪"/>
+      <w:lvlJc w:val="left"/>
+      <w:pPr>
+        <w:tabs>
+          <w:tab w:val="num" w:pos="3600"/>
+        </w:tabs>
+        <w:ind w:left="3600" w:hanging="360"/>
+      </w:pPr>
+      <w:rPr>
+        <w:rFonts w:ascii="OpenSymbol" w:hAnsi="OpenSymbol" w:cs="OpenSymbol" w:hint="default"/>
+      </w:rPr>
+    </w:lvl>
+  </w:abstractNum>
+  <w:abstractNum w:abstractNumId="27">
+    <w:lvl w:ilvl="0">
+      <w:start w:val="1"/>
+      <w:numFmt w:val="bullet"/>
+      <w:lvlText w:val=""/>
+      <w:lvlJc w:val="left"/>
+      <w:pPr>
+        <w:tabs>
+          <w:tab w:val="num" w:pos="720"/>
+        </w:tabs>
+        <w:ind w:left="720" w:hanging="360"/>
+      </w:pPr>
+      <w:rPr>
+        <w:rFonts w:ascii="Symbol" w:hAnsi="Symbol" w:cs="Symbol" w:hint="default"/>
+      </w:rPr>
+    </w:lvl>
+    <w:lvl w:ilvl="1">
+      <w:start w:val="1"/>
+      <w:numFmt w:val="bullet"/>
+      <w:lvlText w:val="◦"/>
+      <w:lvlJc w:val="left"/>
+      <w:pPr>
+        <w:tabs>
+          <w:tab w:val="num" w:pos="1080"/>
+        </w:tabs>
+        <w:ind w:left="1080" w:hanging="360"/>
+      </w:pPr>
+      <w:rPr>
+        <w:rFonts w:ascii="OpenSymbol" w:hAnsi="OpenSymbol" w:cs="OpenSymbol" w:hint="default"/>
+      </w:rPr>
+    </w:lvl>
+    <w:lvl w:ilvl="2">
+      <w:start w:val="1"/>
+      <w:numFmt w:val="bullet"/>
+      <w:lvlText w:val="▪"/>
+      <w:lvlJc w:val="left"/>
+      <w:pPr>
+        <w:tabs>
+          <w:tab w:val="num" w:pos="1440"/>
+        </w:tabs>
+        <w:ind w:left="1440" w:hanging="360"/>
+      </w:pPr>
+      <w:rPr>
+        <w:rFonts w:ascii="OpenSymbol" w:hAnsi="OpenSymbol" w:cs="OpenSymbol" w:hint="default"/>
+      </w:rPr>
+    </w:lvl>
+    <w:lvl w:ilvl="3">
+      <w:start w:val="1"/>
+      <w:numFmt w:val="bullet"/>
+      <w:lvlText w:val=""/>
+      <w:lvlJc w:val="left"/>
+      <w:pPr>
+        <w:tabs>
+          <w:tab w:val="num" w:pos="1800"/>
+        </w:tabs>
+        <w:ind w:left="1800" w:hanging="360"/>
+      </w:pPr>
+      <w:rPr>
+        <w:rFonts w:ascii="Symbol" w:hAnsi="Symbol" w:cs="Symbol" w:hint="default"/>
+      </w:rPr>
+    </w:lvl>
+    <w:lvl w:ilvl="4">
+      <w:start w:val="1"/>
+      <w:numFmt w:val="bullet"/>
+      <w:lvlText w:val="◦"/>
+      <w:lvlJc w:val="left"/>
+      <w:pPr>
+        <w:tabs>
+          <w:tab w:val="num" w:pos="2160"/>
+        </w:tabs>
+        <w:ind w:left="2160" w:hanging="360"/>
+      </w:pPr>
+      <w:rPr>
+        <w:rFonts w:ascii="OpenSymbol" w:hAnsi="OpenSymbol" w:cs="OpenSymbol" w:hint="default"/>
+      </w:rPr>
+    </w:lvl>
+    <w:lvl w:ilvl="5">
+      <w:start w:val="1"/>
+      <w:numFmt w:val="bullet"/>
+      <w:lvlText w:val="▪"/>
+      <w:lvlJc w:val="left"/>
+      <w:pPr>
+        <w:tabs>
+          <w:tab w:val="num" w:pos="2520"/>
+        </w:tabs>
+        <w:ind w:left="2520" w:hanging="360"/>
+      </w:pPr>
+      <w:rPr>
+        <w:rFonts w:ascii="OpenSymbol" w:hAnsi="OpenSymbol" w:cs="OpenSymbol" w:hint="default"/>
+      </w:rPr>
+    </w:lvl>
+    <w:lvl w:ilvl="6">
+      <w:start w:val="1"/>
+      <w:numFmt w:val="bullet"/>
+      <w:lvlText w:val=""/>
+      <w:lvlJc w:val="left"/>
+      <w:pPr>
+        <w:tabs>
+          <w:tab w:val="num" w:pos="2880"/>
+        </w:tabs>
+        <w:ind w:left="2880" w:hanging="360"/>
+      </w:pPr>
+      <w:rPr>
+        <w:rFonts w:ascii="Symbol" w:hAnsi="Symbol" w:cs="Symbol" w:hint="default"/>
+      </w:rPr>
+    </w:lvl>
+    <w:lvl w:ilvl="7">
+      <w:start w:val="1"/>
+      <w:numFmt w:val="bullet"/>
+      <w:lvlText w:val="◦"/>
+      <w:lvlJc w:val="left"/>
+      <w:pPr>
+        <w:tabs>
+          <w:tab w:val="num" w:pos="3240"/>
+        </w:tabs>
+        <w:ind w:left="3240" w:hanging="360"/>
+      </w:pPr>
+      <w:rPr>
+        <w:rFonts w:ascii="OpenSymbol" w:hAnsi="OpenSymbol" w:cs="OpenSymbol" w:hint="default"/>
+      </w:rPr>
+    </w:lvl>
+    <w:lvl w:ilvl="8">
+      <w:start w:val="1"/>
+      <w:numFmt w:val="bullet"/>
+      <w:lvlText w:val="▪"/>
+      <w:lvlJc w:val="left"/>
+      <w:pPr>
+        <w:tabs>
+          <w:tab w:val="num" w:pos="3600"/>
+        </w:tabs>
+        <w:ind w:left="3600" w:hanging="360"/>
+      </w:pPr>
+      <w:rPr>
+        <w:rFonts w:ascii="OpenSymbol" w:hAnsi="OpenSymbol" w:cs="OpenSymbol" w:hint="default"/>
+      </w:rPr>
+    </w:lvl>
+  </w:abstractNum>
+  <w:abstractNum w:abstractNumId="28">
     <w:lvl w:ilvl="0">
       <w:start w:val="1"/>
       <w:numFmt w:val="none"/>
@@ -7764,6 +10939,27 @@
   </w:num>
   <w:num w:numId="21">
     <w:abstractNumId w:val="21"/>
+  </w:num>
+  <w:num w:numId="22">
+    <w:abstractNumId w:val="22"/>
+  </w:num>
+  <w:num w:numId="23">
+    <w:abstractNumId w:val="23"/>
+  </w:num>
+  <w:num w:numId="24">
+    <w:abstractNumId w:val="24"/>
+  </w:num>
+  <w:num w:numId="25">
+    <w:abstractNumId w:val="25"/>
+  </w:num>
+  <w:num w:numId="26">
+    <w:abstractNumId w:val="26"/>
+  </w:num>
+  <w:num w:numId="27">
+    <w:abstractNumId w:val="27"/>
+  </w:num>
+  <w:num w:numId="28">
+    <w:abstractNumId w:val="28"/>
   </w:num>
 </w:numbering>
 </file>

</xml_diff>